<commit_message>
Update Project Description v1.0.docx
</commit_message>
<xml_diff>
--- a/Final/Project Description v1.0.docx
+++ b/Final/Project Description v1.0.docx
@@ -4,7 +4,7 @@
   <w:body>
     <w:p>
       <w:pPr>
-        <w:pStyle w:val="BodyText"/>
+        <w:pStyle w:val="aa"/>
         <w:rPr>
           <w:rFonts w:ascii="Arial" w:hAnsi="Arial" w:cs="Arial"/>
           <w:sz w:val="26"/>
@@ -14,7 +14,7 @@
     </w:p>
     <w:p>
       <w:pPr>
-        <w:pStyle w:val="BodyText"/>
+        <w:pStyle w:val="aa"/>
         <w:jc w:val="center"/>
         <w:rPr>
           <w:rFonts w:ascii="Arial" w:hAnsi="Arial" w:cs="Arial"/>
@@ -43,7 +43,7 @@
                     <pic:cNvPicPr/>
                   </pic:nvPicPr>
                   <pic:blipFill>
-                    <a:blip r:embed="rId6" cstate="print"/>
+                    <a:blip r:embed="rId8" cstate="print"/>
                     <a:stretch>
                       <a:fillRect/>
                     </a:stretch>
@@ -178,7 +178,7 @@
     </w:p>
     <w:p>
       <w:pPr>
-        <w:pStyle w:val="BodyText"/>
+        <w:pStyle w:val="aa"/>
         <w:rPr>
           <w:rFonts w:ascii="Arial" w:hAnsi="Arial" w:cs="Arial"/>
           <w:sz w:val="20"/>
@@ -187,7 +187,7 @@
     </w:p>
     <w:p>
       <w:pPr>
-        <w:pStyle w:val="BodyText"/>
+        <w:pStyle w:val="aa"/>
         <w:rPr>
           <w:rFonts w:ascii="Arial" w:hAnsi="Arial" w:cs="Arial"/>
           <w:sz w:val="20"/>
@@ -196,7 +196,7 @@
     </w:p>
     <w:p>
       <w:pPr>
-        <w:pStyle w:val="BodyText"/>
+        <w:pStyle w:val="aa"/>
         <w:rPr>
           <w:rFonts w:ascii="Arial" w:hAnsi="Arial" w:cs="Arial"/>
           <w:sz w:val="20"/>
@@ -205,7 +205,7 @@
     </w:p>
     <w:p>
       <w:pPr>
-        <w:pStyle w:val="BodyText"/>
+        <w:pStyle w:val="aa"/>
         <w:rPr>
           <w:rFonts w:ascii="Arial" w:hAnsi="Arial" w:cs="Arial"/>
           <w:sz w:val="20"/>
@@ -214,7 +214,7 @@
     </w:p>
     <w:p>
       <w:pPr>
-        <w:pStyle w:val="BodyText"/>
+        <w:pStyle w:val="aa"/>
         <w:rPr>
           <w:rFonts w:ascii="Arial" w:hAnsi="Arial" w:cs="Arial"/>
           <w:sz w:val="20"/>
@@ -223,7 +223,7 @@
     </w:p>
     <w:p>
       <w:pPr>
-        <w:pStyle w:val="BodyText"/>
+        <w:pStyle w:val="aa"/>
         <w:rPr>
           <w:rFonts w:ascii="Arial" w:hAnsi="Arial" w:cs="Arial"/>
           <w:sz w:val="20"/>
@@ -232,7 +232,7 @@
     </w:p>
     <w:p>
       <w:pPr>
-        <w:pStyle w:val="BodyText"/>
+        <w:pStyle w:val="aa"/>
         <w:rPr>
           <w:rFonts w:ascii="Arial" w:hAnsi="Arial" w:cs="Arial"/>
           <w:sz w:val="20"/>
@@ -241,7 +241,7 @@
     </w:p>
     <w:p>
       <w:pPr>
-        <w:pStyle w:val="BodyText"/>
+        <w:pStyle w:val="aa"/>
         <w:rPr>
           <w:rFonts w:ascii="Arial" w:hAnsi="Arial" w:cs="Arial"/>
           <w:sz w:val="20"/>
@@ -250,7 +250,7 @@
     </w:p>
     <w:p>
       <w:pPr>
-        <w:pStyle w:val="BodyText"/>
+        <w:pStyle w:val="aa"/>
         <w:rPr>
           <w:rFonts w:ascii="Arial" w:hAnsi="Arial" w:cs="Arial"/>
           <w:sz w:val="20"/>
@@ -259,7 +259,7 @@
     </w:p>
     <w:p>
       <w:pPr>
-        <w:pStyle w:val="BodyText"/>
+        <w:pStyle w:val="aa"/>
         <w:rPr>
           <w:rFonts w:ascii="Arial" w:hAnsi="Arial" w:cs="Arial"/>
           <w:sz w:val="20"/>
@@ -268,7 +268,7 @@
     </w:p>
     <w:p>
       <w:pPr>
-        <w:pStyle w:val="BodyText"/>
+        <w:pStyle w:val="aa"/>
         <w:rPr>
           <w:rFonts w:ascii="Arial" w:hAnsi="Arial" w:cs="Arial"/>
           <w:sz w:val="20"/>
@@ -277,7 +277,7 @@
     </w:p>
     <w:p>
       <w:pPr>
-        <w:pStyle w:val="BodyText"/>
+        <w:pStyle w:val="aa"/>
         <w:rPr>
           <w:rFonts w:ascii="Arial" w:hAnsi="Arial" w:cs="Arial"/>
           <w:sz w:val="20"/>
@@ -286,7 +286,7 @@
     </w:p>
     <w:p>
       <w:pPr>
-        <w:pStyle w:val="BodyText"/>
+        <w:pStyle w:val="aa"/>
         <w:spacing w:before="5"/>
         <w:rPr>
           <w:rFonts w:ascii="Arial" w:hAnsi="Arial" w:cs="Arial"/>
@@ -306,7 +306,7 @@
     </w:p>
     <w:p>
       <w:pPr>
-        <w:pStyle w:val="BodyText"/>
+        <w:pStyle w:val="aa"/>
         <w:rPr>
           <w:rFonts w:ascii="Arial" w:hAnsi="Arial" w:cs="Arial"/>
           <w:sz w:val="20"/>
@@ -315,7 +315,7 @@
     </w:p>
     <w:p>
       <w:pPr>
-        <w:pStyle w:val="BodyText"/>
+        <w:pStyle w:val="aa"/>
         <w:rPr>
           <w:rFonts w:ascii="Arial" w:hAnsi="Arial" w:cs="Arial"/>
           <w:sz w:val="20"/>
@@ -324,11 +324,10 @@
     </w:p>
     <w:p>
       <w:pPr>
-        <w:pStyle w:val="Title"/>
+        <w:pStyle w:val="a3"/>
         <w:jc w:val="center"/>
         <w:rPr>
           <w:rFonts w:ascii="Arial" w:hAnsi="Arial" w:cs="Arial"/>
-          <w:lang w:val="en-US"/>
         </w:rPr>
       </w:pPr>
       <w:r>
@@ -353,7 +352,6 @@
       <w:r>
         <w:rPr>
           <w:rFonts w:ascii="Arial" w:hAnsi="Arial" w:cs="Arial"/>
-          <w:lang w:val="en-US"/>
         </w:rPr>
         <w:t>1</w:t>
       </w:r>
@@ -366,14 +364,13 @@
       <w:r>
         <w:rPr>
           <w:rFonts w:ascii="Arial" w:hAnsi="Arial" w:cs="Arial"/>
-          <w:lang w:val="en-US"/>
         </w:rPr>
         <w:t>0</w:t>
       </w:r>
     </w:p>
     <w:p>
       <w:pPr>
-        <w:pStyle w:val="BodyText"/>
+        <w:pStyle w:val="aa"/>
         <w:rPr>
           <w:rFonts w:ascii="Arial" w:hAnsi="Arial" w:cs="Arial"/>
           <w:b/>
@@ -383,7 +380,7 @@
     </w:p>
     <w:p>
       <w:pPr>
-        <w:pStyle w:val="BodyText"/>
+        <w:pStyle w:val="aa"/>
         <w:rPr>
           <w:rFonts w:ascii="Arial" w:hAnsi="Arial" w:cs="Arial"/>
           <w:b/>
@@ -393,7 +390,7 @@
     </w:p>
     <w:p>
       <w:pPr>
-        <w:pStyle w:val="BodyText"/>
+        <w:pStyle w:val="aa"/>
         <w:spacing w:before="3"/>
         <w:rPr>
           <w:rFonts w:ascii="Arial" w:hAnsi="Arial" w:cs="Arial"/>
@@ -414,7 +411,7 @@
     </w:p>
     <w:p>
       <w:pPr>
-        <w:pStyle w:val="BodyText"/>
+        <w:pStyle w:val="aa"/>
         <w:rPr>
           <w:rFonts w:ascii="Arial" w:hAnsi="Arial" w:cs="Arial"/>
           <w:b/>
@@ -424,7 +421,7 @@
     </w:p>
     <w:p>
       <w:pPr>
-        <w:pStyle w:val="BodyText"/>
+        <w:pStyle w:val="aa"/>
         <w:rPr>
           <w:rFonts w:ascii="Arial" w:hAnsi="Arial" w:cs="Arial"/>
           <w:b/>
@@ -434,7 +431,7 @@
     </w:p>
     <w:p>
       <w:pPr>
-        <w:pStyle w:val="BodyText"/>
+        <w:pStyle w:val="aa"/>
         <w:rPr>
           <w:rFonts w:ascii="Arial" w:hAnsi="Arial" w:cs="Arial"/>
           <w:b/>
@@ -444,7 +441,7 @@
     </w:p>
     <w:p>
       <w:pPr>
-        <w:pStyle w:val="BodyText"/>
+        <w:pStyle w:val="aa"/>
         <w:spacing w:before="5"/>
         <w:rPr>
           <w:rFonts w:ascii="Arial" w:hAnsi="Arial" w:cs="Arial"/>
@@ -460,7 +457,7 @@
           <w:sz w:val="10"/>
         </w:rPr>
         <w:sectPr>
-          <w:footerReference w:type="default" r:id="rId7"/>
+          <w:footerReference w:type="default" r:id="rId9"/>
           <w:pgSz w:w="11910" w:h="16840"/>
           <w:pgMar w:top="1580" w:right="1660" w:bottom="840" w:left="1660" w:header="720" w:footer="650" w:gutter="0"/>
           <w:pgNumType w:start="1"/>
@@ -470,7 +467,7 @@
     </w:p>
     <w:p>
       <w:pPr>
-        <w:pStyle w:val="BodyText"/>
+        <w:pStyle w:val="aa"/>
         <w:rPr>
           <w:rFonts w:ascii="Arial" w:hAnsi="Arial" w:cs="Arial"/>
           <w:b/>
@@ -480,7 +477,7 @@
     </w:p>
     <w:p>
       <w:pPr>
-        <w:pStyle w:val="BodyText"/>
+        <w:pStyle w:val="aa"/>
         <w:rPr>
           <w:rFonts w:ascii="Arial" w:hAnsi="Arial" w:cs="Arial"/>
           <w:b/>
@@ -490,7 +487,7 @@
     </w:p>
     <w:p>
       <w:pPr>
-        <w:pStyle w:val="BodyText"/>
+        <w:pStyle w:val="aa"/>
         <w:rPr>
           <w:rFonts w:ascii="Arial" w:hAnsi="Arial" w:cs="Arial"/>
           <w:b/>
@@ -500,7 +497,7 @@
     </w:p>
     <w:p>
       <w:pPr>
-        <w:pStyle w:val="BodyText"/>
+        <w:pStyle w:val="aa"/>
         <w:rPr>
           <w:rFonts w:ascii="Arial" w:hAnsi="Arial" w:cs="Arial"/>
           <w:b/>
@@ -510,7 +507,7 @@
     </w:p>
     <w:p>
       <w:pPr>
-        <w:pStyle w:val="BodyText"/>
+        <w:pStyle w:val="aa"/>
         <w:rPr>
           <w:rFonts w:ascii="Arial" w:hAnsi="Arial" w:cs="Arial"/>
           <w:b/>
@@ -520,7 +517,7 @@
     </w:p>
     <w:p>
       <w:pPr>
-        <w:pStyle w:val="BodyText"/>
+        <w:pStyle w:val="aa"/>
         <w:rPr>
           <w:rFonts w:ascii="Arial" w:hAnsi="Arial" w:cs="Arial"/>
           <w:b/>
@@ -530,7 +527,7 @@
     </w:p>
     <w:p>
       <w:pPr>
-        <w:pStyle w:val="BodyText"/>
+        <w:pStyle w:val="aa"/>
         <w:rPr>
           <w:rFonts w:ascii="Arial" w:hAnsi="Arial" w:cs="Arial"/>
           <w:b/>
@@ -540,7 +537,7 @@
     </w:p>
     <w:p>
       <w:pPr>
-        <w:pStyle w:val="BodyText"/>
+        <w:pStyle w:val="aa"/>
         <w:spacing w:before="2"/>
         <w:rPr>
           <w:rFonts w:ascii="Arial" w:hAnsi="Arial" w:cs="Arial"/>
@@ -644,7 +641,7 @@
     </w:p>
     <w:p>
       <w:pPr>
-        <w:pStyle w:val="BodyText"/>
+        <w:pStyle w:val="aa"/>
         <w:rPr>
           <w:rFonts w:ascii="Arial" w:hAnsi="Arial" w:cs="Arial"/>
           <w:b/>
@@ -654,7 +651,7 @@
     </w:p>
     <w:p>
       <w:pPr>
-        <w:pStyle w:val="BodyText"/>
+        <w:pStyle w:val="aa"/>
         <w:rPr>
           <w:rFonts w:ascii="Arial" w:hAnsi="Arial" w:cs="Arial"/>
           <w:b/>
@@ -664,7 +661,7 @@
     </w:p>
     <w:p>
       <w:pPr>
-        <w:pStyle w:val="BodyText"/>
+        <w:pStyle w:val="aa"/>
         <w:tabs>
           <w:tab w:val="left" w:pos="2430"/>
         </w:tabs>
@@ -706,10 +703,10 @@
         </w:rPr>
         <w:t xml:space="preserve"> </w:t>
       </w:r>
-      <w:hyperlink r:id="rId8" w:history="1">
+      <w:hyperlink r:id="rId10" w:history="1">
         <w:r>
           <w:rPr>
-            <w:rStyle w:val="Hyperlink"/>
+            <w:rStyle w:val="-"/>
             <w:rFonts w:ascii="Arial" w:hAnsi="Arial" w:cs="Arial"/>
             <w:sz w:val="32"/>
           </w:rPr>
@@ -719,7 +716,7 @@
     </w:p>
     <w:p>
       <w:pPr>
-        <w:pStyle w:val="BodyText"/>
+        <w:pStyle w:val="aa"/>
         <w:tabs>
           <w:tab w:val="left" w:pos="1440"/>
         </w:tabs>
@@ -732,7 +729,7 @@
     </w:p>
     <w:p>
       <w:pPr>
-        <w:pStyle w:val="BodyText"/>
+        <w:pStyle w:val="aa"/>
         <w:tabs>
           <w:tab w:val="left" w:pos="1440"/>
         </w:tabs>
@@ -786,10 +783,10 @@
         </w:rPr>
         <w:t xml:space="preserve"> </w:t>
       </w:r>
-      <w:hyperlink r:id="rId9">
+      <w:hyperlink r:id="rId11">
         <w:r>
           <w:rPr>
-            <w:rStyle w:val="Hyperlink"/>
+            <w:rStyle w:val="-"/>
             <w:rFonts w:ascii="Arial" w:hAnsi="Arial" w:cs="Arial"/>
             <w:sz w:val="32"/>
             <w:szCs w:val="32"/>
@@ -800,7 +797,7 @@
     </w:p>
     <w:p>
       <w:pPr>
-        <w:pStyle w:val="BodyText"/>
+        <w:pStyle w:val="aa"/>
         <w:tabs>
           <w:tab w:val="left" w:pos="1440"/>
         </w:tabs>
@@ -813,7 +810,7 @@
     </w:p>
     <w:p>
       <w:pPr>
-        <w:pStyle w:val="BodyText"/>
+        <w:pStyle w:val="aa"/>
         <w:tabs>
           <w:tab w:val="left" w:pos="1440"/>
         </w:tabs>
@@ -853,10 +850,10 @@
         </w:rPr>
         <w:t xml:space="preserve"> </w:t>
       </w:r>
-      <w:hyperlink r:id="rId10" w:history="1">
+      <w:hyperlink r:id="rId12" w:history="1">
         <w:r>
           <w:rPr>
-            <w:rStyle w:val="Hyperlink"/>
+            <w:rStyle w:val="-"/>
             <w:rFonts w:ascii="Arial" w:hAnsi="Arial" w:cs="Arial"/>
             <w:sz w:val="32"/>
           </w:rPr>
@@ -866,7 +863,7 @@
     </w:p>
     <w:p>
       <w:pPr>
-        <w:pStyle w:val="BodyText"/>
+        <w:pStyle w:val="aa"/>
         <w:tabs>
           <w:tab w:val="left" w:pos="1440"/>
         </w:tabs>
@@ -879,7 +876,7 @@
     </w:p>
     <w:p>
       <w:pPr>
-        <w:pStyle w:val="BodyText"/>
+        <w:pStyle w:val="aa"/>
         <w:tabs>
           <w:tab w:val="left" w:pos="1440"/>
         </w:tabs>
@@ -911,10 +908,10 @@
         </w:rPr>
         <w:t xml:space="preserve">Ραφαήλ Κιτρομηλίδης 1095897 </w:t>
       </w:r>
-      <w:hyperlink r:id="rId11" w:history="1">
+      <w:hyperlink r:id="rId13" w:history="1">
         <w:r>
           <w:rPr>
-            <w:rStyle w:val="Hyperlink"/>
+            <w:rStyle w:val="-"/>
             <w:rFonts w:ascii="Arial" w:hAnsi="Arial" w:cs="Arial"/>
             <w:sz w:val="32"/>
           </w:rPr>
@@ -972,7 +969,6 @@
         <w:rPr>
           <w:rFonts w:ascii="Arial" w:hAnsi="Arial" w:cs="Arial"/>
           <w:sz w:val="32"/>
-          <w:lang w:val="en-US"/>
         </w:rPr>
         <w:sectPr>
           <w:pgSz w:w="11910" w:h="16840"/>
@@ -980,21 +976,57 @@
           <w:cols w:space="720"/>
         </w:sectPr>
       </w:pPr>
-      <w:hyperlink r:id="rId12" w:history="1">
+      <w:hyperlink r:id="rId14" w:history="1">
         <w:r>
           <w:rPr>
-            <w:rStyle w:val="Hyperlink"/>
+            <w:rStyle w:val="-"/>
             <w:rFonts w:ascii="Arial" w:hAnsi="Arial" w:cs="Arial"/>
             <w:sz w:val="32"/>
             <w:lang w:val="en-US"/>
           </w:rPr>
-          <w:t>up1095903@upnet.gr</w:t>
+          <w:t>up</w:t>
+        </w:r>
+        <w:r>
+          <w:rPr>
+            <w:rStyle w:val="-"/>
+            <w:rFonts w:ascii="Arial" w:hAnsi="Arial" w:cs="Arial"/>
+            <w:sz w:val="32"/>
+          </w:rPr>
+          <w:t>1095903@</w:t>
+        </w:r>
+        <w:proofErr w:type="spellStart"/>
+        <w:r>
+          <w:rPr>
+            <w:rStyle w:val="-"/>
+            <w:rFonts w:ascii="Arial" w:hAnsi="Arial" w:cs="Arial"/>
+            <w:sz w:val="32"/>
+            <w:lang w:val="en-US"/>
+          </w:rPr>
+          <w:t>upnet</w:t>
+        </w:r>
+        <w:proofErr w:type="spellEnd"/>
+        <w:r>
+          <w:rPr>
+            <w:rStyle w:val="-"/>
+            <w:rFonts w:ascii="Arial" w:hAnsi="Arial" w:cs="Arial"/>
+            <w:sz w:val="32"/>
+          </w:rPr>
+          <w:t>.</w:t>
+        </w:r>
+        <w:r>
+          <w:rPr>
+            <w:rStyle w:val="-"/>
+            <w:rFonts w:ascii="Arial" w:hAnsi="Arial" w:cs="Arial"/>
+            <w:sz w:val="32"/>
+            <w:lang w:val="en-US"/>
+          </w:rPr>
+          <w:t>gr</w:t>
         </w:r>
       </w:hyperlink>
     </w:p>
     <w:p>
       <w:pPr>
-        <w:pStyle w:val="BodyText"/>
+        <w:pStyle w:val="aa"/>
         <w:rPr>
           <w:rFonts w:ascii="Arial" w:hAnsi="Arial" w:cs="Arial"/>
           <w:b/>
@@ -1003,7 +1035,6 @@
           <w:sz w:val="28"/>
           <w:szCs w:val="36"/>
           <w:u w:val="single"/>
-          <w:lang w:val="en-US"/>
         </w:rPr>
       </w:pPr>
       <w:r>
@@ -1028,7 +1059,6 @@
           <w:sz w:val="28"/>
           <w:szCs w:val="36"/>
           <w:u w:val="single"/>
-          <w:lang w:val="en-US"/>
         </w:rPr>
         <w:t xml:space="preserve"> </w:t>
       </w:r>
@@ -1067,7 +1097,6 @@
           <w:sz w:val="28"/>
           <w:szCs w:val="36"/>
           <w:u w:val="single"/>
-          <w:lang w:val="en-US"/>
         </w:rPr>
         <w:t xml:space="preserve"> </w:t>
       </w:r>
@@ -1093,183 +1122,211 @@
           <w:sz w:val="28"/>
           <w:szCs w:val="36"/>
           <w:u w:val="single"/>
+        </w:rPr>
+        <w:t>:</w:t>
+      </w:r>
+    </w:p>
+    <w:p>
+      <w:pPr>
+        <w:rPr>
+          <w:rFonts w:ascii="Arial" w:hAnsi="Arial" w:cs="Arial"/>
+          <w:sz w:val="28"/>
+          <w:szCs w:val="28"/>
+        </w:rPr>
+      </w:pPr>
+      <w:r>
+        <w:rPr>
+          <w:rFonts w:ascii="Arial" w:hAnsi="Arial" w:cs="Arial"/>
+          <w:sz w:val="28"/>
+          <w:szCs w:val="28"/>
+        </w:rPr>
+        <w:t xml:space="preserve">Η εφαρμογή </w:t>
+      </w:r>
+      <w:r>
+        <w:rPr>
+          <w:rFonts w:ascii="Arial" w:hAnsi="Arial" w:cs="Arial"/>
+          <w:sz w:val="28"/>
+          <w:szCs w:val="28"/>
+        </w:rPr>
+        <w:t>δημιουργήθηκε με</w:t>
+      </w:r>
+      <w:r>
+        <w:rPr>
+          <w:rFonts w:ascii="Arial" w:hAnsi="Arial" w:cs="Arial"/>
+          <w:sz w:val="28"/>
+          <w:szCs w:val="28"/>
+        </w:rPr>
+        <w:t xml:space="preserve"> σκοπό </w:t>
+      </w:r>
+      <w:r>
+        <w:rPr>
+          <w:rFonts w:ascii="Arial" w:hAnsi="Arial" w:cs="Arial"/>
+          <w:sz w:val="28"/>
+          <w:szCs w:val="28"/>
+        </w:rPr>
+        <w:t xml:space="preserve">την ευκολότερη εύρεση  υπηρεσιών που προσφέρουν κοντινά γυμναστήρια. </w:t>
+      </w:r>
+      <w:r>
+        <w:rPr>
+          <w:rFonts w:ascii="Arial" w:hAnsi="Arial" w:cs="Arial"/>
+          <w:sz w:val="28"/>
+          <w:szCs w:val="28"/>
+        </w:rPr>
+        <w:t>Αρχικά, η εφαρμογή προσφέρει δυνατότητα</w:t>
+      </w:r>
+      <w:r>
+        <w:rPr>
+          <w:rFonts w:ascii="Arial" w:hAnsi="Arial" w:cs="Arial"/>
+          <w:sz w:val="28"/>
+          <w:szCs w:val="28"/>
+        </w:rPr>
+        <w:t xml:space="preserve"> εύκολης αναζήτησης γυμναστηρίου καθώς και διαχείρισης των συνδρομών</w:t>
+      </w:r>
+      <w:r>
+        <w:rPr>
+          <w:rFonts w:ascii="Arial" w:hAnsi="Arial" w:cs="Arial"/>
+          <w:sz w:val="28"/>
+          <w:szCs w:val="28"/>
+        </w:rPr>
+        <w:t xml:space="preserve"> </w:t>
+      </w:r>
+      <w:r>
+        <w:rPr>
+          <w:rFonts w:ascii="Arial" w:hAnsi="Arial" w:cs="Arial"/>
+          <w:sz w:val="28"/>
+          <w:szCs w:val="28"/>
+        </w:rPr>
+        <w:t xml:space="preserve">τους. </w:t>
+      </w:r>
+    </w:p>
+    <w:p>
+      <w:pPr>
+        <w:rPr>
+          <w:rFonts w:ascii="Arial" w:hAnsi="Arial" w:cs="Arial"/>
+          <w:sz w:val="28"/>
+          <w:szCs w:val="28"/>
+        </w:rPr>
+      </w:pPr>
+      <w:r>
+        <w:rPr>
+          <w:rFonts w:ascii="Arial" w:hAnsi="Arial" w:cs="Arial"/>
+          <w:sz w:val="28"/>
+          <w:szCs w:val="28"/>
+        </w:rPr>
+        <w:t>Όταν ο χρήστης επιλέξει τ</w:t>
+      </w:r>
+      <w:r>
+        <w:rPr>
+          <w:rFonts w:ascii="Arial" w:hAnsi="Arial" w:cs="Arial"/>
+          <w:sz w:val="28"/>
+          <w:szCs w:val="28"/>
+        </w:rPr>
+        <w:t xml:space="preserve">ο γυμναστήριο </w:t>
+      </w:r>
+      <w:r>
+        <w:rPr>
+          <w:rFonts w:ascii="Arial" w:hAnsi="Arial" w:cs="Arial"/>
+          <w:sz w:val="28"/>
+          <w:szCs w:val="28"/>
+        </w:rPr>
+        <w:t xml:space="preserve">που τον ενδιαφέρει, εμφανίζονται </w:t>
+      </w:r>
+      <w:r>
+        <w:rPr>
+          <w:rFonts w:ascii="Arial" w:hAnsi="Arial" w:cs="Arial"/>
+          <w:sz w:val="28"/>
+          <w:szCs w:val="28"/>
+        </w:rPr>
+        <w:t>συνδρομές και προγράμματα</w:t>
+      </w:r>
+      <w:r>
+        <w:rPr>
+          <w:rFonts w:ascii="Arial" w:hAnsi="Arial" w:cs="Arial"/>
+          <w:sz w:val="28"/>
+          <w:szCs w:val="28"/>
+        </w:rPr>
+        <w:t xml:space="preserve"> που έχει ορίσει το κάθε </w:t>
+      </w:r>
+      <w:r>
+        <w:rPr>
+          <w:rFonts w:ascii="Arial" w:hAnsi="Arial" w:cs="Arial"/>
+          <w:sz w:val="28"/>
+          <w:szCs w:val="28"/>
+        </w:rPr>
+        <w:t>γυμναστήριο.</w:t>
+      </w:r>
+    </w:p>
+    <w:p>
+      <w:pPr>
+        <w:rPr>
+          <w:rFonts w:ascii="Arial" w:hAnsi="Arial" w:cs="Arial"/>
+          <w:sz w:val="28"/>
+          <w:szCs w:val="28"/>
+        </w:rPr>
+      </w:pPr>
+      <w:r>
+        <w:rPr>
+          <w:rFonts w:ascii="Arial" w:hAnsi="Arial" w:cs="Arial"/>
+          <w:sz w:val="28"/>
+          <w:szCs w:val="28"/>
+        </w:rPr>
+        <w:t>Με την εισαγωγή του</w:t>
+      </w:r>
+      <w:r>
+        <w:rPr>
+          <w:rFonts w:ascii="Arial" w:hAnsi="Arial" w:cs="Arial"/>
+          <w:sz w:val="28"/>
+          <w:szCs w:val="28"/>
+        </w:rPr>
+        <w:t xml:space="preserve"> χρήστη στην εφαρμογή, θα μπορεί να δημιουργήσει λογαριασμό εισάγοντας τα προσωπικά του στοιχεία, τα οποία θα έχει τη δυνατότητα να τροποποιήσει οποιαδήποτε στιγμή στο μέλλον.</w:t>
+      </w:r>
+    </w:p>
+    <w:p>
+      <w:pPr>
+        <w:rPr>
+          <w:rFonts w:ascii="Arial" w:hAnsi="Arial" w:cs="Arial"/>
+          <w:color w:val="FF0000"/>
+          <w:sz w:val="28"/>
+          <w:szCs w:val="28"/>
+        </w:rPr>
+      </w:pPr>
+      <w:r>
+        <w:rPr>
+          <w:rFonts w:ascii="Arial" w:hAnsi="Arial" w:cs="Arial"/>
+          <w:color w:val="FF0000"/>
+          <w:sz w:val="28"/>
+          <w:szCs w:val="28"/>
+        </w:rPr>
+        <w:t xml:space="preserve">Στην περίπτωση που ο χρήστης δεν θυμάται ή έχει χάσει το </w:t>
+      </w:r>
+      <w:r>
+        <w:rPr>
+          <w:rFonts w:ascii="Arial" w:hAnsi="Arial" w:cs="Arial"/>
+          <w:color w:val="FF0000"/>
+          <w:sz w:val="28"/>
+          <w:szCs w:val="28"/>
           <w:lang w:val="en-US"/>
         </w:rPr>
-        <w:t>:</w:t>
-      </w:r>
-    </w:p>
-    <w:p>
-      <w:pPr>
-        <w:rPr>
-          <w:rFonts w:ascii="Arial" w:hAnsi="Arial" w:cs="Arial"/>
-          <w:sz w:val="28"/>
-          <w:szCs w:val="28"/>
-        </w:rPr>
-      </w:pPr>
-      <w:r>
-        <w:rPr>
-          <w:rFonts w:ascii="Arial" w:hAnsi="Arial" w:cs="Arial"/>
-          <w:sz w:val="28"/>
-          <w:szCs w:val="28"/>
-        </w:rPr>
-        <w:t xml:space="preserve">Η εφαρμογή </w:t>
-      </w:r>
-      <w:r>
-        <w:rPr>
-          <w:rFonts w:ascii="Arial" w:hAnsi="Arial" w:cs="Arial"/>
-          <w:sz w:val="28"/>
-          <w:szCs w:val="28"/>
-        </w:rPr>
-        <w:t>δημιουργήθηκε με</w:t>
-      </w:r>
-      <w:r>
-        <w:rPr>
-          <w:rFonts w:ascii="Arial" w:hAnsi="Arial" w:cs="Arial"/>
-          <w:sz w:val="28"/>
-          <w:szCs w:val="28"/>
-        </w:rPr>
-        <w:t xml:space="preserve"> σκοπό </w:t>
-      </w:r>
-      <w:r>
-        <w:rPr>
-          <w:rFonts w:ascii="Arial" w:hAnsi="Arial" w:cs="Arial"/>
-          <w:sz w:val="28"/>
-          <w:szCs w:val="28"/>
-        </w:rPr>
-        <w:t xml:space="preserve">την ευκολότερη εύρεση  υπηρεσιών που προσφέρουν κοντινά γυμναστήρια. </w:t>
-      </w:r>
-      <w:r>
-        <w:rPr>
-          <w:rFonts w:ascii="Arial" w:hAnsi="Arial" w:cs="Arial"/>
-          <w:sz w:val="28"/>
-          <w:szCs w:val="28"/>
-        </w:rPr>
-        <w:t>Αρχικά, η εφαρμογή προσφέρει δυνατότητα</w:t>
-      </w:r>
-      <w:r>
-        <w:rPr>
-          <w:rFonts w:ascii="Arial" w:hAnsi="Arial" w:cs="Arial"/>
-          <w:sz w:val="28"/>
-          <w:szCs w:val="28"/>
-        </w:rPr>
-        <w:t xml:space="preserve"> εύκολης αναζήτησης γυμναστηρίου καθώς και διαχείρισης των συνδρομών</w:t>
-      </w:r>
-      <w:r>
-        <w:rPr>
-          <w:rFonts w:ascii="Arial" w:hAnsi="Arial" w:cs="Arial"/>
-          <w:sz w:val="28"/>
-          <w:szCs w:val="28"/>
-        </w:rPr>
-        <w:t xml:space="preserve"> </w:t>
-      </w:r>
-      <w:r>
-        <w:rPr>
-          <w:rFonts w:ascii="Arial" w:hAnsi="Arial" w:cs="Arial"/>
-          <w:sz w:val="28"/>
-          <w:szCs w:val="28"/>
-        </w:rPr>
-        <w:t xml:space="preserve">τους. </w:t>
-      </w:r>
-    </w:p>
-    <w:p>
-      <w:pPr>
-        <w:rPr>
-          <w:rFonts w:ascii="Arial" w:hAnsi="Arial" w:cs="Arial"/>
-          <w:sz w:val="28"/>
-          <w:szCs w:val="28"/>
-        </w:rPr>
-      </w:pPr>
-      <w:r>
-        <w:rPr>
-          <w:rFonts w:ascii="Arial" w:hAnsi="Arial" w:cs="Arial"/>
-          <w:sz w:val="28"/>
-          <w:szCs w:val="28"/>
-        </w:rPr>
-        <w:t>Όταν ο χρήστης επιλέξει τ</w:t>
-      </w:r>
-      <w:r>
-        <w:rPr>
-          <w:rFonts w:ascii="Arial" w:hAnsi="Arial" w:cs="Arial"/>
-          <w:sz w:val="28"/>
-          <w:szCs w:val="28"/>
-        </w:rPr>
-        <w:t xml:space="preserve">ο γυμναστήριο </w:t>
-      </w:r>
-      <w:r>
-        <w:rPr>
-          <w:rFonts w:ascii="Arial" w:hAnsi="Arial" w:cs="Arial"/>
-          <w:sz w:val="28"/>
-          <w:szCs w:val="28"/>
-        </w:rPr>
-        <w:t xml:space="preserve">που τον ενδιαφέρει, εμφανίζονται </w:t>
-      </w:r>
-      <w:r>
-        <w:rPr>
-          <w:rFonts w:ascii="Arial" w:hAnsi="Arial" w:cs="Arial"/>
-          <w:sz w:val="28"/>
-          <w:szCs w:val="28"/>
-        </w:rPr>
-        <w:t>συνδρομές και προγράμματα</w:t>
-      </w:r>
-      <w:r>
-        <w:rPr>
-          <w:rFonts w:ascii="Arial" w:hAnsi="Arial" w:cs="Arial"/>
-          <w:sz w:val="28"/>
-          <w:szCs w:val="28"/>
-        </w:rPr>
-        <w:t xml:space="preserve"> που έχει ορίσει το κάθε </w:t>
-      </w:r>
-      <w:r>
-        <w:rPr>
-          <w:rFonts w:ascii="Arial" w:hAnsi="Arial" w:cs="Arial"/>
-          <w:sz w:val="28"/>
-          <w:szCs w:val="28"/>
-        </w:rPr>
-        <w:t>γυμναστήριο.</w:t>
-      </w:r>
-    </w:p>
-    <w:p>
-      <w:pPr>
-        <w:rPr>
-          <w:rFonts w:ascii="Arial" w:hAnsi="Arial" w:cs="Arial"/>
-          <w:sz w:val="28"/>
-          <w:szCs w:val="28"/>
-        </w:rPr>
-      </w:pPr>
-      <w:r>
-        <w:rPr>
-          <w:rFonts w:ascii="Arial" w:hAnsi="Arial" w:cs="Arial"/>
-          <w:sz w:val="28"/>
-          <w:szCs w:val="28"/>
-        </w:rPr>
-        <w:t>Με την εισαγωγή του</w:t>
-      </w:r>
-      <w:r>
-        <w:rPr>
-          <w:rFonts w:ascii="Arial" w:hAnsi="Arial" w:cs="Arial"/>
-          <w:sz w:val="28"/>
-          <w:szCs w:val="28"/>
-        </w:rPr>
-        <w:t xml:space="preserve"> χρήστη στην εφαρμογή, θα μπορεί να δημιουργήσει λογαριασμό εισάγοντας τα προσωπικά του στοιχεία, τα οποία θα έχει τη δυνατότητα να τροποποιήσει οποιαδήποτε στιγμή στο μέλλον.</w:t>
-      </w:r>
-    </w:p>
-    <w:p>
-      <w:pPr>
+        <w:t>username</w:t>
+      </w:r>
+      <w:r>
         <w:rPr>
           <w:rFonts w:ascii="Arial" w:hAnsi="Arial" w:cs="Arial"/>
           <w:color w:val="FF0000"/>
           <w:sz w:val="28"/>
           <w:szCs w:val="28"/>
         </w:rPr>
-      </w:pPr>
+        <w:t>/</w:t>
+      </w:r>
       <w:r>
         <w:rPr>
           <w:rFonts w:ascii="Arial" w:hAnsi="Arial" w:cs="Arial"/>
           <w:color w:val="FF0000"/>
           <w:sz w:val="28"/>
           <w:szCs w:val="28"/>
-        </w:rPr>
-        <w:t xml:space="preserve">Στην περίπτωση που ο χρήστης δεν θυμάται ή έχει χάσει το </w:t>
+          <w:lang w:val="en-US"/>
+        </w:rPr>
+        <w:t>password</w:t>
       </w:r>
       <w:r>
         <w:rPr>
@@ -1277,9 +1334,18 @@
           <w:color w:val="FF0000"/>
           <w:sz w:val="28"/>
           <w:szCs w:val="28"/>
+        </w:rPr>
+        <w:t xml:space="preserve"> του, τότε του δίνεται η δυνατότητα επαναφοράς τους μέσω ενός </w:t>
+      </w:r>
+      <w:r>
+        <w:rPr>
+          <w:rFonts w:ascii="Arial" w:hAnsi="Arial" w:cs="Arial"/>
+          <w:color w:val="FF0000"/>
+          <w:sz w:val="28"/>
+          <w:szCs w:val="28"/>
           <w:lang w:val="en-US"/>
         </w:rPr>
-        <w:t>username</w:t>
+        <w:t>Link</w:t>
       </w:r>
       <w:r>
         <w:rPr>
@@ -1288,6 +1354,114 @@
           <w:sz w:val="28"/>
           <w:szCs w:val="28"/>
         </w:rPr>
+        <w:t xml:space="preserve"> που θα στέλνεται στο </w:t>
+      </w:r>
+      <w:r>
+        <w:rPr>
+          <w:rFonts w:ascii="Arial" w:hAnsi="Arial" w:cs="Arial"/>
+          <w:color w:val="FF0000"/>
+          <w:sz w:val="28"/>
+          <w:szCs w:val="28"/>
+          <w:lang w:val="en-US"/>
+        </w:rPr>
+        <w:t>email</w:t>
+      </w:r>
+      <w:r>
+        <w:rPr>
+          <w:rFonts w:ascii="Arial" w:hAnsi="Arial" w:cs="Arial"/>
+          <w:color w:val="FF0000"/>
+          <w:sz w:val="28"/>
+          <w:szCs w:val="28"/>
+        </w:rPr>
+        <w:t xml:space="preserve"> του.</w:t>
+      </w:r>
+    </w:p>
+    <w:p>
+      <w:pPr>
+        <w:rPr>
+          <w:rFonts w:ascii="Arial" w:hAnsi="Arial" w:cs="Arial"/>
+          <w:sz w:val="28"/>
+          <w:szCs w:val="28"/>
+        </w:rPr>
+      </w:pPr>
+      <w:r>
+        <w:rPr>
+          <w:rFonts w:ascii="Arial" w:hAnsi="Arial" w:cs="Arial"/>
+          <w:sz w:val="28"/>
+          <w:szCs w:val="28"/>
+        </w:rPr>
+        <w:t xml:space="preserve">Επιπρόσθετα, </w:t>
+      </w:r>
+      <w:r>
+        <w:rPr>
+          <w:rFonts w:ascii="Arial" w:hAnsi="Arial" w:cs="Arial"/>
+          <w:sz w:val="28"/>
+          <w:szCs w:val="28"/>
+        </w:rPr>
+        <w:t>με την ολοκλήρωση της εγγραφής του,</w:t>
+      </w:r>
+      <w:r>
+        <w:rPr>
+          <w:rFonts w:ascii="Arial" w:hAnsi="Arial" w:cs="Arial"/>
+          <w:color w:val="FF0000"/>
+          <w:sz w:val="28"/>
+          <w:szCs w:val="28"/>
+        </w:rPr>
+        <w:t xml:space="preserve"> οδηγείται στην αρχική οθόνη όπου εμφανίζεται το μενού.</w:t>
+      </w:r>
+      <w:r>
+        <w:rPr>
+          <w:rFonts w:ascii="Arial" w:hAnsi="Arial" w:cs="Arial"/>
+          <w:sz w:val="28"/>
+          <w:szCs w:val="28"/>
+        </w:rPr>
+        <w:t xml:space="preserve"> </w:t>
+      </w:r>
+      <w:r>
+        <w:rPr>
+          <w:rFonts w:ascii="Arial" w:hAnsi="Arial" w:cs="Arial"/>
+          <w:strike/>
+          <w:sz w:val="28"/>
+          <w:szCs w:val="28"/>
+        </w:rPr>
+        <w:t>θα εμφανίζονται διάφορα γυμναστήρια που υπάρχουν στην εφαρμογή τα οποία έχουν τοποθετήσει οι διαχειριστές των γυμναστηρίων, καθώς και οι συνδρομές που προσφέρει το κάθε ένα.</w:t>
+      </w:r>
+    </w:p>
+    <w:p>
+      <w:pPr>
+        <w:rPr>
+          <w:rFonts w:ascii="Arial" w:hAnsi="Arial" w:cs="Arial"/>
+          <w:color w:val="FF0000"/>
+          <w:sz w:val="28"/>
+          <w:szCs w:val="28"/>
+        </w:rPr>
+      </w:pPr>
+      <w:r>
+        <w:rPr>
+          <w:rFonts w:ascii="Arial" w:hAnsi="Arial" w:cs="Arial"/>
+          <w:color w:val="FF0000"/>
+          <w:sz w:val="28"/>
+          <w:szCs w:val="28"/>
+        </w:rPr>
+        <w:t>Στην αρχική σελίδα του χρήστη (</w:t>
+      </w:r>
+      <w:r>
+        <w:rPr>
+          <w:rFonts w:ascii="Arial" w:hAnsi="Arial" w:cs="Arial"/>
+          <w:color w:val="FF0000"/>
+          <w:sz w:val="28"/>
+          <w:szCs w:val="28"/>
+          <w:lang w:val="en-US"/>
+        </w:rPr>
+        <w:t>user</w:t>
+      </w:r>
+      <w:r>
+        <w:rPr>
+          <w:rFonts w:ascii="Arial" w:hAnsi="Arial" w:cs="Arial"/>
+          <w:color w:val="FF0000"/>
+          <w:sz w:val="28"/>
+          <w:szCs w:val="28"/>
+        </w:rPr>
         <w:t>/</w:t>
       </w:r>
       <w:r>
@@ -1298,7 +1472,7 @@
           <w:szCs w:val="28"/>
           <w:lang w:val="en-US"/>
         </w:rPr>
-        <w:t>password</w:t>
+        <w:t>company</w:t>
       </w:r>
       <w:r>
         <w:rPr>
@@ -1307,7 +1481,40 @@
           <w:sz w:val="28"/>
           <w:szCs w:val="28"/>
         </w:rPr>
-        <w:t xml:space="preserve"> του, τότε του δίνεται η δυνατότητα επαναφοράς τους μέσω ενός </w:t>
+        <w:t>) υπάρχει στο κάτω μέρος επιλογή βοήθειας. Με την επιλογή αυτή εμφανίζονται στον χρήστη τρόποι επικοινωνίας για την επίλυση των προβλημάτων που αντιμετωπίζει.</w:t>
+      </w:r>
+    </w:p>
+    <w:p>
+      <w:pPr>
+        <w:rPr>
+          <w:rFonts w:ascii="Arial" w:hAnsi="Arial" w:cs="Arial"/>
+          <w:sz w:val="28"/>
+          <w:szCs w:val="28"/>
+        </w:rPr>
+      </w:pPr>
+      <w:r>
+        <w:rPr>
+          <w:rFonts w:ascii="Arial" w:hAnsi="Arial" w:cs="Arial"/>
+          <w:sz w:val="28"/>
+          <w:szCs w:val="28"/>
+        </w:rPr>
+        <w:t xml:space="preserve">Όταν ο χρήστης </w:t>
+      </w:r>
+      <w:r>
+        <w:rPr>
+          <w:rFonts w:ascii="Arial" w:hAnsi="Arial" w:cs="Arial"/>
+          <w:sz w:val="28"/>
+          <w:szCs w:val="28"/>
+        </w:rPr>
+        <w:t>επιλέξει συνδρομή</w:t>
+      </w:r>
+      <w:r>
+        <w:rPr>
+          <w:rFonts w:ascii="Arial" w:hAnsi="Arial" w:cs="Arial"/>
+          <w:sz w:val="28"/>
+          <w:szCs w:val="28"/>
+        </w:rPr>
+        <w:t xml:space="preserve"> </w:t>
       </w:r>
       <w:r>
         <w:rPr>
@@ -1315,9 +1522,165 @@
           <w:color w:val="FF0000"/>
           <w:sz w:val="28"/>
           <w:szCs w:val="28"/>
+        </w:rPr>
+        <w:t>αυτή προστίθεται στο καλάθι αγορών από το οποίο ο χρήστης ολοκληρώνει την αγορά. Με την ολοκλήρωση της αγοράς</w:t>
+      </w:r>
+      <w:r>
+        <w:rPr>
+          <w:rFonts w:ascii="Arial" w:hAnsi="Arial" w:cs="Arial"/>
+          <w:sz w:val="28"/>
+          <w:szCs w:val="28"/>
+        </w:rPr>
+        <w:t xml:space="preserve"> </w:t>
+      </w:r>
+      <w:r>
+        <w:rPr>
+          <w:rFonts w:ascii="Arial" w:hAnsi="Arial" w:cs="Arial"/>
+          <w:strike/>
+          <w:sz w:val="28"/>
+          <w:szCs w:val="28"/>
+        </w:rPr>
+        <w:t>και πληρώσει θα</w:t>
+      </w:r>
+      <w:r>
+        <w:rPr>
+          <w:rFonts w:ascii="Arial" w:hAnsi="Arial" w:cs="Arial"/>
+          <w:sz w:val="28"/>
+          <w:szCs w:val="28"/>
+        </w:rPr>
+        <w:t xml:space="preserve"> αποστέλλεται μέσω </w:t>
+      </w:r>
+      <w:r>
+        <w:rPr>
+          <w:rFonts w:ascii="Arial" w:hAnsi="Arial" w:cs="Arial"/>
+          <w:sz w:val="28"/>
+          <w:szCs w:val="28"/>
           <w:lang w:val="en-US"/>
         </w:rPr>
-        <w:t>Link</w:t>
+        <w:t>e</w:t>
+      </w:r>
+      <w:r>
+        <w:rPr>
+          <w:rFonts w:ascii="Arial" w:hAnsi="Arial" w:cs="Arial"/>
+          <w:sz w:val="28"/>
+          <w:szCs w:val="28"/>
+        </w:rPr>
+        <w:t>-</w:t>
+      </w:r>
+      <w:r>
+        <w:rPr>
+          <w:rFonts w:ascii="Arial" w:hAnsi="Arial" w:cs="Arial"/>
+          <w:sz w:val="28"/>
+          <w:szCs w:val="28"/>
+          <w:lang w:val="en-US"/>
+        </w:rPr>
+        <w:t>mail</w:t>
+      </w:r>
+      <w:r>
+        <w:rPr>
+          <w:rFonts w:ascii="Arial" w:hAnsi="Arial" w:cs="Arial"/>
+          <w:sz w:val="28"/>
+          <w:szCs w:val="28"/>
+        </w:rPr>
+        <w:t xml:space="preserve"> </w:t>
+      </w:r>
+      <w:r>
+        <w:rPr>
+          <w:rFonts w:ascii="Arial" w:hAnsi="Arial" w:cs="Arial"/>
+          <w:sz w:val="28"/>
+          <w:szCs w:val="28"/>
+        </w:rPr>
+        <w:t>η απόδειξη συναλλαγής.</w:t>
+      </w:r>
+    </w:p>
+    <w:p>
+      <w:pPr>
+        <w:rPr>
+          <w:rFonts w:ascii="Arial" w:hAnsi="Arial" w:cs="Arial"/>
+          <w:sz w:val="28"/>
+          <w:szCs w:val="28"/>
+        </w:rPr>
+      </w:pPr>
+      <w:r>
+        <w:rPr>
+          <w:rFonts w:ascii="Arial" w:hAnsi="Arial" w:cs="Arial"/>
+          <w:sz w:val="28"/>
+          <w:szCs w:val="28"/>
+        </w:rPr>
+        <w:t>Με την αγορά συνδρομής σε κάποιο γυμναστήριο παρέχεται στον πελάτη μοναδική ψηφιακή κάρτα η οποία αποθηκεύεται στην εφαρμογή και σαρώνεται στην είσοδο.</w:t>
+      </w:r>
+    </w:p>
+    <w:p>
+      <w:pPr>
+        <w:rPr>
+          <w:rFonts w:ascii="Arial" w:hAnsi="Arial" w:cs="Arial"/>
+          <w:sz w:val="28"/>
+          <w:szCs w:val="28"/>
+        </w:rPr>
+      </w:pPr>
+      <w:r>
+        <w:rPr>
+          <w:rFonts w:ascii="Arial" w:hAnsi="Arial" w:cs="Arial"/>
+          <w:sz w:val="28"/>
+          <w:szCs w:val="28"/>
+        </w:rPr>
+        <w:t xml:space="preserve">Επιπλέον, ο πελάτης θα έχει την δυνατότητα να </w:t>
+      </w:r>
+      <w:r>
+        <w:rPr>
+          <w:rFonts w:ascii="Arial" w:hAnsi="Arial" w:cs="Arial"/>
+          <w:sz w:val="28"/>
+          <w:szCs w:val="28"/>
+        </w:rPr>
+        <w:t>βλέπει πληροφορίες για τις συνδρομές των γυμναστηρίων που έχει</w:t>
+      </w:r>
+      <w:r>
+        <w:rPr>
+          <w:rFonts w:ascii="Arial" w:hAnsi="Arial" w:cs="Arial"/>
+          <w:sz w:val="28"/>
+          <w:szCs w:val="28"/>
+        </w:rPr>
+        <w:t xml:space="preserve"> πραγματοποι</w:t>
+      </w:r>
+      <w:r>
+        <w:rPr>
+          <w:rFonts w:ascii="Arial" w:hAnsi="Arial" w:cs="Arial"/>
+          <w:sz w:val="28"/>
+          <w:szCs w:val="28"/>
+        </w:rPr>
+        <w:t>ήσει</w:t>
+      </w:r>
+      <w:r>
+        <w:rPr>
+          <w:rFonts w:ascii="Arial" w:hAnsi="Arial" w:cs="Arial"/>
+          <w:sz w:val="28"/>
+          <w:szCs w:val="28"/>
+        </w:rPr>
+        <w:t xml:space="preserve"> </w:t>
+      </w:r>
+      <w:r>
+        <w:rPr>
+          <w:rFonts w:ascii="Arial" w:hAnsi="Arial" w:cs="Arial"/>
+          <w:sz w:val="28"/>
+          <w:szCs w:val="28"/>
+        </w:rPr>
+        <w:t xml:space="preserve">κάποια </w:t>
+      </w:r>
+      <w:r>
+        <w:rPr>
+          <w:rFonts w:ascii="Arial" w:hAnsi="Arial" w:cs="Arial"/>
+          <w:sz w:val="28"/>
+          <w:szCs w:val="28"/>
+        </w:rPr>
+        <w:t>αγορά</w:t>
+      </w:r>
+      <w:r>
+        <w:rPr>
+          <w:rFonts w:ascii="Arial" w:hAnsi="Arial" w:cs="Arial"/>
+          <w:sz w:val="28"/>
+          <w:szCs w:val="28"/>
+        </w:rPr>
+        <w:t xml:space="preserve"> </w:t>
       </w:r>
       <w:r>
         <w:rPr>
@@ -1326,7 +1689,49 @@
           <w:sz w:val="28"/>
           <w:szCs w:val="28"/>
         </w:rPr>
-        <w:t xml:space="preserve"> που θα στέλνεται στο </w:t>
+        <w:t>καθώς και να λαμβάνει ανακοινώσεις για αυτές</w:t>
+      </w:r>
+      <w:r>
+        <w:rPr>
+          <w:rFonts w:ascii="Arial" w:hAnsi="Arial" w:cs="Arial"/>
+          <w:sz w:val="28"/>
+          <w:szCs w:val="28"/>
+        </w:rPr>
+        <w:t>.</w:t>
+      </w:r>
+    </w:p>
+    <w:p>
+      <w:pPr>
+        <w:rPr>
+          <w:rFonts w:ascii="Arial" w:hAnsi="Arial" w:cs="Arial"/>
+          <w:sz w:val="28"/>
+          <w:szCs w:val="28"/>
+        </w:rPr>
+      </w:pPr>
+      <w:r>
+        <w:rPr>
+          <w:rFonts w:ascii="Arial" w:hAnsi="Arial" w:cs="Arial"/>
+          <w:sz w:val="28"/>
+          <w:szCs w:val="28"/>
+        </w:rPr>
+        <w:t xml:space="preserve">Ακόμη έχει την δυνατότητα να προσθέσει </w:t>
+      </w:r>
+      <w:r>
+        <w:rPr>
+          <w:rFonts w:ascii="Arial" w:hAnsi="Arial" w:cs="Arial"/>
+          <w:strike/>
+          <w:sz w:val="28"/>
+          <w:szCs w:val="28"/>
+        </w:rPr>
+        <w:t>γυμναστήρια, ομαδικά προγράμματα ή προσωπικό γυμναστή</w:t>
+      </w:r>
+      <w:r>
+        <w:rPr>
+          <w:rFonts w:ascii="Arial" w:hAnsi="Arial" w:cs="Arial"/>
+          <w:sz w:val="28"/>
+          <w:szCs w:val="28"/>
+        </w:rPr>
+        <w:t xml:space="preserve"> </w:t>
       </w:r>
       <w:r>
         <w:rPr>
@@ -1334,193 +1739,428 @@
           <w:color w:val="FF0000"/>
           <w:sz w:val="28"/>
           <w:szCs w:val="28"/>
+        </w:rPr>
+        <w:t>οποιαδήποτε υπηρεσία</w:t>
+      </w:r>
+      <w:r>
+        <w:rPr>
+          <w:rFonts w:ascii="Arial" w:hAnsi="Arial" w:cs="Arial"/>
+          <w:color w:val="FF0000"/>
+          <w:sz w:val="28"/>
+          <w:szCs w:val="28"/>
+        </w:rPr>
+        <w:t xml:space="preserve"> </w:t>
+      </w:r>
+      <w:r>
+        <w:rPr>
+          <w:rFonts w:ascii="Arial" w:hAnsi="Arial" w:cs="Arial"/>
+          <w:sz w:val="28"/>
+          <w:szCs w:val="28"/>
+        </w:rPr>
+        <w:t>στα αγαπημένα του</w:t>
+      </w:r>
+      <w:r>
+        <w:rPr>
+          <w:rFonts w:ascii="Arial" w:hAnsi="Arial" w:cs="Arial"/>
+          <w:sz w:val="28"/>
+          <w:szCs w:val="28"/>
+        </w:rPr>
+        <w:t>, ώστε να ενημερώνεται για τις προσφορές και ωράρια τους.</w:t>
+      </w:r>
+    </w:p>
+    <w:p>
+      <w:pPr>
+        <w:rPr>
+          <w:rFonts w:ascii="Arial" w:hAnsi="Arial" w:cs="Arial"/>
+          <w:sz w:val="28"/>
+          <w:szCs w:val="28"/>
+        </w:rPr>
+      </w:pPr>
+      <w:r>
+        <w:rPr>
+          <w:rFonts w:ascii="Arial" w:hAnsi="Arial" w:cs="Arial"/>
+          <w:sz w:val="28"/>
+          <w:szCs w:val="28"/>
+        </w:rPr>
+        <w:t xml:space="preserve">Τέλος, το κάθε </w:t>
+      </w:r>
+      <w:r>
+        <w:rPr>
+          <w:rFonts w:ascii="Arial" w:hAnsi="Arial" w:cs="Arial"/>
+          <w:sz w:val="28"/>
+          <w:szCs w:val="28"/>
+        </w:rPr>
+        <w:t>γυμναστήριο</w:t>
+      </w:r>
+      <w:r>
+        <w:rPr>
+          <w:rFonts w:ascii="Arial" w:hAnsi="Arial" w:cs="Arial"/>
+          <w:sz w:val="28"/>
+          <w:szCs w:val="28"/>
+        </w:rPr>
+        <w:t xml:space="preserve"> θα έχει τη δυνατότητα εισαγωγής, τροποποίησης ή διαγραφής </w:t>
+      </w:r>
+      <w:r>
+        <w:rPr>
+          <w:rFonts w:ascii="Arial" w:hAnsi="Arial" w:cs="Arial"/>
+          <w:sz w:val="28"/>
+          <w:szCs w:val="28"/>
+        </w:rPr>
+        <w:t xml:space="preserve">συνδρομών ή ομαδικών προγραμμάτων </w:t>
+      </w:r>
+      <w:r>
+        <w:rPr>
+          <w:rFonts w:ascii="Arial" w:hAnsi="Arial" w:cs="Arial"/>
+          <w:sz w:val="28"/>
+          <w:szCs w:val="28"/>
+        </w:rPr>
+        <w:t xml:space="preserve"> </w:t>
+      </w:r>
+      <w:r>
+        <w:rPr>
+          <w:rFonts w:ascii="Arial" w:hAnsi="Arial" w:cs="Arial"/>
+          <w:sz w:val="28"/>
+          <w:szCs w:val="28"/>
+        </w:rPr>
+        <w:t xml:space="preserve">που προσφέρει στην εφαρμογή. Επίσης έχει </w:t>
+      </w:r>
+      <w:r>
+        <w:rPr>
+          <w:rFonts w:ascii="Arial" w:hAnsi="Arial" w:cs="Arial"/>
+          <w:sz w:val="28"/>
+          <w:szCs w:val="28"/>
+        </w:rPr>
+        <w:t xml:space="preserve">τη δυνατότητα να βλέπει τις τρέχουσες </w:t>
+      </w:r>
+      <w:r>
+        <w:rPr>
+          <w:rFonts w:ascii="Arial" w:hAnsi="Arial" w:cs="Arial"/>
+          <w:sz w:val="28"/>
+          <w:szCs w:val="28"/>
+        </w:rPr>
+        <w:t>συνδρομές</w:t>
+      </w:r>
+      <w:r>
+        <w:rPr>
+          <w:rFonts w:ascii="Arial" w:hAnsi="Arial" w:cs="Arial"/>
+          <w:sz w:val="28"/>
+          <w:szCs w:val="28"/>
+        </w:rPr>
+        <w:t xml:space="preserve"> που έχει ο κάθε πελάτης</w:t>
+      </w:r>
+      <w:r>
+        <w:rPr>
+          <w:rFonts w:ascii="Arial" w:hAnsi="Arial" w:cs="Arial"/>
+          <w:sz w:val="28"/>
+          <w:szCs w:val="28"/>
+        </w:rPr>
+        <w:t>, το ιστορικό πωλήσεων</w:t>
+      </w:r>
+      <w:r>
+        <w:rPr>
+          <w:rFonts w:ascii="Arial" w:hAnsi="Arial" w:cs="Arial"/>
+          <w:sz w:val="28"/>
+          <w:szCs w:val="28"/>
+        </w:rPr>
+        <w:t xml:space="preserve"> </w:t>
+      </w:r>
+      <w:r>
+        <w:rPr>
+          <w:rFonts w:ascii="Arial" w:hAnsi="Arial" w:cs="Arial"/>
+          <w:sz w:val="28"/>
+          <w:szCs w:val="28"/>
+        </w:rPr>
+        <w:t xml:space="preserve">καθώς </w:t>
+      </w:r>
+      <w:r>
+        <w:rPr>
+          <w:rFonts w:ascii="Arial" w:hAnsi="Arial" w:cs="Arial"/>
+          <w:sz w:val="28"/>
+          <w:szCs w:val="28"/>
+        </w:rPr>
+        <w:t xml:space="preserve">και δυνατότητα αναζήτησης </w:t>
+      </w:r>
+      <w:r>
+        <w:rPr>
+          <w:rFonts w:ascii="Arial" w:hAnsi="Arial" w:cs="Arial"/>
+          <w:sz w:val="28"/>
+          <w:szCs w:val="28"/>
+        </w:rPr>
+        <w:t>συνδρομών</w:t>
+      </w:r>
+      <w:r>
+        <w:rPr>
+          <w:rFonts w:ascii="Arial" w:hAnsi="Arial" w:cs="Arial"/>
+          <w:sz w:val="28"/>
+          <w:szCs w:val="28"/>
+        </w:rPr>
+        <w:t xml:space="preserve"> ώστε να μπορεί να δει τις τιμές των υπόλοιπων </w:t>
+      </w:r>
+      <w:r>
+        <w:rPr>
+          <w:rFonts w:ascii="Arial" w:hAnsi="Arial" w:cs="Arial"/>
+          <w:sz w:val="28"/>
+          <w:szCs w:val="28"/>
+        </w:rPr>
+        <w:t>γυμναστηρίων, όπως επίσης και την δυνατότητα να ανεβάζει ανακοινώσεις για τα μέλη του</w:t>
+      </w:r>
+      <w:r>
+        <w:rPr>
+          <w:rFonts w:ascii="Arial" w:hAnsi="Arial" w:cs="Arial"/>
+          <w:sz w:val="28"/>
+          <w:szCs w:val="28"/>
+        </w:rPr>
+        <w:t>.</w:t>
+      </w:r>
+    </w:p>
+    <w:p>
+      <w:pPr>
+        <w:rPr>
+          <w:rFonts w:ascii="Arial" w:hAnsi="Arial" w:cs="Arial"/>
+          <w:sz w:val="28"/>
+          <w:szCs w:val="28"/>
+          <w:u w:val="single"/>
+        </w:rPr>
+      </w:pPr>
+    </w:p>
+    <w:p>
+      <w:pPr>
+        <w:rPr>
+          <w:rFonts w:ascii="Arial" w:hAnsi="Arial" w:cs="Arial"/>
+          <w:sz w:val="28"/>
+          <w:szCs w:val="28"/>
+          <w:u w:val="single"/>
+        </w:rPr>
+      </w:pPr>
+    </w:p>
+    <w:p>
+      <w:pPr>
+        <w:rPr>
+          <w:rFonts w:ascii="Arial" w:hAnsi="Arial" w:cs="Arial"/>
+          <w:sz w:val="28"/>
+          <w:szCs w:val="28"/>
+          <w:u w:val="single"/>
+        </w:rPr>
+      </w:pPr>
+    </w:p>
+    <w:p>
+      <w:pPr>
+        <w:rPr>
+          <w:rFonts w:ascii="Arial" w:hAnsi="Arial" w:cs="Arial"/>
+          <w:b/>
+          <w:bCs/>
+          <w:sz w:val="28"/>
+          <w:szCs w:val="28"/>
+          <w:u w:val="single"/>
+        </w:rPr>
+      </w:pPr>
+      <w:r>
+        <w:rPr>
+          <w:rFonts w:ascii="Arial" w:hAnsi="Arial" w:cs="Arial"/>
+          <w:b/>
+          <w:bCs/>
+          <w:sz w:val="28"/>
+          <w:szCs w:val="28"/>
+          <w:u w:val="single"/>
+        </w:rPr>
+        <w:t>Παραδοτέα και διαχωρισμός τους στα μέλη της ομάδας μας:</w:t>
+      </w:r>
+    </w:p>
+    <w:p>
+      <w:pPr>
+        <w:rPr>
+          <w:rFonts w:ascii="Arial" w:hAnsi="Arial" w:cs="Arial"/>
+          <w:sz w:val="28"/>
+          <w:szCs w:val="28"/>
+        </w:rPr>
+      </w:pPr>
+      <w:r>
+        <w:rPr>
+          <w:rFonts w:ascii="Arial" w:hAnsi="Arial" w:cs="Arial"/>
+          <w:sz w:val="28"/>
+          <w:szCs w:val="28"/>
+        </w:rPr>
+        <w:t>Όλα τα μέλη της ομάδας δούλεψαν για όλα τα παραδοτέα.</w:t>
+      </w:r>
+    </w:p>
+    <w:p>
+      <w:pPr>
+        <w:rPr>
+          <w:rFonts w:ascii="Arial" w:hAnsi="Arial" w:cs="Arial"/>
+          <w:sz w:val="28"/>
+          <w:szCs w:val="28"/>
+        </w:rPr>
+      </w:pPr>
+    </w:p>
+    <w:p>
+      <w:pPr>
+        <w:rPr>
+          <w:rFonts w:ascii="Arial" w:hAnsi="Arial" w:cs="Arial"/>
+          <w:sz w:val="28"/>
+          <w:szCs w:val="28"/>
+        </w:rPr>
+      </w:pPr>
+    </w:p>
+    <w:p>
+      <w:pPr>
+        <w:rPr>
+          <w:rFonts w:ascii="Arial" w:hAnsi="Arial" w:cs="Arial"/>
+          <w:b/>
+          <w:bCs/>
+          <w:sz w:val="28"/>
+          <w:szCs w:val="28"/>
+          <w:u w:val="single"/>
+        </w:rPr>
+      </w:pPr>
+      <w:r>
+        <w:rPr>
+          <w:rFonts w:ascii="Arial" w:hAnsi="Arial" w:cs="Arial"/>
+          <w:b/>
+          <w:bCs/>
+          <w:sz w:val="28"/>
+          <w:szCs w:val="28"/>
+          <w:u w:val="single"/>
+        </w:rPr>
+        <w:t>Εργαλεία που χρησιμοποιήθηκαν</w:t>
+      </w:r>
+      <w:r>
+        <w:rPr>
+          <w:rFonts w:ascii="Arial" w:hAnsi="Arial" w:cs="Arial"/>
+          <w:b/>
+          <w:bCs/>
+          <w:sz w:val="28"/>
+          <w:szCs w:val="28"/>
+          <w:u w:val="single"/>
+        </w:rPr>
+        <w:t xml:space="preserve">: </w:t>
+      </w:r>
+    </w:p>
+    <w:p>
+      <w:pPr>
+        <w:pStyle w:val="aa"/>
+        <w:numPr>
+          <w:ilvl w:val="0"/>
+          <w:numId w:val="1"/>
+        </w:numPr>
+        <w:spacing w:before="82" w:line="261" w:lineRule="auto"/>
+        <w:rPr>
+          <w:rFonts w:ascii="Arial" w:hAnsi="Arial" w:cs="Arial"/>
+          <w:sz w:val="28"/>
+          <w:szCs w:val="28"/>
+        </w:rPr>
+      </w:pPr>
+      <w:r>
+        <w:rPr>
+          <w:rFonts w:ascii="Arial" w:hAnsi="Arial" w:cs="Arial"/>
+          <w:sz w:val="28"/>
+          <w:szCs w:val="28"/>
+        </w:rPr>
+        <w:t>Balsamiq</w:t>
+      </w:r>
+      <w:r>
+        <w:rPr>
+          <w:rFonts w:ascii="Arial" w:hAnsi="Arial" w:cs="Arial"/>
+          <w:spacing w:val="1"/>
+          <w:sz w:val="28"/>
+          <w:szCs w:val="28"/>
+        </w:rPr>
+        <w:t xml:space="preserve"> </w:t>
+      </w:r>
+      <w:r>
+        <w:rPr>
+          <w:rFonts w:ascii="Arial" w:hAnsi="Arial" w:cs="Arial"/>
+          <w:sz w:val="28"/>
+          <w:szCs w:val="28"/>
+        </w:rPr>
+        <w:t>Wireframes</w:t>
+      </w:r>
+      <w:r>
+        <w:rPr>
+          <w:rFonts w:ascii="Arial" w:hAnsi="Arial" w:cs="Arial"/>
+          <w:sz w:val="28"/>
+          <w:szCs w:val="28"/>
+        </w:rPr>
+        <w:t xml:space="preserve">: </w:t>
+      </w:r>
+      <w:r>
+        <w:rPr>
+          <w:rFonts w:ascii="Arial" w:hAnsi="Arial" w:cs="Arial"/>
+          <w:bCs/>
+          <w:sz w:val="28"/>
+          <w:szCs w:val="28"/>
+        </w:rPr>
+        <w:t>Mock</w:t>
+      </w:r>
+      <w:r>
+        <w:rPr>
+          <w:rFonts w:ascii="Arial" w:hAnsi="Arial" w:cs="Arial"/>
+          <w:bCs/>
+          <w:sz w:val="28"/>
+          <w:szCs w:val="28"/>
+        </w:rPr>
+        <w:t>-</w:t>
+      </w:r>
+      <w:r>
+        <w:rPr>
+          <w:rFonts w:ascii="Arial" w:hAnsi="Arial" w:cs="Arial"/>
+          <w:bCs/>
+          <w:sz w:val="28"/>
+          <w:szCs w:val="28"/>
+        </w:rPr>
+        <w:t>up</w:t>
+      </w:r>
+      <w:r>
+        <w:rPr>
+          <w:rFonts w:ascii="Arial" w:hAnsi="Arial" w:cs="Arial"/>
+          <w:bCs/>
+          <w:spacing w:val="-7"/>
+          <w:sz w:val="28"/>
+          <w:szCs w:val="28"/>
+        </w:rPr>
+        <w:t xml:space="preserve"> </w:t>
+      </w:r>
+      <w:r>
+        <w:rPr>
+          <w:rFonts w:ascii="Arial" w:hAnsi="Arial" w:cs="Arial"/>
+          <w:bCs/>
+          <w:sz w:val="28"/>
+          <w:szCs w:val="28"/>
+        </w:rPr>
+        <w:t>Screens</w:t>
+      </w:r>
+    </w:p>
+    <w:p>
+      <w:pPr>
+        <w:pStyle w:val="aa"/>
+        <w:numPr>
+          <w:ilvl w:val="0"/>
+          <w:numId w:val="1"/>
+        </w:numPr>
+        <w:spacing w:before="82" w:line="261" w:lineRule="auto"/>
+        <w:rPr>
+          <w:rFonts w:ascii="Arial" w:hAnsi="Arial" w:cs="Arial"/>
+          <w:sz w:val="28"/>
+          <w:szCs w:val="28"/>
           <w:lang w:val="en-US"/>
         </w:rPr>
-        <w:t>email</w:t>
-      </w:r>
-      <w:r>
-        <w:rPr>
-          <w:rFonts w:ascii="Arial" w:hAnsi="Arial" w:cs="Arial"/>
-          <w:color w:val="FF0000"/>
-          <w:sz w:val="28"/>
-          <w:szCs w:val="28"/>
-        </w:rPr>
-        <w:t xml:space="preserve"> του.</w:t>
-      </w:r>
-    </w:p>
-    <w:p>
-      <w:pPr>
-        <w:rPr>
-          <w:rFonts w:ascii="Arial" w:hAnsi="Arial" w:cs="Arial"/>
-          <w:sz w:val="28"/>
-          <w:szCs w:val="28"/>
-        </w:rPr>
-      </w:pPr>
-      <w:r>
-        <w:rPr>
-          <w:rFonts w:ascii="Arial" w:hAnsi="Arial" w:cs="Arial"/>
-          <w:sz w:val="28"/>
-          <w:szCs w:val="28"/>
-        </w:rPr>
-        <w:t xml:space="preserve">Επιπρόσθετα, </w:t>
-      </w:r>
-      <w:r>
-        <w:rPr>
-          <w:rFonts w:ascii="Arial" w:hAnsi="Arial" w:cs="Arial"/>
-          <w:sz w:val="28"/>
-          <w:szCs w:val="28"/>
-        </w:rPr>
-        <w:t>με την ολοκλήρωση της εγγραφής του,</w:t>
-      </w:r>
-      <w:r>
-        <w:rPr>
-          <w:rFonts w:ascii="Arial" w:hAnsi="Arial" w:cs="Arial"/>
-          <w:color w:val="FF0000"/>
-          <w:sz w:val="28"/>
-          <w:szCs w:val="28"/>
-        </w:rPr>
-        <w:t xml:space="preserve"> οδηγείται στην αρχική οθόνη όπου εμφανίζεται το μενού.</w:t>
-      </w:r>
-      <w:r>
-        <w:rPr>
-          <w:rFonts w:ascii="Arial" w:hAnsi="Arial" w:cs="Arial"/>
-          <w:sz w:val="28"/>
-          <w:szCs w:val="28"/>
-        </w:rPr>
-        <w:t xml:space="preserve"> </w:t>
-      </w:r>
-      <w:r>
-        <w:rPr>
-          <w:rFonts w:ascii="Arial" w:hAnsi="Arial" w:cs="Arial"/>
-          <w:strike/>
-          <w:sz w:val="28"/>
-          <w:szCs w:val="28"/>
-        </w:rPr>
-        <w:t>θα εμφανίζονται διάφορα γυμναστήρια που υπάρχουν στην εφαρμογή τα οποία έχουν τοποθετήσει οι διαχειριστές των γυμναστηρίων, καθώς και οι συνδρομές που προσφέρει το κάθε ένα.</w:t>
-      </w:r>
-    </w:p>
-    <w:p>
-      <w:pPr>
-        <w:rPr>
-          <w:rFonts w:ascii="Arial" w:hAnsi="Arial" w:cs="Arial"/>
-          <w:color w:val="FF0000"/>
-          <w:sz w:val="28"/>
-          <w:szCs w:val="28"/>
-        </w:rPr>
-      </w:pPr>
-      <w:r>
-        <w:rPr>
-          <w:rFonts w:ascii="Arial" w:hAnsi="Arial" w:cs="Arial"/>
-          <w:color w:val="FF0000"/>
-          <w:sz w:val="28"/>
-          <w:szCs w:val="28"/>
-        </w:rPr>
-        <w:t>Στην αρχική σελίδα του χρήστη (</w:t>
-      </w:r>
-      <w:r>
-        <w:rPr>
-          <w:rFonts w:ascii="Arial" w:hAnsi="Arial" w:cs="Arial"/>
-          <w:color w:val="FF0000"/>
+      </w:pPr>
+      <w:r>
+        <w:rPr>
+          <w:rFonts w:ascii="Arial" w:hAnsi="Arial" w:cs="Arial"/>
           <w:sz w:val="28"/>
           <w:szCs w:val="28"/>
           <w:lang w:val="en-US"/>
         </w:rPr>
-        <w:t>user</w:t>
-      </w:r>
-      <w:r>
-        <w:rPr>
-          <w:rFonts w:ascii="Arial" w:hAnsi="Arial" w:cs="Arial"/>
-          <w:color w:val="FF0000"/>
-          <w:sz w:val="28"/>
-          <w:szCs w:val="28"/>
-        </w:rPr>
-        <w:t>/</w:t>
-      </w:r>
-      <w:r>
-        <w:rPr>
-          <w:rFonts w:ascii="Arial" w:hAnsi="Arial" w:cs="Arial"/>
-          <w:color w:val="FF0000"/>
+        <w:t>Draw.io</w:t>
+      </w:r>
+      <w:r>
+        <w:rPr>
+          <w:rFonts w:ascii="Arial" w:hAnsi="Arial" w:cs="Arial"/>
           <w:sz w:val="28"/>
           <w:szCs w:val="28"/>
           <w:lang w:val="en-US"/>
         </w:rPr>
-        <w:t>company</w:t>
-      </w:r>
-      <w:r>
-        <w:rPr>
-          <w:rFonts w:ascii="Arial" w:hAnsi="Arial" w:cs="Arial"/>
-          <w:color w:val="FF0000"/>
-          <w:sz w:val="28"/>
-          <w:szCs w:val="28"/>
-        </w:rPr>
-        <w:t>) υπάρχει στο κάτω μέρος επιλογή βοήθειας. Με την επιλογή αυτή εμφανίζονται στον χρήστη τρόποι επικοινωνίας για την επίλυση των προβλημάτων που αντιμετωπίζει.</w:t>
-      </w:r>
-    </w:p>
-    <w:p>
-      <w:pPr>
-        <w:rPr>
-          <w:rFonts w:ascii="Arial" w:hAnsi="Arial" w:cs="Arial"/>
-          <w:sz w:val="28"/>
-          <w:szCs w:val="28"/>
-        </w:rPr>
-      </w:pPr>
-      <w:r>
-        <w:rPr>
-          <w:rFonts w:ascii="Arial" w:hAnsi="Arial" w:cs="Arial"/>
-          <w:sz w:val="28"/>
-          <w:szCs w:val="28"/>
-        </w:rPr>
-        <w:t xml:space="preserve">Όταν ο χρήστης </w:t>
-      </w:r>
-      <w:r>
-        <w:rPr>
-          <w:rFonts w:ascii="Arial" w:hAnsi="Arial" w:cs="Arial"/>
-          <w:sz w:val="28"/>
-          <w:szCs w:val="28"/>
-        </w:rPr>
-        <w:t>επιλέξει συνδρομή</w:t>
-      </w:r>
-      <w:r>
-        <w:rPr>
-          <w:rFonts w:ascii="Arial" w:hAnsi="Arial" w:cs="Arial"/>
-          <w:sz w:val="28"/>
-          <w:szCs w:val="28"/>
-        </w:rPr>
-        <w:t xml:space="preserve"> </w:t>
-      </w:r>
-      <w:r>
-        <w:rPr>
-          <w:rFonts w:ascii="Arial" w:hAnsi="Arial" w:cs="Arial"/>
-          <w:color w:val="FF0000"/>
-          <w:sz w:val="28"/>
-          <w:szCs w:val="28"/>
-        </w:rPr>
-        <w:t>αυτή προστίθεται στο καλάθι αγορών από το οποίο ο χρήστης ολοκληρώνει την αγορά. Με την ολοκλήρωση της αγοράς</w:t>
-      </w:r>
-      <w:r>
-        <w:rPr>
-          <w:rFonts w:ascii="Arial" w:hAnsi="Arial" w:cs="Arial"/>
-          <w:sz w:val="28"/>
-          <w:szCs w:val="28"/>
-        </w:rPr>
-        <w:t xml:space="preserve"> </w:t>
-      </w:r>
-      <w:r>
-        <w:rPr>
-          <w:rFonts w:ascii="Arial" w:hAnsi="Arial" w:cs="Arial"/>
-          <w:strike/>
-          <w:sz w:val="28"/>
-          <w:szCs w:val="28"/>
-        </w:rPr>
-        <w:t>και πληρώσει θα</w:t>
-      </w:r>
-      <w:r>
-        <w:rPr>
-          <w:rFonts w:ascii="Arial" w:hAnsi="Arial" w:cs="Arial"/>
-          <w:sz w:val="28"/>
-          <w:szCs w:val="28"/>
-        </w:rPr>
-        <w:t xml:space="preserve"> αποστέλλεται μέσω </w:t>
+        <w:t xml:space="preserve">: </w:t>
       </w:r>
       <w:r>
         <w:rPr>
@@ -1529,15 +2169,7 @@
           <w:szCs w:val="28"/>
           <w:lang w:val="en-US"/>
         </w:rPr>
-        <w:t>e</w:t>
-      </w:r>
-      <w:r>
-        <w:rPr>
-          <w:rFonts w:ascii="Arial" w:hAnsi="Arial" w:cs="Arial"/>
-          <w:sz w:val="28"/>
-          <w:szCs w:val="28"/>
-        </w:rPr>
-        <w:t>-</w:t>
+        <w:t xml:space="preserve">sequence diagrams, </w:t>
       </w:r>
       <w:r>
         <w:rPr>
@@ -1546,386 +2178,35 @@
           <w:szCs w:val="28"/>
           <w:lang w:val="en-US"/>
         </w:rPr>
-        <w:t>mail</w:t>
-      </w:r>
-      <w:r>
-        <w:rPr>
-          <w:rFonts w:ascii="Arial" w:hAnsi="Arial" w:cs="Arial"/>
-          <w:sz w:val="28"/>
-          <w:szCs w:val="28"/>
-        </w:rPr>
-        <w:t xml:space="preserve"> </w:t>
-      </w:r>
-      <w:r>
-        <w:rPr>
-          <w:rFonts w:ascii="Arial" w:hAnsi="Arial" w:cs="Arial"/>
-          <w:sz w:val="28"/>
-          <w:szCs w:val="28"/>
-        </w:rPr>
-        <w:t>η απόδειξη συναλλαγής.</w:t>
-      </w:r>
-    </w:p>
-    <w:p>
-      <w:pPr>
-        <w:rPr>
-          <w:rFonts w:ascii="Arial" w:hAnsi="Arial" w:cs="Arial"/>
-          <w:sz w:val="28"/>
-          <w:szCs w:val="28"/>
-        </w:rPr>
-      </w:pPr>
-      <w:r>
-        <w:rPr>
-          <w:rFonts w:ascii="Arial" w:hAnsi="Arial" w:cs="Arial"/>
-          <w:sz w:val="28"/>
-          <w:szCs w:val="28"/>
-        </w:rPr>
-        <w:t>Με την αγορά συνδρομής σε κάποιο γυμναστήριο παρέχεται στον πελάτη μοναδική ψηφιακή κάρτα η οποία αποθηκεύεται στην εφαρμογή και σαρώνεται στην είσοδο.</w:t>
-      </w:r>
-    </w:p>
-    <w:p>
-      <w:pPr>
-        <w:rPr>
-          <w:rFonts w:ascii="Arial" w:hAnsi="Arial" w:cs="Arial"/>
-          <w:sz w:val="28"/>
-          <w:szCs w:val="28"/>
-        </w:rPr>
-      </w:pPr>
-      <w:r>
-        <w:rPr>
-          <w:rFonts w:ascii="Arial" w:hAnsi="Arial" w:cs="Arial"/>
-          <w:sz w:val="28"/>
-          <w:szCs w:val="28"/>
-        </w:rPr>
-        <w:t xml:space="preserve">Επιπλέον, ο πελάτης θα έχει την δυνατότητα να </w:t>
-      </w:r>
-      <w:r>
-        <w:rPr>
-          <w:rFonts w:ascii="Arial" w:hAnsi="Arial" w:cs="Arial"/>
-          <w:sz w:val="28"/>
-          <w:szCs w:val="28"/>
-        </w:rPr>
-        <w:t>βλέπει πληροφορίες για τις συνδρομές των γυμναστηρίων που έχει</w:t>
-      </w:r>
-      <w:r>
-        <w:rPr>
-          <w:rFonts w:ascii="Arial" w:hAnsi="Arial" w:cs="Arial"/>
-          <w:sz w:val="28"/>
-          <w:szCs w:val="28"/>
-        </w:rPr>
-        <w:t xml:space="preserve"> πραγματοποι</w:t>
-      </w:r>
-      <w:r>
-        <w:rPr>
-          <w:rFonts w:ascii="Arial" w:hAnsi="Arial" w:cs="Arial"/>
-          <w:sz w:val="28"/>
-          <w:szCs w:val="28"/>
-        </w:rPr>
-        <w:t>ήσει</w:t>
-      </w:r>
-      <w:r>
-        <w:rPr>
-          <w:rFonts w:ascii="Arial" w:hAnsi="Arial" w:cs="Arial"/>
-          <w:sz w:val="28"/>
-          <w:szCs w:val="28"/>
-        </w:rPr>
-        <w:t xml:space="preserve"> </w:t>
-      </w:r>
-      <w:r>
-        <w:rPr>
-          <w:rFonts w:ascii="Arial" w:hAnsi="Arial" w:cs="Arial"/>
-          <w:sz w:val="28"/>
-          <w:szCs w:val="28"/>
-        </w:rPr>
-        <w:t xml:space="preserve">κάποια </w:t>
-      </w:r>
-      <w:r>
-        <w:rPr>
-          <w:rFonts w:ascii="Arial" w:hAnsi="Arial" w:cs="Arial"/>
-          <w:sz w:val="28"/>
-          <w:szCs w:val="28"/>
-        </w:rPr>
-        <w:t>αγορά</w:t>
-      </w:r>
-      <w:r>
-        <w:rPr>
-          <w:rFonts w:ascii="Arial" w:hAnsi="Arial" w:cs="Arial"/>
-          <w:sz w:val="28"/>
-          <w:szCs w:val="28"/>
-        </w:rPr>
-        <w:t xml:space="preserve"> </w:t>
-      </w:r>
-      <w:r>
-        <w:rPr>
-          <w:rFonts w:ascii="Arial" w:hAnsi="Arial" w:cs="Arial"/>
-          <w:color w:val="FF0000"/>
-          <w:sz w:val="28"/>
-          <w:szCs w:val="28"/>
-        </w:rPr>
-        <w:t>καθώς και να λαμβάνει ανακοινώσεις για αυτές</w:t>
-      </w:r>
-      <w:r>
-        <w:rPr>
-          <w:rFonts w:ascii="Arial" w:hAnsi="Arial" w:cs="Arial"/>
-          <w:sz w:val="28"/>
-          <w:szCs w:val="28"/>
-        </w:rPr>
-        <w:t>.</w:t>
-      </w:r>
-    </w:p>
-    <w:p>
-      <w:pPr>
-        <w:rPr>
-          <w:rFonts w:ascii="Arial" w:hAnsi="Arial" w:cs="Arial"/>
-          <w:sz w:val="28"/>
-          <w:szCs w:val="28"/>
-        </w:rPr>
-      </w:pPr>
-      <w:r>
-        <w:rPr>
-          <w:rFonts w:ascii="Arial" w:hAnsi="Arial" w:cs="Arial"/>
-          <w:sz w:val="28"/>
-          <w:szCs w:val="28"/>
-        </w:rPr>
-        <w:t xml:space="preserve">Ακόμη έχει την δυνατότητα να προσθέσει </w:t>
-      </w:r>
-      <w:r>
-        <w:rPr>
-          <w:rFonts w:ascii="Arial" w:hAnsi="Arial" w:cs="Arial"/>
-          <w:strike/>
-          <w:sz w:val="28"/>
-          <w:szCs w:val="28"/>
-        </w:rPr>
-        <w:t>γυμναστήρια, ομαδικά προγράμματα ή προσωπικό γυμναστή</w:t>
-      </w:r>
-      <w:r>
-        <w:rPr>
-          <w:rFonts w:ascii="Arial" w:hAnsi="Arial" w:cs="Arial"/>
-          <w:sz w:val="28"/>
-          <w:szCs w:val="28"/>
-        </w:rPr>
-        <w:t xml:space="preserve"> </w:t>
-      </w:r>
-      <w:r>
-        <w:rPr>
-          <w:rFonts w:ascii="Arial" w:hAnsi="Arial" w:cs="Arial"/>
-          <w:color w:val="FF0000"/>
-          <w:sz w:val="28"/>
-          <w:szCs w:val="28"/>
-        </w:rPr>
-        <w:t>οποιαδήποτε υπηρεσία</w:t>
-      </w:r>
-      <w:r>
-        <w:rPr>
-          <w:rFonts w:ascii="Arial" w:hAnsi="Arial" w:cs="Arial"/>
-          <w:color w:val="FF0000"/>
-          <w:sz w:val="28"/>
-          <w:szCs w:val="28"/>
-        </w:rPr>
-        <w:t xml:space="preserve"> </w:t>
-      </w:r>
-      <w:r>
-        <w:rPr>
-          <w:rFonts w:ascii="Arial" w:hAnsi="Arial" w:cs="Arial"/>
-          <w:sz w:val="28"/>
-          <w:szCs w:val="28"/>
-        </w:rPr>
-        <w:t>στα αγαπημένα του</w:t>
-      </w:r>
-      <w:r>
-        <w:rPr>
-          <w:rFonts w:ascii="Arial" w:hAnsi="Arial" w:cs="Arial"/>
-          <w:sz w:val="28"/>
-          <w:szCs w:val="28"/>
-        </w:rPr>
-        <w:t>, ώστε να ενημερώνεται για τις προσφορές και ωράρια τους.</w:t>
-      </w:r>
-    </w:p>
-    <w:p>
-      <w:pPr>
-        <w:rPr>
-          <w:rFonts w:ascii="Arial" w:hAnsi="Arial" w:cs="Arial"/>
-          <w:sz w:val="28"/>
-          <w:szCs w:val="28"/>
-        </w:rPr>
-      </w:pPr>
-      <w:r>
-        <w:rPr>
-          <w:rFonts w:ascii="Arial" w:hAnsi="Arial" w:cs="Arial"/>
-          <w:sz w:val="28"/>
-          <w:szCs w:val="28"/>
-        </w:rPr>
-        <w:t xml:space="preserve">Τέλος, το κάθε </w:t>
-      </w:r>
-      <w:r>
-        <w:rPr>
-          <w:rFonts w:ascii="Arial" w:hAnsi="Arial" w:cs="Arial"/>
-          <w:sz w:val="28"/>
-          <w:szCs w:val="28"/>
-        </w:rPr>
-        <w:t>γυμναστήριο</w:t>
-      </w:r>
-      <w:r>
-        <w:rPr>
-          <w:rFonts w:ascii="Arial" w:hAnsi="Arial" w:cs="Arial"/>
-          <w:sz w:val="28"/>
-          <w:szCs w:val="28"/>
-        </w:rPr>
-        <w:t xml:space="preserve"> θα έχει τη δυνατότητα εισαγωγής, τροποποίησης ή διαγραφής </w:t>
-      </w:r>
-      <w:r>
-        <w:rPr>
-          <w:rFonts w:ascii="Arial" w:hAnsi="Arial" w:cs="Arial"/>
-          <w:sz w:val="28"/>
-          <w:szCs w:val="28"/>
-        </w:rPr>
-        <w:t xml:space="preserve">συνδρομών ή ομαδικών προγραμμάτων </w:t>
-      </w:r>
-      <w:r>
-        <w:rPr>
-          <w:rFonts w:ascii="Arial" w:hAnsi="Arial" w:cs="Arial"/>
-          <w:sz w:val="28"/>
-          <w:szCs w:val="28"/>
-        </w:rPr>
-        <w:t xml:space="preserve"> </w:t>
-      </w:r>
-      <w:r>
-        <w:rPr>
-          <w:rFonts w:ascii="Arial" w:hAnsi="Arial" w:cs="Arial"/>
-          <w:sz w:val="28"/>
-          <w:szCs w:val="28"/>
-        </w:rPr>
-        <w:t xml:space="preserve">που προσφέρει στην εφαρμογή. Επίσης έχει </w:t>
-      </w:r>
-      <w:r>
-        <w:rPr>
-          <w:rFonts w:ascii="Arial" w:hAnsi="Arial" w:cs="Arial"/>
-          <w:sz w:val="28"/>
-          <w:szCs w:val="28"/>
-        </w:rPr>
-        <w:t xml:space="preserve">τη δυνατότητα να βλέπει τις τρέχουσες </w:t>
-      </w:r>
-      <w:r>
-        <w:rPr>
-          <w:rFonts w:ascii="Arial" w:hAnsi="Arial" w:cs="Arial"/>
-          <w:sz w:val="28"/>
-          <w:szCs w:val="28"/>
-        </w:rPr>
-        <w:t>συνδρομές</w:t>
-      </w:r>
-      <w:r>
-        <w:rPr>
-          <w:rFonts w:ascii="Arial" w:hAnsi="Arial" w:cs="Arial"/>
-          <w:sz w:val="28"/>
-          <w:szCs w:val="28"/>
-        </w:rPr>
-        <w:t xml:space="preserve"> που έχει ο κάθε πελάτης</w:t>
-      </w:r>
-      <w:r>
-        <w:rPr>
-          <w:rFonts w:ascii="Arial" w:hAnsi="Arial" w:cs="Arial"/>
-          <w:sz w:val="28"/>
-          <w:szCs w:val="28"/>
-        </w:rPr>
-        <w:t>, το ιστορικό πωλήσεων</w:t>
-      </w:r>
-      <w:r>
-        <w:rPr>
-          <w:rFonts w:ascii="Arial" w:hAnsi="Arial" w:cs="Arial"/>
-          <w:sz w:val="28"/>
-          <w:szCs w:val="28"/>
-        </w:rPr>
-        <w:t xml:space="preserve"> </w:t>
-      </w:r>
-      <w:r>
-        <w:rPr>
-          <w:rFonts w:ascii="Arial" w:hAnsi="Arial" w:cs="Arial"/>
-          <w:sz w:val="28"/>
-          <w:szCs w:val="28"/>
-        </w:rPr>
-        <w:t xml:space="preserve">καθώς </w:t>
-      </w:r>
-      <w:r>
-        <w:rPr>
-          <w:rFonts w:ascii="Arial" w:hAnsi="Arial" w:cs="Arial"/>
-          <w:sz w:val="28"/>
-          <w:szCs w:val="28"/>
-        </w:rPr>
-        <w:t xml:space="preserve">και δυνατότητα αναζήτησης </w:t>
-      </w:r>
-      <w:r>
-        <w:rPr>
-          <w:rFonts w:ascii="Arial" w:hAnsi="Arial" w:cs="Arial"/>
-          <w:sz w:val="28"/>
-          <w:szCs w:val="28"/>
-        </w:rPr>
-        <w:t>συνδρομών</w:t>
-      </w:r>
-      <w:r>
-        <w:rPr>
-          <w:rFonts w:ascii="Arial" w:hAnsi="Arial" w:cs="Arial"/>
-          <w:sz w:val="28"/>
-          <w:szCs w:val="28"/>
-        </w:rPr>
-        <w:t xml:space="preserve"> ώστε να μπορεί να δει τις τιμές των υπόλοιπων </w:t>
-      </w:r>
-      <w:r>
-        <w:rPr>
-          <w:rFonts w:ascii="Arial" w:hAnsi="Arial" w:cs="Arial"/>
-          <w:sz w:val="28"/>
-          <w:szCs w:val="28"/>
-        </w:rPr>
-        <w:t xml:space="preserve">γυμναστηρίων, όπως επίσης </w:t>
-      </w:r>
-      <w:r>
-        <w:rPr>
-          <w:rFonts w:ascii="Arial" w:hAnsi="Arial" w:cs="Arial"/>
-          <w:sz w:val="28"/>
-          <w:szCs w:val="28"/>
-        </w:rPr>
-        <w:lastRenderedPageBreak/>
-        <w:t>και την δυνατότητα να ανεβάζει ανακοινώσεις για τα μέλη του</w:t>
-      </w:r>
-      <w:r>
-        <w:rPr>
-          <w:rFonts w:ascii="Arial" w:hAnsi="Arial" w:cs="Arial"/>
-          <w:sz w:val="28"/>
-          <w:szCs w:val="28"/>
-        </w:rPr>
-        <w:t>.</w:t>
-      </w:r>
-    </w:p>
-    <w:p>
-      <w:pPr>
-        <w:rPr>
-          <w:rFonts w:ascii="Arial" w:hAnsi="Arial" w:cs="Arial"/>
-          <w:sz w:val="28"/>
-          <w:szCs w:val="28"/>
-          <w:u w:val="single"/>
-        </w:rPr>
-      </w:pPr>
-    </w:p>
-    <w:p>
-      <w:pPr>
-        <w:rPr>
-          <w:rFonts w:ascii="Arial" w:hAnsi="Arial" w:cs="Arial"/>
-          <w:sz w:val="28"/>
-          <w:szCs w:val="28"/>
-          <w:u w:val="single"/>
-        </w:rPr>
-      </w:pPr>
-    </w:p>
-    <w:p>
-      <w:pPr>
-        <w:rPr>
-          <w:rFonts w:ascii="Arial" w:hAnsi="Arial" w:cs="Arial"/>
-          <w:sz w:val="28"/>
-          <w:szCs w:val="28"/>
-          <w:u w:val="single"/>
-        </w:rPr>
-      </w:pPr>
-    </w:p>
-    <w:p>
-      <w:pPr>
+        <w:t>robustness diagram</w:t>
+      </w:r>
+      <w:r>
+        <w:rPr>
+          <w:rFonts w:ascii="Arial" w:hAnsi="Arial" w:cs="Arial"/>
+          <w:sz w:val="28"/>
+          <w:szCs w:val="28"/>
+          <w:lang w:val="en-US"/>
+        </w:rPr>
+        <w:t xml:space="preserve">s, use case diagrams, domain model </w:t>
+      </w:r>
+      <w:r>
+        <w:rPr>
+          <w:rFonts w:ascii="Arial" w:hAnsi="Arial" w:cs="Arial"/>
+          <w:sz w:val="28"/>
+          <w:szCs w:val="28"/>
+          <w:lang w:val="en-US"/>
+        </w:rPr>
+        <w:t>diagram, class diagram.</w:t>
+      </w:r>
+    </w:p>
+    <w:p>
+      <w:pPr>
+        <w:pStyle w:val="a6"/>
+        <w:numPr>
+          <w:ilvl w:val="0"/>
+          <w:numId w:val="1"/>
+        </w:numPr>
+        <w:jc w:val="both"/>
         <w:rPr>
           <w:rFonts w:ascii="Arial" w:hAnsi="Arial" w:cs="Arial"/>
           <w:b/>
@@ -1933,9 +2214,35 @@
           <w:sz w:val="28"/>
           <w:szCs w:val="28"/>
           <w:u w:val="single"/>
-        </w:rPr>
-      </w:pPr>
-      <w:r>
+          <w:lang w:val="en-US"/>
+        </w:rPr>
+      </w:pPr>
+      <w:r>
+        <w:rPr>
+          <w:rFonts w:ascii="Arial" w:hAnsi="Arial" w:cs="Arial"/>
+          <w:sz w:val="28"/>
+          <w:szCs w:val="28"/>
+          <w:lang w:val="en-US"/>
+        </w:rPr>
+        <w:t>Word</w:t>
+      </w:r>
+      <w:r>
+        <w:rPr>
+          <w:rFonts w:ascii="Arial" w:hAnsi="Arial" w:cs="Arial"/>
+          <w:sz w:val="28"/>
+          <w:szCs w:val="28"/>
+        </w:rPr>
+        <w:t>: για τα κείμενα</w:t>
+      </w:r>
+    </w:p>
+    <w:p>
+      <w:pPr>
+        <w:pStyle w:val="a6"/>
+        <w:numPr>
+          <w:ilvl w:val="0"/>
+          <w:numId w:val="1"/>
+        </w:numPr>
+        <w:jc w:val="both"/>
         <w:rPr>
           <w:rFonts w:ascii="Arial" w:hAnsi="Arial" w:cs="Arial"/>
           <w:b/>
@@ -1944,974 +2251,187 @@
           <w:szCs w:val="28"/>
           <w:u w:val="single"/>
         </w:rPr>
-        <w:t>Παραδοτέα και διαχωρισμός τους στα μέλη της ομάδας μας:</w:t>
-      </w:r>
-    </w:p>
-    <w:p>
-      <w:pPr>
-        <w:rPr>
-          <w:rFonts w:ascii="Arial" w:hAnsi="Arial" w:cs="Arial"/>
-          <w:sz w:val="28"/>
-          <w:szCs w:val="28"/>
-        </w:rPr>
-      </w:pPr>
-    </w:p>
-    <w:p>
-      <w:pPr>
-        <w:rPr>
-          <w:rFonts w:ascii="Arial" w:hAnsi="Arial" w:cs="Arial"/>
-          <w:sz w:val="28"/>
-          <w:szCs w:val="28"/>
-          <w:u w:val="single"/>
-        </w:rPr>
-      </w:pPr>
-      <w:r>
-        <w:rPr>
-          <w:rFonts w:ascii="Arial" w:hAnsi="Arial" w:cs="Arial"/>
-          <w:sz w:val="28"/>
-          <w:szCs w:val="28"/>
-          <w:u w:val="single"/>
+      </w:pPr>
+      <w:r>
+        <w:rPr>
+          <w:rFonts w:ascii="Arial" w:hAnsi="Arial" w:cs="Arial"/>
+          <w:sz w:val="28"/>
+          <w:szCs w:val="28"/>
           <w:lang w:val="en-US"/>
         </w:rPr>
-        <w:t>Project</w:t>
-      </w:r>
-      <w:r>
-        <w:rPr>
-          <w:rFonts w:ascii="Arial" w:hAnsi="Arial" w:cs="Arial"/>
-          <w:sz w:val="28"/>
-          <w:szCs w:val="28"/>
-          <w:u w:val="single"/>
-        </w:rPr>
-        <w:t xml:space="preserve"> </w:t>
-      </w:r>
-      <w:r>
-        <w:rPr>
-          <w:rFonts w:ascii="Arial" w:hAnsi="Arial" w:cs="Arial"/>
-          <w:sz w:val="28"/>
-          <w:szCs w:val="28"/>
-          <w:u w:val="single"/>
+        <w:t>Visual</w:t>
+      </w:r>
+      <w:r>
+        <w:rPr>
+          <w:rFonts w:ascii="Arial" w:hAnsi="Arial" w:cs="Arial"/>
+          <w:sz w:val="28"/>
+          <w:szCs w:val="28"/>
+        </w:rPr>
+        <w:t xml:space="preserve"> </w:t>
+      </w:r>
+      <w:r>
+        <w:rPr>
+          <w:rFonts w:ascii="Arial" w:hAnsi="Arial" w:cs="Arial"/>
+          <w:sz w:val="28"/>
+          <w:szCs w:val="28"/>
           <w:lang w:val="en-US"/>
         </w:rPr>
-        <w:t>Description</w:t>
-      </w:r>
-      <w:r>
-        <w:rPr>
-          <w:rFonts w:ascii="Arial" w:hAnsi="Arial" w:cs="Arial"/>
-          <w:sz w:val="28"/>
-          <w:szCs w:val="28"/>
-          <w:u w:val="single"/>
+        <w:t>studio</w:t>
+      </w:r>
+      <w:r>
+        <w:rPr>
+          <w:rFonts w:ascii="Arial" w:hAnsi="Arial" w:cs="Arial"/>
+          <w:sz w:val="28"/>
+          <w:szCs w:val="28"/>
         </w:rPr>
         <w:t xml:space="preserve">: </w:t>
       </w:r>
-    </w:p>
-    <w:p>
-      <w:pPr>
-        <w:rPr>
-          <w:rFonts w:ascii="Arial" w:hAnsi="Arial" w:cs="Arial"/>
-          <w:sz w:val="28"/>
-          <w:szCs w:val="28"/>
-        </w:rPr>
-      </w:pPr>
-      <w:r>
-        <w:rPr>
-          <w:rFonts w:ascii="Arial" w:hAnsi="Arial" w:cs="Arial"/>
-          <w:sz w:val="28"/>
-          <w:szCs w:val="28"/>
-        </w:rPr>
-        <w:t>Στο κομμάτι αυτό δουλέψανε όλα τα μέλη της ομάδας μας</w:t>
-      </w:r>
-      <w:r>
-        <w:rPr>
-          <w:rFonts w:ascii="Arial" w:hAnsi="Arial" w:cs="Arial"/>
-          <w:sz w:val="28"/>
-          <w:szCs w:val="28"/>
-        </w:rPr>
-        <w:t>.</w:t>
-      </w:r>
-    </w:p>
-    <w:p>
-      <w:pPr>
-        <w:rPr>
-          <w:rFonts w:ascii="Arial" w:hAnsi="Arial" w:cs="Arial"/>
-          <w:sz w:val="28"/>
-          <w:szCs w:val="28"/>
-        </w:rPr>
-      </w:pPr>
-    </w:p>
-    <w:p>
-      <w:pPr>
-        <w:rPr>
-          <w:rFonts w:ascii="Arial" w:hAnsi="Arial" w:cs="Arial"/>
-          <w:sz w:val="28"/>
-          <w:szCs w:val="28"/>
-          <w:u w:val="single"/>
-        </w:rPr>
-      </w:pPr>
-      <w:r>
-        <w:rPr>
-          <w:rFonts w:ascii="Arial" w:hAnsi="Arial" w:cs="Arial"/>
+      <w:r>
+        <w:rPr>
+          <w:rFonts w:ascii="Arial" w:hAnsi="Arial" w:cs="Arial"/>
+          <w:sz w:val="28"/>
+          <w:szCs w:val="28"/>
+        </w:rPr>
+        <w:t>για</w:t>
+      </w:r>
+      <w:r>
+        <w:rPr>
+          <w:rFonts w:ascii="Arial" w:hAnsi="Arial" w:cs="Arial"/>
+          <w:sz w:val="28"/>
+          <w:szCs w:val="28"/>
+        </w:rPr>
+        <w:t xml:space="preserve"> </w:t>
+      </w:r>
+      <w:r>
+        <w:rPr>
+          <w:rFonts w:ascii="Arial" w:hAnsi="Arial" w:cs="Arial"/>
+          <w:sz w:val="28"/>
+          <w:szCs w:val="28"/>
+        </w:rPr>
+        <w:t>τον</w:t>
+      </w:r>
+      <w:r>
+        <w:rPr>
+          <w:rFonts w:ascii="Arial" w:hAnsi="Arial" w:cs="Arial"/>
+          <w:sz w:val="28"/>
+          <w:szCs w:val="28"/>
+        </w:rPr>
+        <w:t xml:space="preserve"> </w:t>
+      </w:r>
+      <w:r>
+        <w:rPr>
+          <w:rFonts w:ascii="Arial" w:hAnsi="Arial" w:cs="Arial"/>
+          <w:sz w:val="28"/>
+          <w:szCs w:val="28"/>
+        </w:rPr>
+        <w:t>κώδικα</w:t>
+      </w:r>
+    </w:p>
+    <w:p>
+      <w:pPr>
+        <w:rPr>
+          <w:rFonts w:ascii="Arial" w:hAnsi="Arial" w:cs="Arial"/>
+          <w:sz w:val="28"/>
+          <w:szCs w:val="28"/>
+        </w:rPr>
+      </w:pPr>
+    </w:p>
+    <w:p>
+      <w:pPr>
+        <w:pStyle w:val="aa"/>
+        <w:spacing w:before="92" w:line="261" w:lineRule="auto"/>
+        <w:rPr>
+          <w:rFonts w:ascii="Arial" w:hAnsi="Arial" w:cs="Arial"/>
+          <w:b/>
+          <w:sz w:val="28"/>
+          <w:szCs w:val="28"/>
+          <w:u w:val="single"/>
+        </w:rPr>
+      </w:pPr>
+    </w:p>
+    <w:p>
+      <w:pPr>
+        <w:pStyle w:val="aa"/>
+        <w:spacing w:before="92" w:line="261" w:lineRule="auto"/>
+        <w:rPr>
+          <w:rFonts w:ascii="Arial" w:hAnsi="Arial" w:cs="Arial"/>
+          <w:b/>
+          <w:sz w:val="28"/>
+          <w:szCs w:val="28"/>
+          <w:u w:val="single"/>
+        </w:rPr>
+      </w:pPr>
+    </w:p>
+    <w:p>
+      <w:pPr>
+        <w:pStyle w:val="aa"/>
+        <w:spacing w:before="92" w:line="261" w:lineRule="auto"/>
+        <w:rPr>
+          <w:rFonts w:ascii="Arial" w:hAnsi="Arial" w:cs="Arial"/>
+          <w:b/>
+          <w:sz w:val="28"/>
+          <w:szCs w:val="28"/>
+          <w:u w:val="single"/>
+        </w:rPr>
+      </w:pPr>
+    </w:p>
+    <w:p>
+      <w:pPr>
+        <w:widowControl/>
+        <w:autoSpaceDE/>
+        <w:autoSpaceDN/>
+        <w:spacing w:after="160" w:line="278" w:lineRule="auto"/>
+        <w:rPr>
+          <w:rFonts w:ascii="Arial" w:hAnsi="Arial" w:cs="Arial"/>
+          <w:b/>
+          <w:sz w:val="28"/>
+          <w:szCs w:val="28"/>
+          <w:u w:val="single"/>
+        </w:rPr>
+      </w:pPr>
+      <w:r>
+        <w:rPr>
+          <w:rFonts w:ascii="Arial" w:hAnsi="Arial" w:cs="Arial"/>
+          <w:b/>
+          <w:sz w:val="28"/>
+          <w:szCs w:val="28"/>
+          <w:u w:val="single"/>
+        </w:rPr>
+        <w:br w:type="page"/>
+      </w:r>
+    </w:p>
+    <w:p>
+      <w:pPr>
+        <w:pStyle w:val="aa"/>
+        <w:spacing w:before="92" w:line="261" w:lineRule="auto"/>
+        <w:rPr>
+          <w:rFonts w:ascii="Arial" w:hAnsi="Arial" w:cs="Arial"/>
+          <w:b/>
+          <w:sz w:val="28"/>
+          <w:szCs w:val="28"/>
+          <w:u w:val="single"/>
+        </w:rPr>
+      </w:pPr>
+    </w:p>
+    <w:p>
+      <w:pPr>
+        <w:pStyle w:val="aa"/>
+        <w:spacing w:before="92" w:line="261" w:lineRule="auto"/>
+        <w:rPr>
+          <w:rFonts w:ascii="Arial" w:hAnsi="Arial" w:cs="Arial"/>
+          <w:sz w:val="28"/>
+          <w:szCs w:val="28"/>
+        </w:rPr>
+      </w:pPr>
+      <w:r>
+        <w:rPr>
+          <w:rFonts w:ascii="Arial" w:hAnsi="Arial" w:cs="Arial"/>
+          <w:b/>
           <w:sz w:val="28"/>
           <w:szCs w:val="28"/>
           <w:u w:val="single"/>
           <w:lang w:val="en-US"/>
         </w:rPr>
-        <w:t>Use</w:t>
-      </w:r>
-      <w:r>
-        <w:rPr>
-          <w:rFonts w:ascii="Arial" w:hAnsi="Arial" w:cs="Arial"/>
-          <w:sz w:val="28"/>
-          <w:szCs w:val="28"/>
-          <w:u w:val="single"/>
-        </w:rPr>
-        <w:t xml:space="preserve"> </w:t>
-      </w:r>
-      <w:r>
-        <w:rPr>
-          <w:rFonts w:ascii="Arial" w:hAnsi="Arial" w:cs="Arial"/>
-          <w:sz w:val="28"/>
-          <w:szCs w:val="28"/>
-          <w:u w:val="single"/>
-          <w:lang w:val="en-US"/>
-        </w:rPr>
-        <w:t>Case</w:t>
-      </w:r>
-      <w:r>
-        <w:rPr>
-          <w:rFonts w:ascii="Arial" w:hAnsi="Arial" w:cs="Arial"/>
-          <w:sz w:val="28"/>
-          <w:szCs w:val="28"/>
-          <w:u w:val="single"/>
-        </w:rPr>
-        <w:t>:</w:t>
-      </w:r>
-    </w:p>
-    <w:p>
-      <w:pPr>
-        <w:rPr>
-          <w:rFonts w:ascii="Arial" w:hAnsi="Arial" w:cs="Arial"/>
-          <w:sz w:val="28"/>
-          <w:szCs w:val="28"/>
-        </w:rPr>
-      </w:pPr>
-      <w:r>
-        <w:rPr>
-          <w:rFonts w:ascii="Arial" w:hAnsi="Arial" w:cs="Arial"/>
-          <w:sz w:val="28"/>
-          <w:szCs w:val="28"/>
-        </w:rPr>
-        <w:t>Στο κομμάτι αυτό δουλέψανε όλα τα μέλη της ομάδας μας</w:t>
-      </w:r>
-      <w:r>
-        <w:rPr>
-          <w:rFonts w:ascii="Arial" w:hAnsi="Arial" w:cs="Arial"/>
-          <w:sz w:val="28"/>
-          <w:szCs w:val="28"/>
-        </w:rPr>
-        <w:t>.</w:t>
-      </w:r>
-    </w:p>
-    <w:p>
-      <w:pPr>
-        <w:rPr>
-          <w:rFonts w:ascii="Arial" w:hAnsi="Arial" w:cs="Arial"/>
-          <w:sz w:val="28"/>
-          <w:szCs w:val="28"/>
-        </w:rPr>
-      </w:pPr>
-    </w:p>
-    <w:p>
-      <w:pPr>
-        <w:rPr>
-          <w:rFonts w:ascii="Arial" w:hAnsi="Arial" w:cs="Arial"/>
-          <w:sz w:val="28"/>
-          <w:szCs w:val="28"/>
-          <w:u w:val="single"/>
-        </w:rPr>
-      </w:pPr>
-      <w:r>
-        <w:rPr>
-          <w:rFonts w:ascii="Arial" w:hAnsi="Arial" w:cs="Arial"/>
-          <w:sz w:val="28"/>
-          <w:szCs w:val="28"/>
-          <w:u w:val="single"/>
-          <w:lang w:val="en-US"/>
-        </w:rPr>
-        <w:t>Domain</w:t>
-      </w:r>
-      <w:r>
-        <w:rPr>
-          <w:rFonts w:ascii="Arial" w:hAnsi="Arial" w:cs="Arial"/>
-          <w:sz w:val="28"/>
-          <w:szCs w:val="28"/>
-          <w:u w:val="single"/>
-        </w:rPr>
-        <w:t xml:space="preserve"> </w:t>
-      </w:r>
-      <w:r>
-        <w:rPr>
-          <w:rFonts w:ascii="Arial" w:hAnsi="Arial" w:cs="Arial"/>
-          <w:sz w:val="28"/>
-          <w:szCs w:val="28"/>
-          <w:u w:val="single"/>
-          <w:lang w:val="en-US"/>
-        </w:rPr>
-        <w:t>Model</w:t>
-      </w:r>
-      <w:r>
-        <w:rPr>
-          <w:rFonts w:ascii="Arial" w:hAnsi="Arial" w:cs="Arial"/>
-          <w:sz w:val="28"/>
-          <w:szCs w:val="28"/>
-          <w:u w:val="single"/>
-        </w:rPr>
-        <w:t>:</w:t>
-      </w:r>
-    </w:p>
-    <w:p>
-      <w:pPr>
-        <w:rPr>
-          <w:rFonts w:ascii="Arial" w:hAnsi="Arial" w:cs="Arial"/>
-          <w:sz w:val="28"/>
-          <w:szCs w:val="28"/>
-        </w:rPr>
-      </w:pPr>
-      <w:r>
-        <w:rPr>
-          <w:rFonts w:ascii="Arial" w:hAnsi="Arial" w:cs="Arial"/>
-          <w:sz w:val="28"/>
-          <w:szCs w:val="28"/>
-        </w:rPr>
-        <w:t>Στο κομμάτι αυτό δουλέψανε όλα τα μέλη της ομάδας μας</w:t>
-      </w:r>
-      <w:r>
-        <w:rPr>
-          <w:rFonts w:ascii="Arial" w:hAnsi="Arial" w:cs="Arial"/>
-          <w:sz w:val="28"/>
-          <w:szCs w:val="28"/>
-        </w:rPr>
-        <w:t>.</w:t>
-      </w:r>
-    </w:p>
-    <w:p>
-      <w:pPr>
-        <w:rPr>
-          <w:rFonts w:ascii="Arial" w:hAnsi="Arial" w:cs="Arial"/>
-          <w:sz w:val="28"/>
-          <w:szCs w:val="28"/>
-        </w:rPr>
-      </w:pPr>
-    </w:p>
-    <w:p>
-      <w:pPr>
-        <w:rPr>
-          <w:rFonts w:ascii="Arial" w:hAnsi="Arial" w:cs="Arial"/>
-          <w:sz w:val="28"/>
-          <w:szCs w:val="28"/>
-        </w:rPr>
-      </w:pPr>
-      <w:r>
-        <w:rPr>
-          <w:rFonts w:ascii="Arial" w:hAnsi="Arial" w:cs="Arial"/>
-          <w:sz w:val="28"/>
-          <w:szCs w:val="28"/>
-          <w:u w:val="single"/>
-          <w:lang w:val="en-US"/>
-        </w:rPr>
-        <w:t>Robustness</w:t>
-      </w:r>
-      <w:r>
-        <w:rPr>
-          <w:rFonts w:ascii="Arial" w:hAnsi="Arial" w:cs="Arial"/>
-          <w:sz w:val="28"/>
-          <w:szCs w:val="28"/>
-          <w:u w:val="single"/>
-        </w:rPr>
-        <w:t xml:space="preserve"> </w:t>
-      </w:r>
-      <w:r>
-        <w:rPr>
-          <w:rFonts w:ascii="Arial" w:hAnsi="Arial" w:cs="Arial"/>
-          <w:sz w:val="28"/>
-          <w:szCs w:val="28"/>
-          <w:u w:val="single"/>
-          <w:lang w:val="en-US"/>
-        </w:rPr>
-        <w:t>Diagram</w:t>
-      </w:r>
-      <w:r>
-        <w:rPr>
-          <w:rFonts w:ascii="Arial" w:hAnsi="Arial" w:cs="Arial"/>
-          <w:sz w:val="28"/>
-          <w:szCs w:val="28"/>
-          <w:u w:val="single"/>
-        </w:rPr>
-        <w:t>:</w:t>
-      </w:r>
-      <w:r>
-        <w:rPr>
-          <w:rFonts w:ascii="Arial" w:hAnsi="Arial" w:cs="Arial"/>
-          <w:sz w:val="28"/>
-          <w:szCs w:val="28"/>
-        </w:rPr>
-        <w:br/>
-        <w:t>Για το κομμάτι αυτό υπεύθυνοι ήταν οι</w:t>
-      </w:r>
-      <w:r>
-        <w:rPr>
-          <w:rFonts w:ascii="Arial" w:hAnsi="Arial" w:cs="Arial"/>
-          <w:sz w:val="28"/>
-          <w:szCs w:val="28"/>
-        </w:rPr>
-        <w:t xml:space="preserve"> Παντελής Πέτρου και Ραφαήλ Κυριάκου.</w:t>
-      </w:r>
-    </w:p>
-    <w:p>
-      <w:pPr>
-        <w:rPr>
-          <w:rFonts w:ascii="Arial" w:hAnsi="Arial" w:cs="Arial"/>
-          <w:sz w:val="28"/>
-          <w:szCs w:val="28"/>
-        </w:rPr>
-      </w:pPr>
-    </w:p>
-    <w:p>
-      <w:pPr>
-        <w:rPr>
-          <w:rFonts w:ascii="Arial" w:hAnsi="Arial" w:cs="Arial"/>
-          <w:sz w:val="28"/>
-          <w:szCs w:val="28"/>
-          <w:u w:val="single"/>
-        </w:rPr>
-      </w:pPr>
-      <w:r>
-        <w:rPr>
-          <w:rFonts w:ascii="Arial" w:hAnsi="Arial" w:cs="Arial"/>
-          <w:sz w:val="28"/>
-          <w:szCs w:val="28"/>
-          <w:u w:val="single"/>
-          <w:lang w:val="en-US"/>
-        </w:rPr>
-        <w:t>Sequence</w:t>
-      </w:r>
-      <w:r>
-        <w:rPr>
-          <w:rFonts w:ascii="Arial" w:hAnsi="Arial" w:cs="Arial"/>
-          <w:sz w:val="28"/>
-          <w:szCs w:val="28"/>
-          <w:u w:val="single"/>
-        </w:rPr>
-        <w:t xml:space="preserve"> </w:t>
-      </w:r>
-      <w:r>
-        <w:rPr>
-          <w:rFonts w:ascii="Arial" w:hAnsi="Arial" w:cs="Arial"/>
-          <w:sz w:val="28"/>
-          <w:szCs w:val="28"/>
-          <w:u w:val="single"/>
-          <w:lang w:val="en-US"/>
-        </w:rPr>
-        <w:t>Diagram</w:t>
-      </w:r>
-      <w:r>
-        <w:rPr>
-          <w:rFonts w:ascii="Arial" w:hAnsi="Arial" w:cs="Arial"/>
-          <w:sz w:val="28"/>
-          <w:szCs w:val="28"/>
-          <w:u w:val="single"/>
-        </w:rPr>
-        <w:t>:</w:t>
-      </w:r>
-    </w:p>
-    <w:p>
-      <w:pPr>
-        <w:rPr>
-          <w:rFonts w:ascii="Arial" w:hAnsi="Arial" w:cs="Arial"/>
-          <w:sz w:val="28"/>
-          <w:szCs w:val="28"/>
-        </w:rPr>
-      </w:pPr>
-      <w:r>
-        <w:rPr>
-          <w:rFonts w:ascii="Arial" w:hAnsi="Arial" w:cs="Arial"/>
-          <w:sz w:val="28"/>
-          <w:szCs w:val="28"/>
-        </w:rPr>
-        <w:t>Για το κομμάτι αυτό υπεύθυνοι ήταν οι Παντελής Πέτρου και Ραφαήλ Κυριάκου.</w:t>
-      </w:r>
-    </w:p>
-    <w:p>
-      <w:pPr>
-        <w:rPr>
-          <w:rFonts w:ascii="Arial" w:hAnsi="Arial" w:cs="Arial"/>
-          <w:sz w:val="28"/>
-          <w:szCs w:val="28"/>
-        </w:rPr>
-      </w:pPr>
-    </w:p>
-    <w:p>
-      <w:pPr>
-        <w:rPr>
-          <w:rFonts w:ascii="Arial" w:hAnsi="Arial" w:cs="Arial"/>
-          <w:sz w:val="28"/>
-          <w:szCs w:val="28"/>
-          <w:u w:val="single"/>
-        </w:rPr>
-      </w:pPr>
-      <w:r>
-        <w:rPr>
-          <w:rFonts w:ascii="Arial" w:hAnsi="Arial" w:cs="Arial"/>
-          <w:sz w:val="28"/>
-          <w:szCs w:val="28"/>
-          <w:u w:val="single"/>
-          <w:lang w:val="en-US"/>
-        </w:rPr>
-        <w:t>Project</w:t>
-      </w:r>
-      <w:r>
-        <w:rPr>
-          <w:rFonts w:ascii="Arial" w:hAnsi="Arial" w:cs="Arial"/>
-          <w:sz w:val="28"/>
-          <w:szCs w:val="28"/>
-          <w:u w:val="single"/>
-        </w:rPr>
-        <w:t xml:space="preserve"> </w:t>
-      </w:r>
-      <w:r>
-        <w:rPr>
-          <w:rFonts w:ascii="Arial" w:hAnsi="Arial" w:cs="Arial"/>
-          <w:sz w:val="28"/>
-          <w:szCs w:val="28"/>
-          <w:u w:val="single"/>
-          <w:lang w:val="en-US"/>
-        </w:rPr>
-        <w:t>Code</w:t>
-      </w:r>
-      <w:r>
-        <w:rPr>
-          <w:rFonts w:ascii="Arial" w:hAnsi="Arial" w:cs="Arial"/>
-          <w:sz w:val="28"/>
-          <w:szCs w:val="28"/>
-          <w:u w:val="single"/>
-        </w:rPr>
-        <w:t>:</w:t>
-      </w:r>
-    </w:p>
-    <w:p>
-      <w:pPr>
-        <w:rPr>
-          <w:rFonts w:ascii="Arial" w:hAnsi="Arial" w:cs="Arial"/>
-          <w:sz w:val="28"/>
-          <w:szCs w:val="28"/>
-        </w:rPr>
-      </w:pPr>
-      <w:r>
-        <w:rPr>
-          <w:rFonts w:ascii="Arial" w:hAnsi="Arial" w:cs="Arial"/>
-          <w:sz w:val="28"/>
-          <w:szCs w:val="28"/>
-        </w:rPr>
-        <w:t xml:space="preserve">Για το κομμάτι αυτό υπεύθυνοι ήταν οι Αντρέας Κερκίδης και </w:t>
-      </w:r>
-      <w:r>
-        <w:rPr>
-          <w:rFonts w:ascii="Arial" w:hAnsi="Arial" w:cs="Arial"/>
-          <w:sz w:val="28"/>
-          <w:szCs w:val="28"/>
-        </w:rPr>
-        <w:t>Ραφαήλ Κιτρομηλίδης</w:t>
-      </w:r>
-      <w:r>
-        <w:rPr>
-          <w:rFonts w:ascii="Arial" w:hAnsi="Arial" w:cs="Arial"/>
-          <w:sz w:val="28"/>
-          <w:szCs w:val="28"/>
-        </w:rPr>
-        <w:t>.</w:t>
-      </w:r>
-    </w:p>
-    <w:p>
-      <w:pPr>
-        <w:rPr>
-          <w:rFonts w:ascii="Arial" w:hAnsi="Arial" w:cs="Arial"/>
-          <w:sz w:val="28"/>
-          <w:szCs w:val="28"/>
-        </w:rPr>
-      </w:pPr>
-    </w:p>
-    <w:p>
-      <w:pPr>
-        <w:rPr>
-          <w:rFonts w:ascii="Arial" w:hAnsi="Arial" w:cs="Arial"/>
-          <w:sz w:val="28"/>
-          <w:szCs w:val="28"/>
-          <w:u w:val="single"/>
-        </w:rPr>
-      </w:pPr>
-      <w:r>
-        <w:rPr>
-          <w:rFonts w:ascii="Arial" w:hAnsi="Arial" w:cs="Arial"/>
-          <w:sz w:val="28"/>
-          <w:szCs w:val="28"/>
-          <w:u w:val="single"/>
-          <w:lang w:val="en-US"/>
-        </w:rPr>
-        <w:t>Test</w:t>
-      </w:r>
-      <w:r>
-        <w:rPr>
-          <w:rFonts w:ascii="Arial" w:hAnsi="Arial" w:cs="Arial"/>
-          <w:sz w:val="28"/>
-          <w:szCs w:val="28"/>
-          <w:u w:val="single"/>
-        </w:rPr>
-        <w:t xml:space="preserve"> </w:t>
-      </w:r>
-      <w:r>
-        <w:rPr>
-          <w:rFonts w:ascii="Arial" w:hAnsi="Arial" w:cs="Arial"/>
-          <w:sz w:val="28"/>
-          <w:szCs w:val="28"/>
-          <w:u w:val="single"/>
-          <w:lang w:val="en-US"/>
-        </w:rPr>
-        <w:t>Cases</w:t>
-      </w:r>
-      <w:r>
-        <w:rPr>
-          <w:rFonts w:ascii="Arial" w:hAnsi="Arial" w:cs="Arial"/>
-          <w:sz w:val="28"/>
-          <w:szCs w:val="28"/>
-          <w:u w:val="single"/>
-        </w:rPr>
-        <w:t>:</w:t>
-      </w:r>
-    </w:p>
-    <w:p>
-      <w:pPr>
-        <w:rPr>
-          <w:rFonts w:ascii="Arial" w:hAnsi="Arial" w:cs="Arial"/>
-          <w:sz w:val="28"/>
-          <w:szCs w:val="28"/>
-        </w:rPr>
-      </w:pPr>
-      <w:r>
-        <w:rPr>
-          <w:rFonts w:ascii="Arial" w:hAnsi="Arial" w:cs="Arial"/>
-          <w:sz w:val="28"/>
-          <w:szCs w:val="28"/>
-        </w:rPr>
-        <w:t xml:space="preserve">Για το κομμάτι αυτό υπεύθυνοι ήταν οι Αντρέας Κερκίδης και </w:t>
-      </w:r>
-      <w:r>
-        <w:rPr>
-          <w:rFonts w:ascii="Arial" w:hAnsi="Arial" w:cs="Arial"/>
-          <w:sz w:val="28"/>
-          <w:szCs w:val="28"/>
-        </w:rPr>
-        <w:t>Ραφαήλ Κιτρομηλίδης</w:t>
-      </w:r>
-      <w:r>
-        <w:rPr>
-          <w:rFonts w:ascii="Arial" w:hAnsi="Arial" w:cs="Arial"/>
-          <w:sz w:val="28"/>
-          <w:szCs w:val="28"/>
-        </w:rPr>
-        <w:t>.</w:t>
-      </w:r>
-    </w:p>
-    <w:p>
-      <w:pPr>
-        <w:rPr>
-          <w:rFonts w:ascii="Arial" w:hAnsi="Arial" w:cs="Arial"/>
-          <w:sz w:val="28"/>
-          <w:szCs w:val="28"/>
-        </w:rPr>
-      </w:pPr>
-    </w:p>
-    <w:p>
-      <w:pPr>
-        <w:rPr>
-          <w:rFonts w:ascii="Arial" w:hAnsi="Arial" w:cs="Arial"/>
-          <w:sz w:val="28"/>
-          <w:szCs w:val="28"/>
-          <w:u w:val="single"/>
-        </w:rPr>
-      </w:pPr>
-      <w:r>
-        <w:rPr>
-          <w:rFonts w:ascii="Arial" w:hAnsi="Arial" w:cs="Arial"/>
-          <w:sz w:val="28"/>
-          <w:szCs w:val="28"/>
-          <w:u w:val="single"/>
-          <w:lang w:val="en-US"/>
-        </w:rPr>
-        <w:t>Class</w:t>
-      </w:r>
-      <w:r>
-        <w:rPr>
-          <w:rFonts w:ascii="Arial" w:hAnsi="Arial" w:cs="Arial"/>
-          <w:sz w:val="28"/>
-          <w:szCs w:val="28"/>
-          <w:u w:val="single"/>
-        </w:rPr>
-        <w:t xml:space="preserve"> </w:t>
-      </w:r>
-      <w:r>
-        <w:rPr>
-          <w:rFonts w:ascii="Arial" w:hAnsi="Arial" w:cs="Arial"/>
-          <w:sz w:val="28"/>
-          <w:szCs w:val="28"/>
-          <w:u w:val="single"/>
-          <w:lang w:val="en-US"/>
-        </w:rPr>
-        <w:t>Diagram</w:t>
-      </w:r>
-      <w:r>
-        <w:rPr>
-          <w:rFonts w:ascii="Arial" w:hAnsi="Arial" w:cs="Arial"/>
-          <w:sz w:val="28"/>
-          <w:szCs w:val="28"/>
-          <w:u w:val="single"/>
-        </w:rPr>
-        <w:t>:</w:t>
-      </w:r>
-    </w:p>
-    <w:p>
-      <w:pPr>
-        <w:rPr>
-          <w:rFonts w:ascii="Arial" w:hAnsi="Arial" w:cs="Arial"/>
-          <w:sz w:val="28"/>
-          <w:szCs w:val="28"/>
-        </w:rPr>
-      </w:pPr>
-      <w:r>
-        <w:rPr>
-          <w:rFonts w:ascii="Arial" w:hAnsi="Arial" w:cs="Arial"/>
-          <w:sz w:val="28"/>
-          <w:szCs w:val="28"/>
-        </w:rPr>
-        <w:t xml:space="preserve">Για το κομμάτι αυτό υπεύθυνος ήταν ο </w:t>
-      </w:r>
-      <w:r>
-        <w:rPr>
-          <w:rFonts w:ascii="Arial" w:hAnsi="Arial" w:cs="Arial"/>
-          <w:sz w:val="28"/>
-          <w:szCs w:val="28"/>
-        </w:rPr>
-        <w:t>Σπύρος Ασωνίτης.</w:t>
-      </w:r>
-    </w:p>
-    <w:p>
-      <w:pPr>
-        <w:rPr>
-          <w:rFonts w:ascii="Arial" w:hAnsi="Arial" w:cs="Arial"/>
-          <w:sz w:val="28"/>
-          <w:szCs w:val="28"/>
-        </w:rPr>
-      </w:pPr>
-    </w:p>
-    <w:p>
-      <w:pPr>
-        <w:rPr>
-          <w:rFonts w:ascii="Arial" w:hAnsi="Arial" w:cs="Arial"/>
-          <w:sz w:val="28"/>
-          <w:szCs w:val="28"/>
-        </w:rPr>
-        <w:sectPr>
-          <w:pgSz w:w="11910" w:h="16840"/>
-          <w:pgMar w:top="1580" w:right="1660" w:bottom="840" w:left="1660" w:header="0" w:footer="650" w:gutter="0"/>
-          <w:cols w:space="720"/>
-        </w:sectPr>
-      </w:pPr>
-    </w:p>
-    <w:p>
-      <w:pPr>
-        <w:pStyle w:val="BodyText"/>
-        <w:spacing w:before="82" w:line="261" w:lineRule="auto"/>
-        <w:rPr>
-          <w:rFonts w:ascii="Arial" w:hAnsi="Arial" w:cs="Arial"/>
-          <w:sz w:val="28"/>
-          <w:szCs w:val="28"/>
-        </w:rPr>
-      </w:pPr>
-      <w:proofErr w:type="spellStart"/>
-      <w:r>
-        <w:rPr>
-          <w:rFonts w:ascii="Arial" w:hAnsi="Arial" w:cs="Arial"/>
-          <w:b/>
-          <w:sz w:val="28"/>
-          <w:szCs w:val="28"/>
-          <w:u w:val="single"/>
-        </w:rPr>
-        <w:lastRenderedPageBreak/>
-        <w:t>Mockup</w:t>
-      </w:r>
-      <w:proofErr w:type="spellEnd"/>
-      <w:r>
-        <w:rPr>
-          <w:rFonts w:ascii="Arial" w:hAnsi="Arial" w:cs="Arial"/>
-          <w:b/>
-          <w:spacing w:val="-7"/>
-          <w:sz w:val="28"/>
-          <w:szCs w:val="28"/>
-          <w:u w:val="single"/>
-        </w:rPr>
-        <w:t xml:space="preserve"> </w:t>
-      </w:r>
-      <w:proofErr w:type="spellStart"/>
-      <w:r>
-        <w:rPr>
-          <w:rFonts w:ascii="Arial" w:hAnsi="Arial" w:cs="Arial"/>
-          <w:b/>
-          <w:sz w:val="28"/>
-          <w:szCs w:val="28"/>
-          <w:u w:val="single"/>
-        </w:rPr>
-        <w:t>Screens</w:t>
-      </w:r>
-      <w:proofErr w:type="spellEnd"/>
-      <w:r>
-        <w:rPr>
-          <w:rFonts w:ascii="Arial" w:hAnsi="Arial" w:cs="Arial"/>
-          <w:b/>
-          <w:sz w:val="28"/>
-          <w:szCs w:val="28"/>
-          <w:u w:val="single"/>
-        </w:rPr>
-        <w:t>:</w:t>
-      </w:r>
-      <w:r>
-        <w:rPr>
-          <w:rFonts w:ascii="Arial" w:hAnsi="Arial" w:cs="Arial"/>
-          <w:b/>
-          <w:spacing w:val="-8"/>
-          <w:sz w:val="28"/>
-          <w:szCs w:val="28"/>
-          <w:u w:val="single"/>
-        </w:rPr>
-        <w:t xml:space="preserve"> </w:t>
-      </w:r>
-      <w:r>
-        <w:rPr>
-          <w:rFonts w:ascii="Arial" w:hAnsi="Arial" w:cs="Arial"/>
-          <w:sz w:val="28"/>
-          <w:szCs w:val="28"/>
-        </w:rPr>
-        <w:t>Οι</w:t>
-      </w:r>
-      <w:r>
-        <w:rPr>
-          <w:rFonts w:ascii="Arial" w:hAnsi="Arial" w:cs="Arial"/>
-          <w:spacing w:val="-5"/>
-          <w:sz w:val="28"/>
-          <w:szCs w:val="28"/>
-        </w:rPr>
-        <w:t xml:space="preserve"> </w:t>
-      </w:r>
-      <w:r>
-        <w:rPr>
-          <w:rFonts w:ascii="Arial" w:hAnsi="Arial" w:cs="Arial"/>
-          <w:sz w:val="28"/>
-          <w:szCs w:val="28"/>
-        </w:rPr>
-        <w:t>παρακάτω</w:t>
-      </w:r>
-      <w:r>
-        <w:rPr>
-          <w:rFonts w:ascii="Arial" w:hAnsi="Arial" w:cs="Arial"/>
-          <w:spacing w:val="-6"/>
-          <w:sz w:val="28"/>
-          <w:szCs w:val="28"/>
-        </w:rPr>
-        <w:t xml:space="preserve"> </w:t>
-      </w:r>
-      <w:r>
-        <w:rPr>
-          <w:rFonts w:ascii="Arial" w:hAnsi="Arial" w:cs="Arial"/>
-          <w:sz w:val="28"/>
-          <w:szCs w:val="28"/>
-        </w:rPr>
-        <w:t>οθόνες</w:t>
-      </w:r>
-      <w:r>
-        <w:rPr>
-          <w:rFonts w:ascii="Arial" w:hAnsi="Arial" w:cs="Arial"/>
-          <w:spacing w:val="-4"/>
-          <w:sz w:val="28"/>
-          <w:szCs w:val="28"/>
-        </w:rPr>
-        <w:t xml:space="preserve"> </w:t>
-      </w:r>
-      <w:r>
-        <w:rPr>
-          <w:rFonts w:ascii="Arial" w:hAnsi="Arial" w:cs="Arial"/>
-          <w:sz w:val="28"/>
-          <w:szCs w:val="28"/>
-        </w:rPr>
-        <w:t>έχουν</w:t>
-      </w:r>
-      <w:r>
-        <w:rPr>
-          <w:rFonts w:ascii="Arial" w:hAnsi="Arial" w:cs="Arial"/>
-          <w:spacing w:val="-4"/>
-          <w:sz w:val="28"/>
-          <w:szCs w:val="28"/>
-        </w:rPr>
-        <w:t xml:space="preserve"> </w:t>
-      </w:r>
-      <w:r>
-        <w:rPr>
-          <w:rFonts w:ascii="Arial" w:hAnsi="Arial" w:cs="Arial"/>
-          <w:sz w:val="28"/>
-          <w:szCs w:val="28"/>
-        </w:rPr>
-        <w:t>πραγματοποιηθεί</w:t>
-      </w:r>
-      <w:r>
-        <w:rPr>
-          <w:rFonts w:ascii="Arial" w:hAnsi="Arial" w:cs="Arial"/>
-          <w:spacing w:val="-5"/>
-          <w:sz w:val="28"/>
-          <w:szCs w:val="28"/>
-        </w:rPr>
-        <w:t xml:space="preserve"> </w:t>
-      </w:r>
-      <w:r>
-        <w:rPr>
-          <w:rFonts w:ascii="Arial" w:hAnsi="Arial" w:cs="Arial"/>
-          <w:sz w:val="28"/>
-          <w:szCs w:val="28"/>
-        </w:rPr>
-        <w:t>με</w:t>
-      </w:r>
-      <w:r>
-        <w:rPr>
-          <w:rFonts w:ascii="Arial" w:hAnsi="Arial" w:cs="Arial"/>
-          <w:spacing w:val="-4"/>
-          <w:sz w:val="28"/>
-          <w:szCs w:val="28"/>
-        </w:rPr>
-        <w:t xml:space="preserve"> </w:t>
-      </w:r>
-      <w:r>
-        <w:rPr>
-          <w:rFonts w:ascii="Arial" w:hAnsi="Arial" w:cs="Arial"/>
-          <w:sz w:val="28"/>
-          <w:szCs w:val="28"/>
-        </w:rPr>
-        <w:t>το</w:t>
-      </w:r>
-      <w:r>
-        <w:rPr>
-          <w:rFonts w:ascii="Arial" w:hAnsi="Arial" w:cs="Arial"/>
-          <w:sz w:val="28"/>
-          <w:szCs w:val="28"/>
-        </w:rPr>
-        <w:t xml:space="preserve"> </w:t>
-      </w:r>
-      <w:r>
-        <w:rPr>
-          <w:rFonts w:ascii="Arial" w:hAnsi="Arial" w:cs="Arial"/>
-          <w:spacing w:val="-60"/>
-          <w:sz w:val="28"/>
-          <w:szCs w:val="28"/>
-        </w:rPr>
-        <w:t xml:space="preserve"> </w:t>
-      </w:r>
-      <w:r>
-        <w:rPr>
-          <w:rFonts w:ascii="Arial" w:hAnsi="Arial" w:cs="Arial"/>
-          <w:sz w:val="28"/>
-          <w:szCs w:val="28"/>
-        </w:rPr>
-        <w:t>εργαλείο</w:t>
-      </w:r>
-      <w:r>
-        <w:rPr>
-          <w:rFonts w:ascii="Arial" w:hAnsi="Arial" w:cs="Arial"/>
-          <w:spacing w:val="-1"/>
-          <w:sz w:val="28"/>
-          <w:szCs w:val="28"/>
-        </w:rPr>
-        <w:t xml:space="preserve"> </w:t>
-      </w:r>
-      <w:proofErr w:type="spellStart"/>
-      <w:r>
-        <w:rPr>
-          <w:rFonts w:ascii="Arial" w:hAnsi="Arial" w:cs="Arial"/>
-          <w:sz w:val="28"/>
-          <w:szCs w:val="28"/>
-        </w:rPr>
-        <w:t>Balsamiq</w:t>
-      </w:r>
-      <w:proofErr w:type="spellEnd"/>
-      <w:r>
-        <w:rPr>
-          <w:rFonts w:ascii="Arial" w:hAnsi="Arial" w:cs="Arial"/>
-          <w:spacing w:val="1"/>
-          <w:sz w:val="28"/>
-          <w:szCs w:val="28"/>
-        </w:rPr>
-        <w:t xml:space="preserve"> </w:t>
-      </w:r>
-      <w:proofErr w:type="spellStart"/>
-      <w:r>
-        <w:rPr>
-          <w:rFonts w:ascii="Arial" w:hAnsi="Arial" w:cs="Arial"/>
-          <w:sz w:val="28"/>
-          <w:szCs w:val="28"/>
-        </w:rPr>
-        <w:t>Wireframes</w:t>
-      </w:r>
-      <w:proofErr w:type="spellEnd"/>
-      <w:r>
-        <w:rPr>
-          <w:rFonts w:ascii="Arial" w:hAnsi="Arial" w:cs="Arial"/>
-          <w:sz w:val="28"/>
-          <w:szCs w:val="28"/>
-        </w:rPr>
-        <w:t xml:space="preserve">, </w:t>
-      </w:r>
-      <w:r>
-        <w:rPr>
-          <w:rFonts w:ascii="Arial" w:hAnsi="Arial" w:cs="Arial"/>
-          <w:sz w:val="28"/>
-          <w:szCs w:val="28"/>
-        </w:rPr>
-        <w:t>το οποίο μας πρότειναν μεγαλύτεροι συνάδελφοί μας.</w:t>
-      </w:r>
-    </w:p>
-    <w:p>
-      <w:pPr>
-        <w:pStyle w:val="BodyText"/>
-        <w:spacing w:before="5"/>
-        <w:rPr>
-          <w:rFonts w:ascii="Arial" w:hAnsi="Arial" w:cs="Arial"/>
-          <w:sz w:val="28"/>
-          <w:szCs w:val="28"/>
-        </w:rPr>
-      </w:pPr>
-    </w:p>
-    <w:p>
-      <w:pPr>
-        <w:pStyle w:val="BodyText"/>
-        <w:spacing w:before="92" w:line="261" w:lineRule="auto"/>
-        <w:rPr>
-          <w:rFonts w:ascii="Arial" w:hAnsi="Arial" w:cs="Arial"/>
-          <w:sz w:val="28"/>
-          <w:szCs w:val="28"/>
-        </w:rPr>
-      </w:pPr>
-      <w:r>
-        <w:rPr>
-          <w:rFonts w:ascii="Arial" w:hAnsi="Arial" w:cs="Arial"/>
-          <w:b/>
-          <w:sz w:val="28"/>
-          <w:szCs w:val="28"/>
-          <w:u w:val="single"/>
-          <w:lang w:val="en-US"/>
-        </w:rPr>
         <w:t>Sign</w:t>
       </w:r>
       <w:r>
@@ -2956,7 +2476,7 @@
     </w:p>
     <w:p>
       <w:pPr>
-        <w:pStyle w:val="BodyText"/>
+        <w:pStyle w:val="aa"/>
         <w:spacing w:before="1"/>
         <w:rPr>
           <w:rFonts w:ascii="Arial" w:hAnsi="Arial" w:cs="Arial"/>
@@ -3000,7 +2520,7 @@
                     <pic:cNvPicPr/>
                   </pic:nvPicPr>
                   <pic:blipFill>
-                    <a:blip r:embed="rId13">
+                    <a:blip r:embed="rId15">
                       <a:extLst>
                         <a:ext uri="{28A0092B-C50C-407E-A947-70E740481C1C}">
                           <a14:useLocalDpi xmlns:a14="http://schemas.microsoft.com/office/drawing/2010/main" val="0"/>
@@ -3049,7 +2569,7 @@
     </w:p>
     <w:p>
       <w:pPr>
-        <w:pStyle w:val="BodyText"/>
+        <w:pStyle w:val="aa"/>
         <w:spacing w:line="262" w:lineRule="auto"/>
         <w:rPr>
           <w:rFonts w:ascii="Arial" w:hAnsi="Arial" w:cs="Arial"/>
@@ -3262,7 +2782,7 @@
     </w:p>
     <w:p>
       <w:pPr>
-        <w:pStyle w:val="BodyText"/>
+        <w:pStyle w:val="aa"/>
         <w:rPr>
           <w:rFonts w:ascii="Arial" w:hAnsi="Arial" w:cs="Arial"/>
           <w:sz w:val="20"/>
@@ -3271,7 +2791,7 @@
     </w:p>
     <w:p>
       <w:pPr>
-        <w:pStyle w:val="BodyText"/>
+        <w:pStyle w:val="aa"/>
         <w:rPr>
           <w:rFonts w:ascii="Arial" w:hAnsi="Arial" w:cs="Arial"/>
           <w:sz w:val="20"/>
@@ -3280,7 +2800,7 @@
     </w:p>
     <w:p>
       <w:pPr>
-        <w:pStyle w:val="BodyText"/>
+        <w:pStyle w:val="aa"/>
         <w:rPr>
           <w:rFonts w:ascii="Arial" w:hAnsi="Arial" w:cs="Arial"/>
           <w:sz w:val="20"/>
@@ -3289,7 +2809,7 @@
     </w:p>
     <w:p>
       <w:pPr>
-        <w:pStyle w:val="BodyText"/>
+        <w:pStyle w:val="aa"/>
         <w:spacing w:before="4"/>
         <w:rPr>
           <w:rFonts w:ascii="Arial" w:hAnsi="Arial" w:cs="Arial"/>
@@ -3338,7 +2858,7 @@
                     <pic:cNvPicPr/>
                   </pic:nvPicPr>
                   <pic:blipFill>
-                    <a:blip r:embed="rId14">
+                    <a:blip r:embed="rId16">
                       <a:extLst>
                         <a:ext uri="{28A0092B-C50C-407E-A947-70E740481C1C}">
                           <a14:useLocalDpi xmlns:a14="http://schemas.microsoft.com/office/drawing/2010/main" val="0"/>
@@ -4051,7 +3571,7 @@
                     <pic:cNvPicPr/>
                   </pic:nvPicPr>
                   <pic:blipFill>
-                    <a:blip r:embed="rId15">
+                    <a:blip r:embed="rId17">
                       <a:extLst>
                         <a:ext uri="{28A0092B-C50C-407E-A947-70E740481C1C}">
                           <a14:useLocalDpi xmlns:a14="http://schemas.microsoft.com/office/drawing/2010/main" val="0"/>
@@ -4446,7 +3966,7 @@
                     <pic:cNvPicPr/>
                   </pic:nvPicPr>
                   <pic:blipFill>
-                    <a:blip r:embed="rId16" cstate="print">
+                    <a:blip r:embed="rId18" cstate="print">
                       <a:extLst>
                         <a:ext uri="{28A0092B-C50C-407E-A947-70E740481C1C}">
                           <a14:useLocalDpi xmlns:a14="http://schemas.microsoft.com/office/drawing/2010/main" val="0"/>
@@ -4672,7 +4192,7 @@
     </w:p>
     <w:p>
       <w:pPr>
-        <w:pStyle w:val="BodyText"/>
+        <w:pStyle w:val="aa"/>
         <w:spacing w:before="10"/>
         <w:rPr>
           <w:rFonts w:ascii="Arial" w:hAnsi="Arial" w:cs="Arial"/>
@@ -4684,7 +4204,7 @@
     </w:p>
     <w:p>
       <w:pPr>
-        <w:pStyle w:val="BodyText"/>
+        <w:pStyle w:val="aa"/>
         <w:rPr>
           <w:rFonts w:ascii="Arial" w:hAnsi="Arial" w:cs="Arial"/>
           <w:sz w:val="20"/>
@@ -4720,7 +4240,7 @@
                     <pic:cNvPicPr/>
                   </pic:nvPicPr>
                   <pic:blipFill>
-                    <a:blip r:embed="rId17" cstate="print">
+                    <a:blip r:embed="rId19" cstate="print">
                       <a:extLst>
                         <a:ext uri="{28A0092B-C50C-407E-A947-70E740481C1C}">
                           <a14:useLocalDpi xmlns:a14="http://schemas.microsoft.com/office/drawing/2010/main" val="0"/>
@@ -4755,7 +4275,7 @@
     </w:p>
     <w:p>
       <w:pPr>
-        <w:pStyle w:val="BodyText"/>
+        <w:pStyle w:val="aa"/>
         <w:rPr>
           <w:rFonts w:ascii="Arial" w:hAnsi="Arial" w:cs="Arial"/>
           <w:sz w:val="20"/>
@@ -4764,7 +4284,7 @@
     </w:p>
     <w:p>
       <w:pPr>
-        <w:pStyle w:val="BodyText"/>
+        <w:pStyle w:val="aa"/>
         <w:spacing w:before="1"/>
         <w:rPr>
           <w:rFonts w:ascii="Arial" w:hAnsi="Arial" w:cs="Arial"/>
@@ -4937,7 +4457,7 @@
                     <pic:cNvPicPr/>
                   </pic:nvPicPr>
                   <pic:blipFill>
-                    <a:blip r:embed="rId18" cstate="print">
+                    <a:blip r:embed="rId20" cstate="print">
                       <a:extLst>
                         <a:ext uri="{28A0092B-C50C-407E-A947-70E740481C1C}">
                           <a14:useLocalDpi xmlns:a14="http://schemas.microsoft.com/office/drawing/2010/main" val="0"/>
@@ -5086,7 +4606,7 @@
                     <pic:cNvPicPr/>
                   </pic:nvPicPr>
                   <pic:blipFill>
-                    <a:blip r:embed="rId19" cstate="print">
+                    <a:blip r:embed="rId21" cstate="print">
                       <a:extLst>
                         <a:ext uri="{28A0092B-C50C-407E-A947-70E740481C1C}">
                           <a14:useLocalDpi xmlns:a14="http://schemas.microsoft.com/office/drawing/2010/main" val="0"/>
@@ -5293,7 +4813,7 @@
                     <pic:cNvPicPr/>
                   </pic:nvPicPr>
                   <pic:blipFill>
-                    <a:blip r:embed="rId20" cstate="print">
+                    <a:blip r:embed="rId22" cstate="print">
                       <a:extLst>
                         <a:ext uri="{28A0092B-C50C-407E-A947-70E740481C1C}">
                           <a14:useLocalDpi xmlns:a14="http://schemas.microsoft.com/office/drawing/2010/main" val="0"/>
@@ -5337,7 +4857,7 @@
     </w:p>
     <w:p>
       <w:pPr>
-        <w:pStyle w:val="BodyText"/>
+        <w:pStyle w:val="aa"/>
         <w:spacing w:before="93" w:line="261" w:lineRule="auto"/>
         <w:rPr>
           <w:rFonts w:ascii="Arial" w:hAnsi="Arial" w:cs="Arial"/>
@@ -5427,7 +4947,7 @@
     </w:p>
     <w:p>
       <w:pPr>
-        <w:pStyle w:val="BodyText"/>
+        <w:pStyle w:val="aa"/>
         <w:rPr>
           <w:rFonts w:ascii="Arial" w:hAnsi="Arial" w:cs="Arial"/>
           <w:sz w:val="20"/>
@@ -5436,7 +4956,7 @@
     </w:p>
     <w:p>
       <w:pPr>
-        <w:pStyle w:val="BodyText"/>
+        <w:pStyle w:val="aa"/>
         <w:rPr>
           <w:rFonts w:ascii="Arial" w:hAnsi="Arial" w:cs="Arial"/>
           <w:sz w:val="20"/>
@@ -5494,7 +5014,7 @@
                     <pic:cNvPicPr/>
                   </pic:nvPicPr>
                   <pic:blipFill>
-                    <a:blip r:embed="rId21">
+                    <a:blip r:embed="rId23">
                       <a:extLst>
                         <a:ext uri="{28A0092B-C50C-407E-A947-70E740481C1C}">
                           <a14:useLocalDpi xmlns:a14="http://schemas.microsoft.com/office/drawing/2010/main" val="0"/>
@@ -5793,7 +5313,7 @@
                     <pic:cNvPicPr/>
                   </pic:nvPicPr>
                   <pic:blipFill>
-                    <a:blip r:embed="rId22">
+                    <a:blip r:embed="rId24">
                       <a:extLst>
                         <a:ext uri="{28A0092B-C50C-407E-A947-70E740481C1C}">
                           <a14:useLocalDpi xmlns:a14="http://schemas.microsoft.com/office/drawing/2010/main" val="0"/>
@@ -6123,7 +5643,7 @@
                     <pic:cNvPicPr/>
                   </pic:nvPicPr>
                   <pic:blipFill>
-                    <a:blip r:embed="rId23">
+                    <a:blip r:embed="rId25">
                       <a:extLst>
                         <a:ext uri="{28A0092B-C50C-407E-A947-70E740481C1C}">
                           <a14:useLocalDpi xmlns:a14="http://schemas.microsoft.com/office/drawing/2010/main" val="0"/>
@@ -6430,7 +5950,7 @@
                     <pic:cNvPicPr/>
                   </pic:nvPicPr>
                   <pic:blipFill>
-                    <a:blip r:embed="rId24">
+                    <a:blip r:embed="rId26">
                       <a:extLst>
                         <a:ext uri="{28A0092B-C50C-407E-A947-70E740481C1C}">
                           <a14:useLocalDpi xmlns:a14="http://schemas.microsoft.com/office/drawing/2010/main" val="0"/>
@@ -6479,7 +5999,7 @@
     </w:p>
     <w:p>
       <w:pPr>
-        <w:pStyle w:val="BodyText"/>
+        <w:pStyle w:val="aa"/>
         <w:spacing w:before="1"/>
         <w:rPr>
           <w:rFonts w:ascii="Arial" w:hAnsi="Arial" w:cs="Arial"/>
@@ -6490,7 +6010,7 @@
     </w:p>
     <w:p>
       <w:pPr>
-        <w:pStyle w:val="BodyText"/>
+        <w:pStyle w:val="aa"/>
         <w:spacing w:before="93" w:line="261" w:lineRule="auto"/>
         <w:rPr>
           <w:rFonts w:ascii="Arial" w:hAnsi="Arial" w:cs="Arial"/>
@@ -6613,7 +6133,7 @@
     </w:p>
     <w:p>
       <w:pPr>
-        <w:pStyle w:val="BodyText"/>
+        <w:pStyle w:val="aa"/>
         <w:rPr>
           <w:rFonts w:ascii="Arial" w:hAnsi="Arial" w:cs="Arial"/>
           <w:sz w:val="20"/>
@@ -6622,7 +6142,7 @@
     </w:p>
     <w:p>
       <w:pPr>
-        <w:pStyle w:val="BodyText"/>
+        <w:pStyle w:val="aa"/>
         <w:rPr>
           <w:rFonts w:ascii="Arial" w:hAnsi="Arial" w:cs="Arial"/>
           <w:sz w:val="20"/>
@@ -6657,7 +6177,7 @@
                     <pic:cNvPicPr/>
                   </pic:nvPicPr>
                   <pic:blipFill>
-                    <a:blip r:embed="rId25">
+                    <a:blip r:embed="rId27">
                       <a:extLst>
                         <a:ext uri="{28A0092B-C50C-407E-A947-70E740481C1C}">
                           <a14:useLocalDpi xmlns:a14="http://schemas.microsoft.com/office/drawing/2010/main" val="0"/>
@@ -6705,7 +6225,7 @@
     </w:p>
     <w:p>
       <w:pPr>
-        <w:pStyle w:val="BodyText"/>
+        <w:pStyle w:val="aa"/>
         <w:spacing w:before="1"/>
         <w:rPr>
           <w:rFonts w:ascii="Arial" w:hAnsi="Arial" w:cs="Arial"/>
@@ -6716,7 +6236,7 @@
     </w:p>
     <w:p>
       <w:pPr>
-        <w:pStyle w:val="BodyText"/>
+        <w:pStyle w:val="aa"/>
         <w:spacing w:before="93" w:line="261" w:lineRule="auto"/>
         <w:rPr>
           <w:rFonts w:ascii="Arial" w:hAnsi="Arial" w:cs="Arial"/>
@@ -6854,7 +6374,7 @@
     </w:p>
     <w:p>
       <w:pPr>
-        <w:pStyle w:val="BodyText"/>
+        <w:pStyle w:val="aa"/>
         <w:rPr>
           <w:rFonts w:ascii="Arial" w:hAnsi="Arial" w:cs="Arial"/>
           <w:sz w:val="20"/>
@@ -6863,7 +6383,7 @@
     </w:p>
     <w:p>
       <w:pPr>
-        <w:pStyle w:val="BodyText"/>
+        <w:pStyle w:val="aa"/>
         <w:rPr>
           <w:rFonts w:ascii="Arial" w:hAnsi="Arial" w:cs="Arial"/>
           <w:sz w:val="20"/>
@@ -6898,7 +6418,7 @@
                     <pic:cNvPicPr/>
                   </pic:nvPicPr>
                   <pic:blipFill>
-                    <a:blip r:embed="rId26" cstate="print">
+                    <a:blip r:embed="rId28" cstate="print">
                       <a:extLst>
                         <a:ext uri="{28A0092B-C50C-407E-A947-70E740481C1C}">
                           <a14:useLocalDpi xmlns:a14="http://schemas.microsoft.com/office/drawing/2010/main" val="0"/>
@@ -6927,7 +6447,7 @@
     </w:p>
     <w:p>
       <w:pPr>
-        <w:pStyle w:val="BodyText"/>
+        <w:pStyle w:val="aa"/>
         <w:spacing w:before="6"/>
         <w:rPr>
           <w:rFonts w:ascii="Arial" w:hAnsi="Arial" w:cs="Arial"/>
@@ -6966,7 +6486,7 @@
     </w:p>
     <w:p>
       <w:pPr>
-        <w:pStyle w:val="BodyText"/>
+        <w:pStyle w:val="aa"/>
         <w:spacing w:before="1"/>
         <w:rPr>
           <w:rFonts w:ascii="Arial" w:hAnsi="Arial" w:cs="Arial"/>
@@ -6977,7 +6497,7 @@
     </w:p>
     <w:p>
       <w:pPr>
-        <w:pStyle w:val="BodyText"/>
+        <w:pStyle w:val="aa"/>
         <w:spacing w:before="93" w:line="261" w:lineRule="auto"/>
         <w:rPr>
           <w:rFonts w:ascii="Arial" w:hAnsi="Arial" w:cs="Arial"/>
@@ -7069,7 +6589,7 @@
     </w:p>
     <w:p>
       <w:pPr>
-        <w:pStyle w:val="BodyText"/>
+        <w:pStyle w:val="aa"/>
         <w:rPr>
           <w:rFonts w:ascii="Arial" w:hAnsi="Arial" w:cs="Arial"/>
           <w:sz w:val="20"/>
@@ -7078,7 +6598,7 @@
     </w:p>
     <w:p>
       <w:pPr>
-        <w:pStyle w:val="BodyText"/>
+        <w:pStyle w:val="aa"/>
         <w:rPr>
           <w:rFonts w:ascii="Arial" w:hAnsi="Arial" w:cs="Arial"/>
           <w:sz w:val="20"/>
@@ -7087,7 +6607,7 @@
     </w:p>
     <w:p>
       <w:pPr>
-        <w:pStyle w:val="BodyText"/>
+        <w:pStyle w:val="aa"/>
         <w:rPr>
           <w:rFonts w:ascii="Arial" w:hAnsi="Arial" w:cs="Arial"/>
           <w:sz w:val="20"/>
@@ -7096,7 +6616,7 @@
     </w:p>
     <w:p>
       <w:pPr>
-        <w:pStyle w:val="BodyText"/>
+        <w:pStyle w:val="aa"/>
         <w:rPr>
           <w:rFonts w:ascii="Arial" w:hAnsi="Arial" w:cs="Arial"/>
           <w:sz w:val="17"/>
@@ -7132,7 +6652,7 @@
                     <pic:cNvPicPr/>
                   </pic:nvPicPr>
                   <pic:blipFill>
-                    <a:blip r:embed="rId27" cstate="print">
+                    <a:blip r:embed="rId29" cstate="print">
                       <a:extLst>
                         <a:ext uri="{28A0092B-C50C-407E-A947-70E740481C1C}">
                           <a14:useLocalDpi xmlns:a14="http://schemas.microsoft.com/office/drawing/2010/main" val="0"/>
@@ -7167,7 +6687,7 @@
     </w:p>
     <w:p>
       <w:pPr>
-        <w:pStyle w:val="BodyText"/>
+        <w:pStyle w:val="aa"/>
         <w:rPr>
           <w:rFonts w:ascii="Arial" w:hAnsi="Arial" w:cs="Arial"/>
           <w:sz w:val="26"/>
@@ -7189,7 +6709,7 @@
     </w:p>
     <w:p>
       <w:pPr>
-        <w:pStyle w:val="BodyText"/>
+        <w:pStyle w:val="aa"/>
         <w:spacing w:before="9"/>
         <w:rPr>
           <w:rFonts w:ascii="Arial" w:hAnsi="Arial" w:cs="Arial"/>
@@ -7200,7 +6720,7 @@
     </w:p>
     <w:p>
       <w:pPr>
-        <w:pStyle w:val="BodyText"/>
+        <w:pStyle w:val="aa"/>
         <w:spacing w:before="93" w:line="264" w:lineRule="auto"/>
         <w:rPr>
           <w:rFonts w:ascii="Arial" w:hAnsi="Arial" w:cs="Arial"/>
@@ -7323,7 +6843,7 @@
     </w:p>
     <w:p>
       <w:pPr>
-        <w:pStyle w:val="BodyText"/>
+        <w:pStyle w:val="aa"/>
         <w:rPr>
           <w:rFonts w:ascii="Arial" w:hAnsi="Arial" w:cs="Arial"/>
           <w:sz w:val="20"/>
@@ -7332,7 +6852,7 @@
     </w:p>
     <w:p>
       <w:pPr>
-        <w:pStyle w:val="BodyText"/>
+        <w:pStyle w:val="aa"/>
         <w:spacing w:before="9"/>
         <w:rPr>
           <w:rFonts w:ascii="Arial" w:hAnsi="Arial" w:cs="Arial"/>
@@ -7342,7 +6862,7 @@
     </w:p>
     <w:p>
       <w:pPr>
-        <w:pStyle w:val="BodyText"/>
+        <w:pStyle w:val="aa"/>
         <w:spacing w:before="6"/>
         <w:rPr>
           <w:rFonts w:ascii="Arial" w:hAnsi="Arial" w:cs="Arial"/>
@@ -7394,7 +6914,7 @@
                     <pic:cNvPicPr/>
                   </pic:nvPicPr>
                   <pic:blipFill>
-                    <a:blip r:embed="rId28">
+                    <a:blip r:embed="rId30">
                       <a:extLst>
                         <a:ext uri="{28A0092B-C50C-407E-A947-70E740481C1C}">
                           <a14:useLocalDpi xmlns:a14="http://schemas.microsoft.com/office/drawing/2010/main" val="0"/>
@@ -7442,7 +6962,7 @@
     </w:p>
     <w:p>
       <w:pPr>
-        <w:pStyle w:val="BodyText"/>
+        <w:pStyle w:val="aa"/>
         <w:spacing w:before="93" w:line="264" w:lineRule="auto"/>
         <w:rPr>
           <w:rFonts w:ascii="Arial" w:hAnsi="Arial" w:cs="Arial"/>
@@ -7530,7 +7050,7 @@
     </w:p>
     <w:p>
       <w:pPr>
-        <w:pStyle w:val="BodyText"/>
+        <w:pStyle w:val="aa"/>
         <w:rPr>
           <w:rFonts w:ascii="Arial" w:hAnsi="Arial" w:cs="Arial"/>
           <w:sz w:val="20"/>
@@ -7539,7 +7059,7 @@
     </w:p>
     <w:p>
       <w:pPr>
-        <w:pStyle w:val="BodyText"/>
+        <w:pStyle w:val="aa"/>
         <w:spacing w:before="9"/>
         <w:rPr>
           <w:rFonts w:ascii="Arial" w:hAnsi="Arial" w:cs="Arial"/>
@@ -7549,7 +7069,7 @@
     </w:p>
     <w:p>
       <w:pPr>
-        <w:pStyle w:val="BodyText"/>
+        <w:pStyle w:val="aa"/>
         <w:spacing w:before="6"/>
         <w:rPr>
           <w:rFonts w:ascii="Arial" w:hAnsi="Arial" w:cs="Arial"/>
@@ -7612,7 +7132,7 @@
                     <pic:cNvPicPr/>
                   </pic:nvPicPr>
                   <pic:blipFill>
-                    <a:blip r:embed="rId29">
+                    <a:blip r:embed="rId31">
                       <a:extLst>
                         <a:ext uri="{28A0092B-C50C-407E-A947-70E740481C1C}">
                           <a14:useLocalDpi xmlns:a14="http://schemas.microsoft.com/office/drawing/2010/main" val="0"/>
@@ -7666,7 +7186,7 @@
     </w:p>
     <w:p>
       <w:pPr>
-        <w:pStyle w:val="BodyText"/>
+        <w:pStyle w:val="aa"/>
         <w:spacing w:before="82" w:line="264" w:lineRule="auto"/>
         <w:rPr>
           <w:rFonts w:ascii="Arial" w:hAnsi="Arial" w:cs="Arial"/>
@@ -7798,7 +7318,7 @@
     </w:p>
     <w:p>
       <w:pPr>
-        <w:pStyle w:val="BodyText"/>
+        <w:pStyle w:val="aa"/>
         <w:spacing w:before="82" w:line="261" w:lineRule="auto"/>
         <w:rPr>
           <w:rFonts w:ascii="Arial" w:hAnsi="Arial" w:cs="Arial"/>
@@ -7809,7 +7329,7 @@
     </w:p>
     <w:p>
       <w:pPr>
-        <w:pStyle w:val="BodyText"/>
+        <w:pStyle w:val="aa"/>
         <w:rPr>
           <w:rFonts w:ascii="Arial" w:hAnsi="Arial" w:cs="Arial"/>
           <w:sz w:val="20"/>
@@ -7844,7 +7364,7 @@
                     <pic:cNvPicPr/>
                   </pic:nvPicPr>
                   <pic:blipFill>
-                    <a:blip r:embed="rId30">
+                    <a:blip r:embed="rId32">
                       <a:extLst>
                         <a:ext uri="{28A0092B-C50C-407E-A947-70E740481C1C}">
                           <a14:useLocalDpi xmlns:a14="http://schemas.microsoft.com/office/drawing/2010/main" val="0"/>
@@ -7879,7 +7399,7 @@
     </w:p>
     <w:p>
       <w:pPr>
-        <w:pStyle w:val="BodyText"/>
+        <w:pStyle w:val="aa"/>
         <w:rPr>
           <w:rFonts w:ascii="Arial" w:hAnsi="Arial" w:cs="Arial"/>
           <w:sz w:val="20"/>
@@ -7888,7 +7408,7 @@
     </w:p>
     <w:p>
       <w:pPr>
-        <w:pStyle w:val="BodyText"/>
+        <w:pStyle w:val="aa"/>
         <w:rPr>
           <w:rFonts w:ascii="Arial" w:hAnsi="Arial" w:cs="Arial"/>
           <w:sz w:val="26"/>
@@ -7897,7 +7417,7 @@
     </w:p>
     <w:p>
       <w:pPr>
-        <w:pStyle w:val="BodyText"/>
+        <w:pStyle w:val="aa"/>
         <w:spacing w:before="5"/>
         <w:rPr>
           <w:rFonts w:ascii="Arial" w:hAnsi="Arial" w:cs="Arial"/>
@@ -8213,7 +7733,7 @@
     </w:p>
     <w:p>
       <w:pPr>
-        <w:pStyle w:val="BodyText"/>
+        <w:pStyle w:val="aa"/>
         <w:rPr>
           <w:rFonts w:ascii="Arial" w:hAnsi="Arial" w:cs="Arial"/>
           <w:sz w:val="20"/>
@@ -8294,7 +7814,7 @@
     </w:p>
     <w:p>
       <w:pPr>
-        <w:pStyle w:val="BodyText"/>
+        <w:pStyle w:val="aa"/>
         <w:spacing w:before="2"/>
         <w:rPr>
           <w:rFonts w:ascii="Arial" w:hAnsi="Arial" w:cs="Arial"/>
@@ -8304,7 +7824,7 @@
     </w:p>
     <w:p>
       <w:pPr>
-        <w:pStyle w:val="BodyText"/>
+        <w:pStyle w:val="aa"/>
         <w:spacing w:before="4"/>
         <w:rPr>
           <w:rFonts w:ascii="Arial" w:hAnsi="Arial" w:cs="Arial"/>
@@ -8352,7 +7872,7 @@
                     <pic:cNvPicPr/>
                   </pic:nvPicPr>
                   <pic:blipFill>
-                    <a:blip r:embed="rId31">
+                    <a:blip r:embed="rId33">
                       <a:extLst>
                         <a:ext uri="{28A0092B-C50C-407E-A947-70E740481C1C}">
                           <a14:useLocalDpi xmlns:a14="http://schemas.microsoft.com/office/drawing/2010/main" val="0"/>
@@ -8387,7 +7907,7 @@
     </w:p>
     <w:p>
       <w:pPr>
-        <w:pStyle w:val="BodyText"/>
+        <w:pStyle w:val="aa"/>
         <w:spacing w:before="93" w:line="264" w:lineRule="auto"/>
         <w:rPr>
           <w:rFonts w:ascii="Arial" w:hAnsi="Arial" w:cs="Arial"/>
@@ -8438,7 +7958,7 @@
     </w:p>
     <w:p>
       <w:pPr>
-        <w:pStyle w:val="BodyText"/>
+        <w:pStyle w:val="aa"/>
         <w:rPr>
           <w:rFonts w:ascii="Arial" w:hAnsi="Arial" w:cs="Arial"/>
           <w:sz w:val="20"/>
@@ -8473,7 +7993,7 @@
                     <pic:cNvPicPr/>
                   </pic:nvPicPr>
                   <pic:blipFill>
-                    <a:blip r:embed="rId32">
+                    <a:blip r:embed="rId34">
                       <a:extLst>
                         <a:ext uri="{28A0092B-C50C-407E-A947-70E740481C1C}">
                           <a14:useLocalDpi xmlns:a14="http://schemas.microsoft.com/office/drawing/2010/main" val="0"/>
@@ -8508,7 +8028,7 @@
     </w:p>
     <w:p>
       <w:pPr>
-        <w:pStyle w:val="BodyText"/>
+        <w:pStyle w:val="aa"/>
         <w:rPr>
           <w:rFonts w:ascii="Arial" w:hAnsi="Arial" w:cs="Arial"/>
           <w:sz w:val="20"/>
@@ -8517,7 +8037,7 @@
     </w:p>
     <w:p>
       <w:pPr>
-        <w:pStyle w:val="BodyText"/>
+        <w:pStyle w:val="aa"/>
         <w:spacing w:before="9"/>
         <w:rPr>
           <w:rFonts w:ascii="Arial" w:hAnsi="Arial" w:cs="Arial"/>
@@ -8527,7 +8047,7 @@
     </w:p>
     <w:p>
       <w:pPr>
-        <w:pStyle w:val="BodyText"/>
+        <w:pStyle w:val="aa"/>
         <w:rPr>
           <w:rFonts w:ascii="Arial" w:hAnsi="Arial" w:cs="Arial"/>
           <w:sz w:val="26"/>
@@ -8536,7 +8056,7 @@
     </w:p>
     <w:p>
       <w:pPr>
-        <w:pStyle w:val="BodyText"/>
+        <w:pStyle w:val="aa"/>
         <w:rPr>
           <w:rFonts w:ascii="Arial" w:hAnsi="Arial" w:cs="Arial"/>
           <w:sz w:val="26"/>
@@ -8558,7 +8078,7 @@
     </w:p>
     <w:p>
       <w:pPr>
-        <w:pStyle w:val="BodyText"/>
+        <w:pStyle w:val="aa"/>
         <w:spacing w:before="82" w:line="261" w:lineRule="auto"/>
         <w:rPr>
           <w:rFonts w:ascii="Arial" w:hAnsi="Arial" w:cs="Arial"/>
@@ -8677,7 +8197,7 @@
                     <pic:cNvPicPr/>
                   </pic:nvPicPr>
                   <pic:blipFill>
-                    <a:blip r:embed="rId33">
+                    <a:blip r:embed="rId35">
                       <a:extLst>
                         <a:ext uri="{28A0092B-C50C-407E-A947-70E740481C1C}">
                           <a14:useLocalDpi xmlns:a14="http://schemas.microsoft.com/office/drawing/2010/main" val="0"/>
@@ -8721,7 +8241,7 @@
     </w:p>
     <w:p>
       <w:pPr>
-        <w:pStyle w:val="BodyText"/>
+        <w:pStyle w:val="aa"/>
         <w:spacing w:before="82" w:line="261" w:lineRule="auto"/>
         <w:rPr>
           <w:rFonts w:ascii="Arial" w:hAnsi="Arial" w:cs="Arial"/>
@@ -8832,7 +8352,7 @@
     </w:p>
     <w:p>
       <w:pPr>
-        <w:pStyle w:val="BodyText"/>
+        <w:pStyle w:val="aa"/>
         <w:spacing w:before="8"/>
         <w:rPr>
           <w:rFonts w:ascii="Arial" w:hAnsi="Arial" w:cs="Arial"/>
@@ -8842,7 +8362,7 @@
     </w:p>
     <w:p>
       <w:pPr>
-        <w:pStyle w:val="BodyText"/>
+        <w:pStyle w:val="aa"/>
         <w:rPr>
           <w:rFonts w:ascii="Arial" w:hAnsi="Arial" w:cs="Arial"/>
           <w:sz w:val="26"/>
@@ -8851,7 +8371,7 @@
     </w:p>
     <w:p>
       <w:pPr>
-        <w:pStyle w:val="BodyText"/>
+        <w:pStyle w:val="aa"/>
         <w:spacing w:before="9"/>
         <w:rPr>
           <w:rFonts w:ascii="Arial" w:hAnsi="Arial" w:cs="Arial"/>
@@ -8904,7 +8424,7 @@
                     <pic:cNvPicPr/>
                   </pic:nvPicPr>
                   <pic:blipFill>
-                    <a:blip r:embed="rId34" cstate="print">
+                    <a:blip r:embed="rId36" cstate="print">
                       <a:extLst>
                         <a:ext uri="{28A0092B-C50C-407E-A947-70E740481C1C}">
                           <a14:useLocalDpi xmlns:a14="http://schemas.microsoft.com/office/drawing/2010/main" val="0"/>
@@ -8994,7 +8514,7 @@
 <w:ftr xmlns:wpc="http://schemas.microsoft.com/office/word/2010/wordprocessingCanvas" xmlns:cx="http://schemas.microsoft.com/office/drawing/2014/chartex" xmlns:cx1="http://schemas.microsoft.com/office/drawing/2015/9/8/chartex" xmlns:cx2="http://schemas.microsoft.com/office/drawing/2015/10/21/chartex" xmlns:cx3="http://schemas.microsoft.com/office/drawing/2016/5/9/chartex" xmlns:cx4="http://schemas.microsoft.com/office/drawing/2016/5/10/chartex" xmlns:cx5="http://schemas.microsoft.com/office/drawing/2016/5/11/chartex" xmlns:cx6="http://schemas.microsoft.com/office/drawing/2016/5/12/chartex" xmlns:cx7="http://schemas.microsoft.com/office/drawing/2016/5/13/chartex" xmlns:cx8="http://schemas.microsoft.com/office/drawing/2016/5/14/chartex" xmlns:mc="http://schemas.openxmlformats.org/markup-compatibility/2006" xmlns:aink="http://schemas.microsoft.com/office/drawing/2016/ink" xmlns:am3d="http://schemas.microsoft.com/office/drawing/2017/model3d" xmlns:o="urn:schemas-microsoft-com:office:office" xmlns:oel="http://schemas.microsoft.com/office/2019/extlst" xmlns:r="http://schemas.openxmlformats.org/officeDocument/2006/relationships" xmlns:m="http://schemas.openxmlformats.org/officeDocument/2006/math" xmlns:v="urn:schemas-microsoft-com:vml" xmlns:wp14="http://schemas.microsoft.com/office/word/2010/wordprocessingDrawing" xmlns:wp="http://schemas.openxmlformats.org/drawingml/2006/wordprocessingDrawing" xmlns:w10="urn:schemas-microsoft-com:office:word" xmlns:w="http://schemas.openxmlformats.org/wordprocessingml/2006/main" xmlns:w14="http://schemas.microsoft.com/office/word/2010/wordml" xmlns:w15="http://schemas.microsoft.com/office/word/2012/wordml" xmlns:w16cex="http://schemas.microsoft.com/office/word/2018/wordml/cex" xmlns:w16cid="http://schemas.microsoft.com/office/word/2016/wordml/cid" xmlns:w16="http://schemas.microsoft.com/office/word/2018/wordml" xmlns:w16du="http://schemas.microsoft.com/office/word/2023/wordml/word16du" xmlns:w16sdtdh="http://schemas.microsoft.com/office/word/2020/wordml/sdtdatahash" xmlns:w16sdtfl="http://schemas.microsoft.com/office/word/2024/wordml/sdtformatlock" xmlns:w16se="http://schemas.microsoft.com/office/word/2015/wordml/symex" xmlns:wpg="http://schemas.microsoft.com/office/word/2010/wordprocessingGroup" xmlns:wpi="http://schemas.microsoft.com/office/word/2010/wordprocessingInk" xmlns:wne="http://schemas.microsoft.com/office/word/2006/wordml" xmlns:wps="http://schemas.microsoft.com/office/word/2010/wordprocessingShape" mc:Ignorable="w14 w15 w16se w16cid w16 w16cex w16sdtdh w16sdtfl w16du wp14">
   <w:p>
     <w:pPr>
-      <w:pStyle w:val="BodyText"/>
+      <w:pStyle w:val="aa"/>
       <w:spacing w:line="14" w:lineRule="auto"/>
       <w:rPr>
         <w:sz w:val="20"/>
@@ -9079,6 +8599,127 @@
     </w:p>
   </w:footnote>
 </w:footnotes>
+</file>
+
+<file path=word/numbering.xml><?xml version="1.0" encoding="utf-8"?>
+<w:numbering xmlns:wpc="http://schemas.microsoft.com/office/word/2010/wordprocessingCanvas" xmlns:cx="http://schemas.microsoft.com/office/drawing/2014/chartex" xmlns:cx1="http://schemas.microsoft.com/office/drawing/2015/9/8/chartex" xmlns:cx2="http://schemas.microsoft.com/office/drawing/2015/10/21/chartex" xmlns:cx3="http://schemas.microsoft.com/office/drawing/2016/5/9/chartex" xmlns:cx4="http://schemas.microsoft.com/office/drawing/2016/5/10/chartex" xmlns:cx5="http://schemas.microsoft.com/office/drawing/2016/5/11/chartex" xmlns:cx6="http://schemas.microsoft.com/office/drawing/2016/5/12/chartex" xmlns:cx7="http://schemas.microsoft.com/office/drawing/2016/5/13/chartex" xmlns:cx8="http://schemas.microsoft.com/office/drawing/2016/5/14/chartex" xmlns:mc="http://schemas.openxmlformats.org/markup-compatibility/2006" xmlns:aink="http://schemas.microsoft.com/office/drawing/2016/ink" xmlns:am3d="http://schemas.microsoft.com/office/drawing/2017/model3d" xmlns:o="urn:schemas-microsoft-com:office:office" xmlns:oel="http://schemas.microsoft.com/office/2019/extlst" xmlns:r="http://schemas.openxmlformats.org/officeDocument/2006/relationships" xmlns:m="http://schemas.openxmlformats.org/officeDocument/2006/math" xmlns:v="urn:schemas-microsoft-com:vml" xmlns:wp14="http://schemas.microsoft.com/office/word/2010/wordprocessingDrawing" xmlns:wp="http://schemas.openxmlformats.org/drawingml/2006/wordprocessingDrawing" xmlns:w10="urn:schemas-microsoft-com:office:word" xmlns:w="http://schemas.openxmlformats.org/wordprocessingml/2006/main" xmlns:w14="http://schemas.microsoft.com/office/word/2010/wordml" xmlns:w15="http://schemas.microsoft.com/office/word/2012/wordml" xmlns:w16cex="http://schemas.microsoft.com/office/word/2018/wordml/cex" xmlns:w16cid="http://schemas.microsoft.com/office/word/2016/wordml/cid" xmlns:w16="http://schemas.microsoft.com/office/word/2018/wordml" xmlns:w16du="http://schemas.microsoft.com/office/word/2023/wordml/word16du" xmlns:w16sdtdh="http://schemas.microsoft.com/office/word/2020/wordml/sdtdatahash" xmlns:w16sdtfl="http://schemas.microsoft.com/office/word/2024/wordml/sdtformatlock" xmlns:w16se="http://schemas.microsoft.com/office/word/2015/wordml/symex" xmlns:wpg="http://schemas.microsoft.com/office/word/2010/wordprocessingGroup" xmlns:wpi="http://schemas.microsoft.com/office/word/2010/wordprocessingInk" xmlns:wne="http://schemas.microsoft.com/office/word/2006/wordml" xmlns:wps="http://schemas.microsoft.com/office/word/2010/wordprocessingShape" mc:Ignorable="w14 w15 w16se w16cid w16 w16cex w16sdtdh w16sdtfl w16du wp14">
+  <w:abstractNum w:abstractNumId="0" w15:restartNumberingAfterBreak="0">
+    <w:nsid w:val="18A46FCB"/>
+    <w:multiLevelType w:val="hybridMultilevel"/>
+    <w:tmpl w:val="7DDCC8C2"/>
+    <w:lvl w:ilvl="0" w:tplc="20000001">
+      <w:start w:val="1"/>
+      <w:numFmt w:val="bullet"/>
+      <w:lvlText w:val=""/>
+      <w:lvlJc w:val="left"/>
+      <w:pPr>
+        <w:ind w:left="720" w:hanging="360"/>
+      </w:pPr>
+      <w:rPr>
+        <w:rFonts w:ascii="Symbol" w:hAnsi="Symbol" w:hint="default"/>
+      </w:rPr>
+    </w:lvl>
+    <w:lvl w:ilvl="1" w:tplc="20000003" w:tentative="1">
+      <w:start w:val="1"/>
+      <w:numFmt w:val="bullet"/>
+      <w:lvlText w:val="o"/>
+      <w:lvlJc w:val="left"/>
+      <w:pPr>
+        <w:ind w:left="1440" w:hanging="360"/>
+      </w:pPr>
+      <w:rPr>
+        <w:rFonts w:ascii="Courier New" w:hAnsi="Courier New" w:cs="Courier New" w:hint="default"/>
+      </w:rPr>
+    </w:lvl>
+    <w:lvl w:ilvl="2" w:tplc="20000005" w:tentative="1">
+      <w:start w:val="1"/>
+      <w:numFmt w:val="bullet"/>
+      <w:lvlText w:val=""/>
+      <w:lvlJc w:val="left"/>
+      <w:pPr>
+        <w:ind w:left="2160" w:hanging="360"/>
+      </w:pPr>
+      <w:rPr>
+        <w:rFonts w:ascii="Wingdings" w:hAnsi="Wingdings" w:hint="default"/>
+      </w:rPr>
+    </w:lvl>
+    <w:lvl w:ilvl="3" w:tplc="20000001" w:tentative="1">
+      <w:start w:val="1"/>
+      <w:numFmt w:val="bullet"/>
+      <w:lvlText w:val=""/>
+      <w:lvlJc w:val="left"/>
+      <w:pPr>
+        <w:ind w:left="2880" w:hanging="360"/>
+      </w:pPr>
+      <w:rPr>
+        <w:rFonts w:ascii="Symbol" w:hAnsi="Symbol" w:hint="default"/>
+      </w:rPr>
+    </w:lvl>
+    <w:lvl w:ilvl="4" w:tplc="20000003" w:tentative="1">
+      <w:start w:val="1"/>
+      <w:numFmt w:val="bullet"/>
+      <w:lvlText w:val="o"/>
+      <w:lvlJc w:val="left"/>
+      <w:pPr>
+        <w:ind w:left="3600" w:hanging="360"/>
+      </w:pPr>
+      <w:rPr>
+        <w:rFonts w:ascii="Courier New" w:hAnsi="Courier New" w:cs="Courier New" w:hint="default"/>
+      </w:rPr>
+    </w:lvl>
+    <w:lvl w:ilvl="5" w:tplc="20000005" w:tentative="1">
+      <w:start w:val="1"/>
+      <w:numFmt w:val="bullet"/>
+      <w:lvlText w:val=""/>
+      <w:lvlJc w:val="left"/>
+      <w:pPr>
+        <w:ind w:left="4320" w:hanging="360"/>
+      </w:pPr>
+      <w:rPr>
+        <w:rFonts w:ascii="Wingdings" w:hAnsi="Wingdings" w:hint="default"/>
+      </w:rPr>
+    </w:lvl>
+    <w:lvl w:ilvl="6" w:tplc="20000001" w:tentative="1">
+      <w:start w:val="1"/>
+      <w:numFmt w:val="bullet"/>
+      <w:lvlText w:val=""/>
+      <w:lvlJc w:val="left"/>
+      <w:pPr>
+        <w:ind w:left="5040" w:hanging="360"/>
+      </w:pPr>
+      <w:rPr>
+        <w:rFonts w:ascii="Symbol" w:hAnsi="Symbol" w:hint="default"/>
+      </w:rPr>
+    </w:lvl>
+    <w:lvl w:ilvl="7" w:tplc="20000003" w:tentative="1">
+      <w:start w:val="1"/>
+      <w:numFmt w:val="bullet"/>
+      <w:lvlText w:val="o"/>
+      <w:lvlJc w:val="left"/>
+      <w:pPr>
+        <w:ind w:left="5760" w:hanging="360"/>
+      </w:pPr>
+      <w:rPr>
+        <w:rFonts w:ascii="Courier New" w:hAnsi="Courier New" w:cs="Courier New" w:hint="default"/>
+      </w:rPr>
+    </w:lvl>
+    <w:lvl w:ilvl="8" w:tplc="20000005" w:tentative="1">
+      <w:start w:val="1"/>
+      <w:numFmt w:val="bullet"/>
+      <w:lvlText w:val=""/>
+      <w:lvlJc w:val="left"/>
+      <w:pPr>
+        <w:ind w:left="6480" w:hanging="360"/>
+      </w:pPr>
+      <w:rPr>
+        <w:rFonts w:ascii="Wingdings" w:hAnsi="Wingdings" w:hint="default"/>
+      </w:rPr>
+    </w:lvl>
+  </w:abstractNum>
+  <w:num w:numId="1" w16cid:durableId="1532763658">
+    <w:abstractNumId w:val="0"/>
+  </w:num>
+</w:numbering>
 </file>
 
 <file path=word/styles.xml><?xml version="1.0" encoding="utf-8"?>
@@ -9478,7 +9119,7 @@
     <w:lsdException w:name="Unresolved Mention" w:semiHidden="1" w:unhideWhenUsed="1"/>
     <w:lsdException w:name="Smart Link" w:semiHidden="1" w:unhideWhenUsed="1"/>
   </w:latentStyles>
-  <w:style w:type="paragraph" w:default="1" w:styleId="Normal">
+  <w:style w:type="paragraph" w:default="1" w:styleId="a">
     <w:name w:val="Normal"/>
     <w:qFormat/>
     <w:rsid w:val="0047769D"/>
@@ -9496,11 +9137,11 @@
       <w:lang w:val="el-GR"/>
     </w:rPr>
   </w:style>
-  <w:style w:type="paragraph" w:styleId="Heading1">
+  <w:style w:type="paragraph" w:styleId="1">
     <w:name w:val="heading 1"/>
-    <w:basedOn w:val="Normal"/>
-    <w:next w:val="Normal"/>
-    <w:link w:val="Heading1Char"/>
+    <w:basedOn w:val="a"/>
+    <w:next w:val="a"/>
+    <w:link w:val="1Char"/>
     <w:uiPriority w:val="9"/>
     <w:qFormat/>
     <w:rsid w:val="00036D56"/>
@@ -9517,11 +9158,11 @@
       <w:szCs w:val="40"/>
     </w:rPr>
   </w:style>
-  <w:style w:type="paragraph" w:styleId="Heading2">
+  <w:style w:type="paragraph" w:styleId="2">
     <w:name w:val="heading 2"/>
-    <w:basedOn w:val="Normal"/>
-    <w:next w:val="Normal"/>
-    <w:link w:val="Heading2Char"/>
+    <w:basedOn w:val="a"/>
+    <w:next w:val="a"/>
+    <w:link w:val="2Char"/>
     <w:uiPriority w:val="9"/>
     <w:semiHidden/>
     <w:unhideWhenUsed/>
@@ -9540,11 +9181,11 @@
       <w:szCs w:val="32"/>
     </w:rPr>
   </w:style>
-  <w:style w:type="paragraph" w:styleId="Heading3">
+  <w:style w:type="paragraph" w:styleId="3">
     <w:name w:val="heading 3"/>
-    <w:basedOn w:val="Normal"/>
-    <w:next w:val="Normal"/>
-    <w:link w:val="Heading3Char"/>
+    <w:basedOn w:val="a"/>
+    <w:next w:val="a"/>
+    <w:link w:val="3Char"/>
     <w:uiPriority w:val="9"/>
     <w:semiHidden/>
     <w:unhideWhenUsed/>
@@ -9563,11 +9204,11 @@
       <w:szCs w:val="28"/>
     </w:rPr>
   </w:style>
-  <w:style w:type="paragraph" w:styleId="Heading4">
+  <w:style w:type="paragraph" w:styleId="4">
     <w:name w:val="heading 4"/>
-    <w:basedOn w:val="Normal"/>
-    <w:next w:val="Normal"/>
-    <w:link w:val="Heading4Char"/>
+    <w:basedOn w:val="a"/>
+    <w:next w:val="a"/>
+    <w:link w:val="4Char"/>
     <w:uiPriority w:val="9"/>
     <w:semiHidden/>
     <w:unhideWhenUsed/>
@@ -9586,11 +9227,11 @@
       <w:color w:val="2F5496" w:themeColor="accent1" w:themeShade="BF"/>
     </w:rPr>
   </w:style>
-  <w:style w:type="paragraph" w:styleId="Heading5">
+  <w:style w:type="paragraph" w:styleId="5">
     <w:name w:val="heading 5"/>
-    <w:basedOn w:val="Normal"/>
-    <w:next w:val="Normal"/>
-    <w:link w:val="Heading5Char"/>
+    <w:basedOn w:val="a"/>
+    <w:next w:val="a"/>
+    <w:link w:val="5Char"/>
     <w:uiPriority w:val="9"/>
     <w:semiHidden/>
     <w:unhideWhenUsed/>
@@ -9607,11 +9248,11 @@
       <w:color w:val="2F5496" w:themeColor="accent1" w:themeShade="BF"/>
     </w:rPr>
   </w:style>
-  <w:style w:type="paragraph" w:styleId="Heading6">
+  <w:style w:type="paragraph" w:styleId="6">
     <w:name w:val="heading 6"/>
-    <w:basedOn w:val="Normal"/>
-    <w:next w:val="Normal"/>
-    <w:link w:val="Heading6Char"/>
+    <w:basedOn w:val="a"/>
+    <w:next w:val="a"/>
+    <w:link w:val="6Char"/>
     <w:uiPriority w:val="9"/>
     <w:semiHidden/>
     <w:unhideWhenUsed/>
@@ -9630,11 +9271,11 @@
       <w:color w:val="595959" w:themeColor="text1" w:themeTint="A6"/>
     </w:rPr>
   </w:style>
-  <w:style w:type="paragraph" w:styleId="Heading7">
+  <w:style w:type="paragraph" w:styleId="7">
     <w:name w:val="heading 7"/>
-    <w:basedOn w:val="Normal"/>
-    <w:next w:val="Normal"/>
-    <w:link w:val="Heading7Char"/>
+    <w:basedOn w:val="a"/>
+    <w:next w:val="a"/>
+    <w:link w:val="7Char"/>
     <w:uiPriority w:val="9"/>
     <w:semiHidden/>
     <w:unhideWhenUsed/>
@@ -9651,11 +9292,11 @@
       <w:color w:val="595959" w:themeColor="text1" w:themeTint="A6"/>
     </w:rPr>
   </w:style>
-  <w:style w:type="paragraph" w:styleId="Heading8">
+  <w:style w:type="paragraph" w:styleId="8">
     <w:name w:val="heading 8"/>
-    <w:basedOn w:val="Normal"/>
-    <w:next w:val="Normal"/>
-    <w:link w:val="Heading8Char"/>
+    <w:basedOn w:val="a"/>
+    <w:next w:val="a"/>
+    <w:link w:val="8Char"/>
     <w:uiPriority w:val="9"/>
     <w:semiHidden/>
     <w:unhideWhenUsed/>
@@ -9673,11 +9314,11 @@
       <w:color w:val="272727" w:themeColor="text1" w:themeTint="D8"/>
     </w:rPr>
   </w:style>
-  <w:style w:type="paragraph" w:styleId="Heading9">
+  <w:style w:type="paragraph" w:styleId="9">
     <w:name w:val="heading 9"/>
-    <w:basedOn w:val="Normal"/>
-    <w:next w:val="Normal"/>
-    <w:link w:val="Heading9Char"/>
+    <w:basedOn w:val="a"/>
+    <w:next w:val="a"/>
+    <w:link w:val="9Char"/>
     <w:uiPriority w:val="9"/>
     <w:semiHidden/>
     <w:unhideWhenUsed/>
@@ -9693,13 +9334,13 @@
       <w:color w:val="272727" w:themeColor="text1" w:themeTint="D8"/>
     </w:rPr>
   </w:style>
-  <w:style w:type="character" w:default="1" w:styleId="DefaultParagraphFont">
+  <w:style w:type="character" w:default="1" w:styleId="a0">
     <w:name w:val="Default Paragraph Font"/>
     <w:uiPriority w:val="1"/>
     <w:semiHidden/>
     <w:unhideWhenUsed/>
   </w:style>
-  <w:style w:type="table" w:default="1" w:styleId="TableNormal">
+  <w:style w:type="table" w:default="1" w:styleId="a1">
     <w:name w:val="Normal Table"/>
     <w:uiPriority w:val="99"/>
     <w:semiHidden/>
@@ -9714,16 +9355,16 @@
       </w:tblCellMar>
     </w:tblPr>
   </w:style>
-  <w:style w:type="numbering" w:default="1" w:styleId="NoList">
+  <w:style w:type="numbering" w:default="1" w:styleId="a2">
     <w:name w:val="No List"/>
     <w:uiPriority w:val="99"/>
     <w:semiHidden/>
     <w:unhideWhenUsed/>
   </w:style>
-  <w:style w:type="character" w:customStyle="1" w:styleId="Heading1Char">
-    <w:name w:val="Heading 1 Char"/>
-    <w:basedOn w:val="DefaultParagraphFont"/>
-    <w:link w:val="Heading1"/>
+  <w:style w:type="character" w:customStyle="1" w:styleId="1Char">
+    <w:name w:val="Επικεφαλίδα 1 Char"/>
+    <w:basedOn w:val="a0"/>
+    <w:link w:val="1"/>
     <w:uiPriority w:val="9"/>
     <w:rsid w:val="00036D56"/>
     <w:rPr>
@@ -9733,10 +9374,10 @@
       <w:szCs w:val="40"/>
     </w:rPr>
   </w:style>
-  <w:style w:type="character" w:customStyle="1" w:styleId="Heading2Char">
-    <w:name w:val="Heading 2 Char"/>
-    <w:basedOn w:val="DefaultParagraphFont"/>
-    <w:link w:val="Heading2"/>
+  <w:style w:type="character" w:customStyle="1" w:styleId="2Char">
+    <w:name w:val="Επικεφαλίδα 2 Char"/>
+    <w:basedOn w:val="a0"/>
+    <w:link w:val="2"/>
     <w:uiPriority w:val="9"/>
     <w:semiHidden/>
     <w:rsid w:val="00036D56"/>
@@ -9747,10 +9388,10 @@
       <w:szCs w:val="32"/>
     </w:rPr>
   </w:style>
-  <w:style w:type="character" w:customStyle="1" w:styleId="Heading3Char">
-    <w:name w:val="Heading 3 Char"/>
-    <w:basedOn w:val="DefaultParagraphFont"/>
-    <w:link w:val="Heading3"/>
+  <w:style w:type="character" w:customStyle="1" w:styleId="3Char">
+    <w:name w:val="Επικεφαλίδα 3 Char"/>
+    <w:basedOn w:val="a0"/>
+    <w:link w:val="3"/>
     <w:uiPriority w:val="9"/>
     <w:semiHidden/>
     <w:rsid w:val="00036D56"/>
@@ -9761,10 +9402,10 @@
       <w:szCs w:val="28"/>
     </w:rPr>
   </w:style>
-  <w:style w:type="character" w:customStyle="1" w:styleId="Heading4Char">
-    <w:name w:val="Heading 4 Char"/>
-    <w:basedOn w:val="DefaultParagraphFont"/>
-    <w:link w:val="Heading4"/>
+  <w:style w:type="character" w:customStyle="1" w:styleId="4Char">
+    <w:name w:val="Επικεφαλίδα 4 Char"/>
+    <w:basedOn w:val="a0"/>
+    <w:link w:val="4"/>
     <w:uiPriority w:val="9"/>
     <w:semiHidden/>
     <w:rsid w:val="00036D56"/>
@@ -9775,10 +9416,10 @@
       <w:color w:val="2F5496" w:themeColor="accent1" w:themeShade="BF"/>
     </w:rPr>
   </w:style>
-  <w:style w:type="character" w:customStyle="1" w:styleId="Heading5Char">
-    <w:name w:val="Heading 5 Char"/>
-    <w:basedOn w:val="DefaultParagraphFont"/>
-    <w:link w:val="Heading5"/>
+  <w:style w:type="character" w:customStyle="1" w:styleId="5Char">
+    <w:name w:val="Επικεφαλίδα 5 Char"/>
+    <w:basedOn w:val="a0"/>
+    <w:link w:val="5"/>
     <w:uiPriority w:val="9"/>
     <w:semiHidden/>
     <w:rsid w:val="00036D56"/>
@@ -9787,10 +9428,10 @@
       <w:color w:val="2F5496" w:themeColor="accent1" w:themeShade="BF"/>
     </w:rPr>
   </w:style>
-  <w:style w:type="character" w:customStyle="1" w:styleId="Heading6Char">
-    <w:name w:val="Heading 6 Char"/>
-    <w:basedOn w:val="DefaultParagraphFont"/>
-    <w:link w:val="Heading6"/>
+  <w:style w:type="character" w:customStyle="1" w:styleId="6Char">
+    <w:name w:val="Επικεφαλίδα 6 Char"/>
+    <w:basedOn w:val="a0"/>
+    <w:link w:val="6"/>
     <w:uiPriority w:val="9"/>
     <w:semiHidden/>
     <w:rsid w:val="00036D56"/>
@@ -9801,10 +9442,10 @@
       <w:color w:val="595959" w:themeColor="text1" w:themeTint="A6"/>
     </w:rPr>
   </w:style>
-  <w:style w:type="character" w:customStyle="1" w:styleId="Heading7Char">
-    <w:name w:val="Heading 7 Char"/>
-    <w:basedOn w:val="DefaultParagraphFont"/>
-    <w:link w:val="Heading7"/>
+  <w:style w:type="character" w:customStyle="1" w:styleId="7Char">
+    <w:name w:val="Επικεφαλίδα 7 Char"/>
+    <w:basedOn w:val="a0"/>
+    <w:link w:val="7"/>
     <w:uiPriority w:val="9"/>
     <w:semiHidden/>
     <w:rsid w:val="00036D56"/>
@@ -9813,10 +9454,10 @@
       <w:color w:val="595959" w:themeColor="text1" w:themeTint="A6"/>
     </w:rPr>
   </w:style>
-  <w:style w:type="character" w:customStyle="1" w:styleId="Heading8Char">
-    <w:name w:val="Heading 8 Char"/>
-    <w:basedOn w:val="DefaultParagraphFont"/>
-    <w:link w:val="Heading8"/>
+  <w:style w:type="character" w:customStyle="1" w:styleId="8Char">
+    <w:name w:val="Επικεφαλίδα 8 Char"/>
+    <w:basedOn w:val="a0"/>
+    <w:link w:val="8"/>
     <w:uiPriority w:val="9"/>
     <w:semiHidden/>
     <w:rsid w:val="00036D56"/>
@@ -9827,10 +9468,10 @@
       <w:color w:val="272727" w:themeColor="text1" w:themeTint="D8"/>
     </w:rPr>
   </w:style>
-  <w:style w:type="character" w:customStyle="1" w:styleId="Heading9Char">
-    <w:name w:val="Heading 9 Char"/>
-    <w:basedOn w:val="DefaultParagraphFont"/>
-    <w:link w:val="Heading9"/>
+  <w:style w:type="character" w:customStyle="1" w:styleId="9Char">
+    <w:name w:val="Επικεφαλίδα 9 Char"/>
+    <w:basedOn w:val="a0"/>
+    <w:link w:val="9"/>
     <w:uiPriority w:val="9"/>
     <w:semiHidden/>
     <w:rsid w:val="00036D56"/>
@@ -9839,11 +9480,11 @@
       <w:color w:val="272727" w:themeColor="text1" w:themeTint="D8"/>
     </w:rPr>
   </w:style>
-  <w:style w:type="paragraph" w:styleId="Title">
+  <w:style w:type="paragraph" w:styleId="a3">
     <w:name w:val="Title"/>
-    <w:basedOn w:val="Normal"/>
-    <w:next w:val="Normal"/>
-    <w:link w:val="TitleChar"/>
+    <w:basedOn w:val="a"/>
+    <w:next w:val="a"/>
+    <w:link w:val="Char"/>
     <w:uiPriority w:val="10"/>
     <w:qFormat/>
     <w:rsid w:val="00036D56"/>
@@ -9859,10 +9500,10 @@
       <w:szCs w:val="56"/>
     </w:rPr>
   </w:style>
-  <w:style w:type="character" w:customStyle="1" w:styleId="TitleChar">
-    <w:name w:val="Title Char"/>
-    <w:basedOn w:val="DefaultParagraphFont"/>
-    <w:link w:val="Title"/>
+  <w:style w:type="character" w:customStyle="1" w:styleId="Char">
+    <w:name w:val="Τίτλος Char"/>
+    <w:basedOn w:val="a0"/>
+    <w:link w:val="a3"/>
     <w:uiPriority w:val="10"/>
     <w:rsid w:val="00036D56"/>
     <w:rPr>
@@ -9873,11 +9514,11 @@
       <w:szCs w:val="56"/>
     </w:rPr>
   </w:style>
-  <w:style w:type="paragraph" w:styleId="Subtitle">
+  <w:style w:type="paragraph" w:styleId="a4">
     <w:name w:val="Subtitle"/>
-    <w:basedOn w:val="Normal"/>
-    <w:next w:val="Normal"/>
-    <w:link w:val="SubtitleChar"/>
+    <w:basedOn w:val="a"/>
+    <w:next w:val="a"/>
+    <w:link w:val="Char0"/>
     <w:uiPriority w:val="11"/>
     <w:qFormat/>
     <w:rsid w:val="00036D56"/>
@@ -9894,10 +9535,10 @@
       <w:szCs w:val="28"/>
     </w:rPr>
   </w:style>
-  <w:style w:type="character" w:customStyle="1" w:styleId="SubtitleChar">
-    <w:name w:val="Subtitle Char"/>
-    <w:basedOn w:val="DefaultParagraphFont"/>
-    <w:link w:val="Subtitle"/>
+  <w:style w:type="character" w:customStyle="1" w:styleId="Char0">
+    <w:name w:val="Υπότιτλος Char"/>
+    <w:basedOn w:val="a0"/>
+    <w:link w:val="a4"/>
     <w:uiPriority w:val="11"/>
     <w:rsid w:val="00036D56"/>
     <w:rPr>
@@ -9908,11 +9549,11 @@
       <w:szCs w:val="28"/>
     </w:rPr>
   </w:style>
-  <w:style w:type="paragraph" w:styleId="Quote">
+  <w:style w:type="paragraph" w:styleId="a5">
     <w:name w:val="Quote"/>
-    <w:basedOn w:val="Normal"/>
-    <w:next w:val="Normal"/>
-    <w:link w:val="QuoteChar"/>
+    <w:basedOn w:val="a"/>
+    <w:next w:val="a"/>
+    <w:link w:val="Char1"/>
     <w:uiPriority w:val="29"/>
     <w:qFormat/>
     <w:rsid w:val="00036D56"/>
@@ -9926,10 +9567,10 @@
       <w:color w:val="404040" w:themeColor="text1" w:themeTint="BF"/>
     </w:rPr>
   </w:style>
-  <w:style w:type="character" w:customStyle="1" w:styleId="QuoteChar">
-    <w:name w:val="Quote Char"/>
-    <w:basedOn w:val="DefaultParagraphFont"/>
-    <w:link w:val="Quote"/>
+  <w:style w:type="character" w:customStyle="1" w:styleId="Char1">
+    <w:name w:val="Απόσπασμα Char"/>
+    <w:basedOn w:val="a0"/>
+    <w:link w:val="a5"/>
     <w:uiPriority w:val="29"/>
     <w:rsid w:val="00036D56"/>
     <w:rPr>
@@ -9938,9 +9579,9 @@
       <w:color w:val="404040" w:themeColor="text1" w:themeTint="BF"/>
     </w:rPr>
   </w:style>
-  <w:style w:type="paragraph" w:styleId="ListParagraph">
+  <w:style w:type="paragraph" w:styleId="a6">
     <w:name w:val="List Paragraph"/>
-    <w:basedOn w:val="Normal"/>
+    <w:basedOn w:val="a"/>
     <w:uiPriority w:val="34"/>
     <w:qFormat/>
     <w:rsid w:val="00036D56"/>
@@ -9949,9 +9590,9 @@
       <w:contextualSpacing/>
     </w:pPr>
   </w:style>
-  <w:style w:type="character" w:styleId="IntenseEmphasis">
+  <w:style w:type="character" w:styleId="a7">
     <w:name w:val="Intense Emphasis"/>
-    <w:basedOn w:val="DefaultParagraphFont"/>
+    <w:basedOn w:val="a0"/>
     <w:uiPriority w:val="21"/>
     <w:qFormat/>
     <w:rsid w:val="00036D56"/>
@@ -9961,11 +9602,11 @@
       <w:color w:val="2F5496" w:themeColor="accent1" w:themeShade="BF"/>
     </w:rPr>
   </w:style>
-  <w:style w:type="paragraph" w:styleId="IntenseQuote">
+  <w:style w:type="paragraph" w:styleId="a8">
     <w:name w:val="Intense Quote"/>
-    <w:basedOn w:val="Normal"/>
-    <w:next w:val="Normal"/>
-    <w:link w:val="IntenseQuoteChar"/>
+    <w:basedOn w:val="a"/>
+    <w:next w:val="a"/>
+    <w:link w:val="Char2"/>
     <w:uiPriority w:val="30"/>
     <w:qFormat/>
     <w:rsid w:val="00036D56"/>
@@ -9984,10 +9625,10 @@
       <w:color w:val="2F5496" w:themeColor="accent1" w:themeShade="BF"/>
     </w:rPr>
   </w:style>
-  <w:style w:type="character" w:customStyle="1" w:styleId="IntenseQuoteChar">
-    <w:name w:val="Intense Quote Char"/>
-    <w:basedOn w:val="DefaultParagraphFont"/>
-    <w:link w:val="IntenseQuote"/>
+  <w:style w:type="character" w:customStyle="1" w:styleId="Char2">
+    <w:name w:val="Έντονο απόσπ. Char"/>
+    <w:basedOn w:val="a0"/>
+    <w:link w:val="a8"/>
     <w:uiPriority w:val="30"/>
     <w:rsid w:val="00036D56"/>
     <w:rPr>
@@ -9996,9 +9637,9 @@
       <w:color w:val="2F5496" w:themeColor="accent1" w:themeShade="BF"/>
     </w:rPr>
   </w:style>
-  <w:style w:type="character" w:styleId="IntenseReference">
+  <w:style w:type="character" w:styleId="a9">
     <w:name w:val="Intense Reference"/>
-    <w:basedOn w:val="DefaultParagraphFont"/>
+    <w:basedOn w:val="a0"/>
     <w:uiPriority w:val="32"/>
     <w:qFormat/>
     <w:rsid w:val="00036D56"/>
@@ -10010,10 +9651,10 @@
       <w:spacing w:val="5"/>
     </w:rPr>
   </w:style>
-  <w:style w:type="paragraph" w:styleId="BodyText">
+  <w:style w:type="paragraph" w:styleId="aa">
     <w:name w:val="Body Text"/>
-    <w:basedOn w:val="Normal"/>
-    <w:link w:val="BodyTextChar"/>
+    <w:basedOn w:val="a"/>
+    <w:link w:val="Char3"/>
     <w:uiPriority w:val="1"/>
     <w:qFormat/>
     <w:rsid w:val="0047769D"/>
@@ -10022,10 +9663,10 @@
       <w:szCs w:val="24"/>
     </w:rPr>
   </w:style>
-  <w:style w:type="character" w:customStyle="1" w:styleId="BodyTextChar">
-    <w:name w:val="Body Text Char"/>
-    <w:basedOn w:val="DefaultParagraphFont"/>
-    <w:link w:val="BodyText"/>
+  <w:style w:type="character" w:customStyle="1" w:styleId="Char3">
+    <w:name w:val="Σώμα κειμένου Char"/>
+    <w:basedOn w:val="a0"/>
+    <w:link w:val="aa"/>
     <w:uiPriority w:val="1"/>
     <w:rsid w:val="0047769D"/>
     <w:rPr>
@@ -10034,9 +9675,9 @@
       <w:lang w:val="el-GR"/>
     </w:rPr>
   </w:style>
-  <w:style w:type="character" w:styleId="Hyperlink">
+  <w:style w:type="character" w:styleId="-">
     <w:name w:val="Hyperlink"/>
-    <w:basedOn w:val="DefaultParagraphFont"/>
+    <w:basedOn w:val="a0"/>
     <w:uiPriority w:val="99"/>
     <w:unhideWhenUsed/>
     <w:rsid w:val="0047769D"/>
@@ -10341,4 +9982,16 @@
     </a:ext>
   </a:extLst>
 </a:theme>
+</file>
+
+<file path=customXml/item1.xml><?xml version="1.0" encoding="utf-8"?>
+<b:Sources xmlns:b="http://schemas.openxmlformats.org/officeDocument/2006/bibliography" xmlns="http://schemas.openxmlformats.org/officeDocument/2006/bibliography" SelectedStyle="\APASixthEditionOfficeOnline.xsl" StyleName="APA" Version="6"/>
+</file>
+
+<file path=customXml/itemProps1.xml><?xml version="1.0" encoding="utf-8"?>
+<ds:datastoreItem xmlns:ds="http://schemas.openxmlformats.org/officeDocument/2006/customXml" ds:itemID="{080AF391-AEEF-4132-BA78-E81F766758D8}">
+  <ds:schemaRefs>
+    <ds:schemaRef ds:uri="http://schemas.openxmlformats.org/officeDocument/2006/bibliography"/>
+  </ds:schemaRefs>
+</ds:datastoreItem>
 </file>
</xml_diff>